<commit_message>
small updates to the ms
</commit_message>
<xml_diff>
--- a/MPA-warming ms_2h.docx
+++ b/MPA-warming ms_2h.docx
@@ -1,6 +1,6 @@
 
 <file path=word/document.xml><?xml version="1.0" encoding="utf-8"?>
-<w:document xmlns:wpc="http://schemas.microsoft.com/office/word/2010/wordprocessingCanvas" xmlns:mo="http://schemas.microsoft.com/office/mac/office/2008/main" xmlns:mc="http://schemas.openxmlformats.org/markup-compatibility/2006" xmlns:mv="urn:schemas-microsoft-com:mac:vml" xmlns:o="urn:schemas-microsoft-com:office:office" xmlns:r="http://schemas.openxmlformats.org/officeDocument/2006/relationships" xmlns:m="http://schemas.openxmlformats.org/officeDocument/2006/math" xmlns:v="urn:schemas-microsoft-com:vml" xmlns:wp14="http://schemas.microsoft.com/office/word/2010/wordprocessingDrawing" xmlns:wp="http://schemas.openxmlformats.org/drawingml/2006/wordprocessingDrawing" xmlns:w10="urn:schemas-microsoft-com:office:word" xmlns:w="http://schemas.openxmlformats.org/wordprocessingml/2006/main" xmlns:w14="http://schemas.microsoft.com/office/word/2010/wordml" xmlns:wpg="http://schemas.microsoft.com/office/word/2010/wordprocessingGroup" xmlns:wpi="http://schemas.microsoft.com/office/word/2010/wordprocessingInk" xmlns:wne="http://schemas.microsoft.com/office/word/2006/wordml" xmlns:wps="http://schemas.microsoft.com/office/word/2010/wordprocessingShape" mc:Ignorable="w14 wp14">
+<w:document xmlns:wpc="http://schemas.microsoft.com/office/word/2010/wordprocessingCanvas" xmlns:mo="http://schemas.microsoft.com/office/mac/office/2008/main" xmlns:mc="http://schemas.openxmlformats.org/markup-compatibility/2006" xmlns:mv="urn:schemas-microsoft-com:mac:vml" xmlns:o="urn:schemas-microsoft-com:office:office" xmlns:r="http://schemas.openxmlformats.org/officeDocument/2006/relationships" xmlns:m="http://schemas.openxmlformats.org/officeDocument/2006/math" xmlns:v="urn:schemas-microsoft-com:vml" xmlns:wp14="http://schemas.microsoft.com/office/word/2010/wordprocessingDrawing" xmlns:wp="http://schemas.openxmlformats.org/drawingml/2006/wordprocessingDrawing" xmlns:w10="urn:schemas-microsoft-com:office:word" xmlns:w="http://schemas.openxmlformats.org/wordprocessingml/2006/main" xmlns:w14="http://schemas.microsoft.com/office/word/2010/wordml" xmlns:w15="http://schemas.microsoft.com/office/word/2012/wordml" xmlns:wpg="http://schemas.microsoft.com/office/word/2010/wordprocessingGroup" xmlns:wpi="http://schemas.microsoft.com/office/word/2010/wordprocessingInk" xmlns:wne="http://schemas.microsoft.com/office/word/2006/wordml" xmlns:wps="http://schemas.microsoft.com/office/word/2010/wordprocessingShape" mc:Ignorable="w14 w15 wp14">
   <w:body>
     <w:p>
       <w:pPr>
@@ -96,31 +96,6 @@
           <w:sz w:val="20"/>
           <w:szCs w:val="20"/>
         </w:rPr>
-        <w:t>Chris Cacciapaglia</w:t>
-      </w:r>
-      <w:r>
-        <w:rPr>
-          <w:rFonts w:ascii="Arial" w:hAnsi="Arial" w:cs="Arial"/>
-          <w:sz w:val="20"/>
-          <w:szCs w:val="20"/>
-          <w:vertAlign w:val="superscript"/>
-        </w:rPr>
-        <w:t>3</w:t>
-      </w:r>
-      <w:r>
-        <w:rPr>
-          <w:rFonts w:ascii="Arial" w:hAnsi="Arial" w:cs="Arial"/>
-          <w:sz w:val="20"/>
-          <w:szCs w:val="20"/>
-        </w:rPr>
-        <w:t xml:space="preserve">, </w:t>
-      </w:r>
-      <w:r>
-        <w:rPr>
-          <w:rFonts w:ascii="Arial" w:hAnsi="Arial" w:cs="Arial"/>
-          <w:sz w:val="20"/>
-          <w:szCs w:val="20"/>
-        </w:rPr>
         <w:t>Beth Pike</w:t>
       </w:r>
       <w:r>
@@ -320,47 +295,6 @@
           <w:szCs w:val="20"/>
         </w:rPr>
         <w:t>Ocean and Earth Science, National Oceanography Centre Southampton, University of Southampton, Southampton SO14 3ZH, UK</w:t>
-      </w:r>
-    </w:p>
-    <w:p>
-      <w:pPr>
-        <w:widowControl w:val="0"/>
-        <w:suppressLineNumbers/>
-        <w:autoSpaceDE w:val="0"/>
-        <w:autoSpaceDN w:val="0"/>
-        <w:adjustRightInd w:val="0"/>
-        <w:spacing w:after="240"/>
-        <w:rPr>
-          <w:rFonts w:ascii="Arial" w:hAnsi="Arial" w:cs="Arial"/>
-          <w:sz w:val="20"/>
-          <w:szCs w:val="20"/>
-        </w:rPr>
-      </w:pPr>
-      <w:r>
-        <w:rPr>
-          <w:rFonts w:ascii="Arial" w:hAnsi="Arial" w:cs="Arial"/>
-          <w:sz w:val="20"/>
-          <w:szCs w:val="20"/>
-          <w:vertAlign w:val="superscript"/>
-        </w:rPr>
-        <w:t>3</w:t>
-      </w:r>
-      <w:r>
-        <w:rPr>
-          <w:rFonts w:ascii="Arial" w:hAnsi="Arial" w:cs="Arial"/>
-          <w:sz w:val="20"/>
-          <w:szCs w:val="20"/>
-          <w:vertAlign w:val="superscript"/>
-        </w:rPr>
-        <w:t xml:space="preserve"> </w:t>
-      </w:r>
-      <w:r>
-        <w:rPr>
-          <w:rFonts w:ascii="Arial" w:hAnsi="Arial" w:cs="Arial"/>
-          <w:sz w:val="20"/>
-          <w:szCs w:val="20"/>
-        </w:rPr>
-        <w:t>Department of Biological Sciences, Florida Institute of Technology, 150 West University Boulevard, Melbourne, FL 32901, USA</w:t>
       </w:r>
     </w:p>
     <w:p>
@@ -693,6 +627,27 @@
     </w:p>
     <w:p>
       <w:pPr>
+        <w:rPr>
+          <w:rFonts w:ascii="Arial" w:hAnsi="Arial" w:cs="Arial"/>
+          <w:b/>
+          <w:color w:val="1A1A1A"/>
+          <w:sz w:val="20"/>
+          <w:szCs w:val="20"/>
+        </w:rPr>
+      </w:pPr>
+      <w:r>
+        <w:rPr>
+          <w:rFonts w:ascii="Arial" w:hAnsi="Arial" w:cs="Arial"/>
+          <w:b/>
+          <w:color w:val="1A1A1A"/>
+          <w:sz w:val="20"/>
+          <w:szCs w:val="20"/>
+        </w:rPr>
+        <w:br w:type="page"/>
+      </w:r>
+    </w:p>
+    <w:p>
+      <w:pPr>
         <w:spacing w:line="480" w:lineRule="auto"/>
         <w:rPr>
           <w:rFonts w:ascii="Arial" w:hAnsi="Arial" w:cs="Arial"/>
@@ -940,7 +895,16 @@
           <w:sz w:val="20"/>
           <w:szCs w:val="20"/>
         </w:rPr>
-        <w:t xml:space="preserve">increase </w:t>
+        <w:t>increa</w:t>
+      </w:r>
+      <w:r>
+        <w:rPr>
+          <w:rFonts w:ascii="Arial" w:hAnsi="Arial" w:cs="Arial"/>
+          <w:b/>
+          <w:sz w:val="20"/>
+          <w:szCs w:val="20"/>
+        </w:rPr>
+        <w:t xml:space="preserve">se </w:t>
       </w:r>
       <w:r>
         <w:rPr>
@@ -966,9 +930,17 @@
           <w:b/>
           <w:sz w:val="20"/>
           <w:szCs w:val="20"/>
-          <w:highlight w:val="yellow"/>
-        </w:rPr>
-        <w:t>x.x °C</w:t>
+        </w:rPr>
+        <w:t>0.34</w:t>
+      </w:r>
+      <w:r>
+        <w:rPr>
+          <w:rFonts w:ascii="Arial" w:hAnsi="Arial" w:cs="Arial"/>
+          <w:b/>
+          <w:sz w:val="20"/>
+          <w:szCs w:val="20"/>
+        </w:rPr>
+        <w:t xml:space="preserve"> °C</w:t>
       </w:r>
       <w:r>
         <w:rPr>
@@ -995,6 +967,24 @@
           <w:sz w:val="20"/>
           <w:szCs w:val="20"/>
         </w:rPr>
+        <w:t xml:space="preserve"> roughly </w:t>
+      </w:r>
+      <w:r>
+        <w:rPr>
+          <w:rFonts w:ascii="Arial" w:hAnsi="Arial" w:cs="Arial"/>
+          <w:b/>
+          <w:sz w:val="20"/>
+          <w:szCs w:val="20"/>
+        </w:rPr>
+        <w:t>2.8</w:t>
+      </w:r>
+      <w:r>
+        <w:rPr>
+          <w:rFonts w:ascii="Arial" w:hAnsi="Arial" w:cs="Arial"/>
+          <w:b/>
+          <w:sz w:val="20"/>
+          <w:szCs w:val="20"/>
+        </w:rPr>
         <w:t xml:space="preserve"> </w:t>
       </w:r>
       <w:r>
@@ -1003,19 +993,53 @@
           <w:b/>
           <w:sz w:val="20"/>
           <w:szCs w:val="20"/>
-          <w:highlight w:val="yellow"/>
-        </w:rPr>
-        <w:t xml:space="preserve">roughly </w:t>
-      </w:r>
-      <w:r>
-        <w:rPr>
-          <w:rFonts w:ascii="Arial" w:hAnsi="Arial" w:cs="Arial"/>
-          <w:b/>
-          <w:sz w:val="20"/>
-          <w:szCs w:val="20"/>
-          <w:highlight w:val="yellow"/>
-        </w:rPr>
-        <w:t>3</w:t>
+        </w:rPr>
+        <w:t xml:space="preserve">°C </w:t>
+      </w:r>
+      <w:r>
+        <w:rPr>
+          <w:rFonts w:ascii="Arial" w:hAnsi="Arial" w:cs="Arial"/>
+          <w:b/>
+          <w:sz w:val="20"/>
+          <w:szCs w:val="20"/>
+        </w:rPr>
+        <w:t>of additional</w:t>
+      </w:r>
+      <w:r>
+        <w:rPr>
+          <w:rFonts w:ascii="Arial" w:hAnsi="Arial" w:cs="Arial"/>
+          <w:b/>
+          <w:sz w:val="20"/>
+          <w:szCs w:val="20"/>
+        </w:rPr>
+        <w:t xml:space="preserve"> warming </w:t>
+      </w:r>
+      <w:r>
+        <w:rPr>
+          <w:rFonts w:ascii="Arial" w:hAnsi="Arial" w:cs="Arial"/>
+          <w:b/>
+          <w:sz w:val="20"/>
+          <w:szCs w:val="20"/>
+        </w:rPr>
+        <w:t xml:space="preserve">by 2100. </w:t>
+      </w:r>
+      <w:r>
+        <w:rPr>
+          <w:rFonts w:ascii="Arial" w:hAnsi="Arial" w:cs="Arial"/>
+          <w:b/>
+          <w:sz w:val="20"/>
+          <w:szCs w:val="20"/>
+        </w:rPr>
+        <w:t>Projected warming rates increase with latitude, ranging from 0.03</w:t>
+      </w:r>
+      <w:r>
+        <w:rPr>
+          <w:rFonts w:ascii="Arial" w:hAnsi="Arial" w:cs="Arial"/>
+          <w:b/>
+          <w:sz w:val="20"/>
+          <w:szCs w:val="20"/>
+        </w:rPr>
+        <w:t>2</w:t>
       </w:r>
       <w:r>
         <w:rPr>
@@ -1033,16 +1057,52 @@
           <w:sz w:val="20"/>
           <w:szCs w:val="20"/>
         </w:rPr>
-        <w:t xml:space="preserve">°C by 2100. </w:t>
-      </w:r>
-      <w:r>
-        <w:rPr>
-          <w:rFonts w:ascii="Arial" w:hAnsi="Arial" w:cs="Arial"/>
-          <w:b/>
-          <w:sz w:val="20"/>
-          <w:szCs w:val="20"/>
-        </w:rPr>
-        <w:t>Projected warming rates increase with latitude, ranging from 0.031</w:t>
+        <w:t xml:space="preserve">°C </w:t>
+      </w:r>
+      <w:r>
+        <w:rPr>
+          <w:rFonts w:ascii="Arial" w:hAnsi="Arial" w:cs="Arial"/>
+          <w:b/>
+          <w:sz w:val="20"/>
+          <w:szCs w:val="20"/>
+        </w:rPr>
+        <w:t xml:space="preserve">per </w:t>
+      </w:r>
+      <w:r>
+        <w:rPr>
+          <w:rFonts w:ascii="Arial" w:hAnsi="Arial" w:cs="Arial"/>
+          <w:b/>
+          <w:sz w:val="20"/>
+          <w:szCs w:val="20"/>
+        </w:rPr>
+        <w:t>decade</w:t>
+      </w:r>
+      <w:r>
+        <w:rPr>
+          <w:rFonts w:ascii="Arial" w:hAnsi="Arial" w:cs="Arial"/>
+          <w:b/>
+          <w:sz w:val="20"/>
+          <w:szCs w:val="20"/>
+        </w:rPr>
+        <w:t xml:space="preserve"> for tropical MPAs to 0.0</w:t>
+      </w:r>
+      <w:r>
+        <w:rPr>
+          <w:rFonts w:ascii="Arial" w:hAnsi="Arial" w:cs="Arial"/>
+          <w:b/>
+          <w:sz w:val="20"/>
+          <w:szCs w:val="20"/>
+        </w:rPr>
+        <w:t>38</w:t>
+      </w:r>
+      <w:r>
+        <w:rPr>
+          <w:rFonts w:ascii="Arial" w:hAnsi="Arial" w:cs="Arial"/>
+          <w:b/>
+          <w:sz w:val="20"/>
+          <w:szCs w:val="20"/>
+        </w:rPr>
+        <w:t xml:space="preserve"> in polar latitudes.</w:t>
       </w:r>
       <w:r>
         <w:rPr>
@@ -1060,25 +1120,61 @@
           <w:sz w:val="20"/>
           <w:szCs w:val="20"/>
         </w:rPr>
-        <w:t xml:space="preserve">°C </w:t>
-      </w:r>
-      <w:r>
-        <w:rPr>
-          <w:rFonts w:ascii="Arial" w:hAnsi="Arial" w:cs="Arial"/>
-          <w:b/>
-          <w:sz w:val="20"/>
-          <w:szCs w:val="20"/>
-        </w:rPr>
-        <w:t>per year</w:t>
-      </w:r>
-      <w:r>
-        <w:rPr>
-          <w:rFonts w:ascii="Arial" w:hAnsi="Arial" w:cs="Arial"/>
-          <w:b/>
-          <w:sz w:val="20"/>
-          <w:szCs w:val="20"/>
-        </w:rPr>
-        <w:t xml:space="preserve"> for tropical MPAs to 0.051 in polar latitudes.</w:t>
+        <w:t xml:space="preserve">Despite the </w:t>
+      </w:r>
+      <w:r>
+        <w:rPr>
+          <w:rFonts w:ascii="Arial" w:hAnsi="Arial" w:cs="Arial"/>
+          <w:b/>
+          <w:sz w:val="20"/>
+          <w:szCs w:val="20"/>
+        </w:rPr>
+        <w:t xml:space="preserve">somewhat slower warming, </w:t>
+      </w:r>
+      <w:r>
+        <w:rPr>
+          <w:rFonts w:ascii="Arial" w:hAnsi="Arial" w:cs="Arial"/>
+          <w:b/>
+          <w:sz w:val="20"/>
+          <w:szCs w:val="20"/>
+        </w:rPr>
+        <w:t xml:space="preserve">impacts </w:t>
+      </w:r>
+      <w:r>
+        <w:rPr>
+          <w:rFonts w:ascii="Arial" w:hAnsi="Arial" w:cs="Arial"/>
+          <w:b/>
+          <w:sz w:val="20"/>
+          <w:szCs w:val="20"/>
+        </w:rPr>
+        <w:t xml:space="preserve">could be </w:t>
+      </w:r>
+      <w:r>
+        <w:rPr>
+          <w:rFonts w:ascii="Arial" w:hAnsi="Arial" w:cs="Arial"/>
+          <w:b/>
+          <w:sz w:val="20"/>
+          <w:szCs w:val="20"/>
+        </w:rPr>
+        <w:t>greatest in the</w:t>
+      </w:r>
+      <w:r>
+        <w:rPr>
+          <w:rFonts w:ascii="Arial" w:hAnsi="Arial" w:cs="Arial"/>
+          <w:b/>
+          <w:sz w:val="20"/>
+          <w:szCs w:val="20"/>
+        </w:rPr>
+        <w:t xml:space="preserve"> tropics</w:t>
+      </w:r>
+      <w:r>
+        <w:rPr>
+          <w:rFonts w:ascii="Arial" w:hAnsi="Arial" w:cs="Arial"/>
+          <w:b/>
+          <w:sz w:val="20"/>
+          <w:szCs w:val="20"/>
+        </w:rPr>
+        <w:t xml:space="preserve"> due to</w:t>
       </w:r>
       <w:r>
         <w:rPr>
@@ -1096,79 +1192,25 @@
           <w:sz w:val="20"/>
           <w:szCs w:val="20"/>
         </w:rPr>
-        <w:t>Increases in maximum SST are even greater (</w:t>
-      </w:r>
-      <w:r>
-        <w:rPr>
-          <w:rFonts w:ascii="Arial" w:hAnsi="Arial" w:cs="Arial"/>
-          <w:b/>
-          <w:sz w:val="20"/>
-          <w:szCs w:val="20"/>
-        </w:rPr>
-        <w:t xml:space="preserve">0.042 and 0.082 for tropical and polar MPAs </w:t>
-      </w:r>
-      <w:r>
-        <w:rPr>
-          <w:rFonts w:ascii="Arial" w:hAnsi="Arial" w:cs="Arial"/>
-          <w:b/>
-          <w:sz w:val="20"/>
-          <w:szCs w:val="20"/>
-        </w:rPr>
-        <w:t>respectively</w:t>
-      </w:r>
-      <w:r>
-        <w:rPr>
-          <w:rFonts w:ascii="Arial" w:hAnsi="Arial" w:cs="Arial"/>
-          <w:b/>
-          <w:sz w:val="20"/>
-          <w:szCs w:val="20"/>
-        </w:rPr>
-        <w:t xml:space="preserve">). </w:t>
-      </w:r>
-      <w:r>
-        <w:rPr>
-          <w:rFonts w:ascii="Arial" w:hAnsi="Arial" w:cs="Arial"/>
-          <w:b/>
-          <w:sz w:val="20"/>
-          <w:szCs w:val="20"/>
-        </w:rPr>
-        <w:t xml:space="preserve">Despite the lower rate, the impacts of warming </w:t>
-      </w:r>
-      <w:r>
-        <w:rPr>
-          <w:rFonts w:ascii="Arial" w:hAnsi="Arial" w:cs="Arial"/>
-          <w:b/>
-          <w:sz w:val="20"/>
-          <w:szCs w:val="20"/>
-        </w:rPr>
-        <w:t xml:space="preserve">could be </w:t>
-      </w:r>
-      <w:r>
-        <w:rPr>
-          <w:rFonts w:ascii="Arial" w:hAnsi="Arial" w:cs="Arial"/>
-          <w:b/>
-          <w:sz w:val="20"/>
-          <w:szCs w:val="20"/>
-        </w:rPr>
-        <w:t>greatest in the</w:t>
-      </w:r>
-      <w:r>
-        <w:rPr>
-          <w:rFonts w:ascii="Arial" w:hAnsi="Arial" w:cs="Arial"/>
-          <w:b/>
-          <w:sz w:val="20"/>
-          <w:szCs w:val="20"/>
-        </w:rPr>
-        <w:t xml:space="preserve"> tropics</w:t>
-      </w:r>
-      <w:r>
-        <w:rPr>
-          <w:rFonts w:ascii="Arial" w:hAnsi="Arial" w:cs="Arial"/>
-          <w:b/>
-          <w:sz w:val="20"/>
-          <w:szCs w:val="20"/>
-        </w:rPr>
-        <w:t xml:space="preserve"> due to</w:t>
+        <w:t xml:space="preserve">expected </w:t>
+      </w:r>
+      <w:r>
+        <w:rPr>
+          <w:rFonts w:ascii="Arial" w:hAnsi="Arial" w:cs="Arial"/>
+          <w:b/>
+          <w:sz w:val="20"/>
+          <w:szCs w:val="20"/>
+        </w:rPr>
+        <w:t>species</w:t>
+      </w:r>
+      <w:r>
+        <w:rPr>
+          <w:rFonts w:ascii="Arial" w:hAnsi="Arial" w:cs="Arial"/>
+          <w:b/>
+          <w:sz w:val="20"/>
+          <w:szCs w:val="20"/>
+        </w:rPr>
+        <w:t xml:space="preserve"> and habitat</w:t>
       </w:r>
       <w:r>
         <w:rPr>
@@ -1186,43 +1228,7 @@
           <w:sz w:val="20"/>
           <w:szCs w:val="20"/>
         </w:rPr>
-        <w:t xml:space="preserve">expected </w:t>
-      </w:r>
-      <w:r>
-        <w:rPr>
-          <w:rFonts w:ascii="Arial" w:hAnsi="Arial" w:cs="Arial"/>
-          <w:b/>
-          <w:sz w:val="20"/>
-          <w:szCs w:val="20"/>
-        </w:rPr>
-        <w:t>species</w:t>
-      </w:r>
-      <w:r>
-        <w:rPr>
-          <w:rFonts w:ascii="Arial" w:hAnsi="Arial" w:cs="Arial"/>
-          <w:b/>
-          <w:sz w:val="20"/>
-          <w:szCs w:val="20"/>
-        </w:rPr>
-        <w:t xml:space="preserve"> and habitat</w:t>
-      </w:r>
-      <w:r>
-        <w:rPr>
-          <w:rFonts w:ascii="Arial" w:hAnsi="Arial" w:cs="Arial"/>
-          <w:b/>
-          <w:sz w:val="20"/>
-          <w:szCs w:val="20"/>
-        </w:rPr>
-        <w:t xml:space="preserve"> </w:t>
-      </w:r>
-      <w:r>
-        <w:rPr>
-          <w:rFonts w:ascii="Arial" w:hAnsi="Arial" w:cs="Arial"/>
-          <w:b/>
-          <w:sz w:val="20"/>
-          <w:szCs w:val="20"/>
-        </w:rPr>
-        <w:t xml:space="preserve">losses </w:t>
+        <w:t>losses</w:t>
       </w:r>
       <w:r>
         <w:rPr>
@@ -1606,30 +1612,6 @@
     </w:p>
     <w:p>
       <w:pPr>
-        <w:spacing w:line="480" w:lineRule="auto"/>
-        <w:rPr>
-          <w:rFonts w:ascii="Arial" w:hAnsi="Arial" w:cs="Arial"/>
-          <w:b/>
-          <w:color w:val="1A1A1A"/>
-          <w:sz w:val="20"/>
-          <w:szCs w:val="20"/>
-        </w:rPr>
-      </w:pPr>
-    </w:p>
-    <w:p>
-      <w:pPr>
-        <w:spacing w:line="480" w:lineRule="auto"/>
-        <w:rPr>
-          <w:rFonts w:ascii="Arial" w:hAnsi="Arial" w:cs="Arial"/>
-          <w:b/>
-          <w:color w:val="1A1A1A"/>
-          <w:sz w:val="20"/>
-          <w:szCs w:val="20"/>
-        </w:rPr>
-      </w:pPr>
-    </w:p>
-    <w:p>
-      <w:pPr>
         <w:widowControl w:val="0"/>
         <w:spacing w:line="480" w:lineRule="auto"/>
         <w:rPr>
@@ -1646,6 +1628,7 @@
           <w:sz w:val="20"/>
           <w:szCs w:val="20"/>
         </w:rPr>
+        <w:lastRenderedPageBreak/>
         <w:t>Thirty</w:t>
       </w:r>
       <w:commentRangeEnd w:id="2"/>
@@ -4039,80 +4022,89 @@
           <w:szCs w:val="20"/>
           <w:highlight w:val="yellow"/>
         </w:rPr>
+        <w:t xml:space="preserve">Most past analyses of </w:t>
+      </w:r>
+      <w:r>
+        <w:rPr>
+          <w:rFonts w:ascii="Arial" w:hAnsi="Arial" w:cs="Arial"/>
+          <w:sz w:val="20"/>
+          <w:szCs w:val="20"/>
+          <w:highlight w:val="yellow"/>
+        </w:rPr>
+        <w:t xml:space="preserve">warming impacts </w:t>
+      </w:r>
+      <w:r>
+        <w:rPr>
+          <w:rFonts w:ascii="Arial" w:hAnsi="Arial" w:cs="Arial"/>
+          <w:sz w:val="20"/>
+          <w:szCs w:val="20"/>
+          <w:highlight w:val="yellow"/>
+        </w:rPr>
+        <w:t>are based on changes in mean temperature</w:t>
+      </w:r>
+      <w:r>
+        <w:rPr>
+          <w:rFonts w:ascii="Arial" w:hAnsi="Arial" w:cs="Arial"/>
+          <w:sz w:val="20"/>
+          <w:szCs w:val="20"/>
+          <w:highlight w:val="yellow"/>
+        </w:rPr>
+        <w:t xml:space="preserve"> that</w:t>
+      </w:r>
+      <w:r>
+        <w:rPr>
+          <w:rFonts w:ascii="Arial" w:hAnsi="Arial" w:cs="Arial"/>
+          <w:sz w:val="20"/>
+          <w:szCs w:val="20"/>
+          <w:highlight w:val="yellow"/>
+        </w:rPr>
+        <w:t xml:space="preserve"> assess</w:t>
+      </w:r>
+      <w:r>
+        <w:rPr>
+          <w:rFonts w:ascii="Arial" w:hAnsi="Arial" w:cs="Arial"/>
+          <w:sz w:val="20"/>
+          <w:szCs w:val="20"/>
+          <w:highlight w:val="yellow"/>
+        </w:rPr>
+        <w:t xml:space="preserve"> chronic effe</w:t>
+      </w:r>
+      <w:r>
+        <w:rPr>
+          <w:rFonts w:ascii="Arial" w:hAnsi="Arial" w:cs="Arial"/>
+          <w:sz w:val="20"/>
+          <w:szCs w:val="20"/>
+          <w:highlight w:val="yellow"/>
+        </w:rPr>
+        <w:t>ct</w:t>
+      </w:r>
+      <w:r>
+        <w:rPr>
+          <w:rFonts w:ascii="Arial" w:hAnsi="Arial" w:cs="Arial"/>
+          <w:sz w:val="20"/>
+          <w:szCs w:val="20"/>
+          <w:highlight w:val="yellow"/>
+        </w:rPr>
+        <w:t xml:space="preserve">s, rather than acute disturbances caused by more extreme, shorter-term warming. </w:t>
+      </w:r>
+      <w:r>
+        <w:rPr>
+          <w:rFonts w:ascii="Arial" w:hAnsi="Arial" w:cs="Arial"/>
+          <w:sz w:val="20"/>
+          <w:szCs w:val="20"/>
+          <w:highlight w:val="yellow"/>
+        </w:rPr>
+        <w:t xml:space="preserve">For </w:t>
+      </w:r>
+      <w:r>
+        <w:rPr>
+          <w:rFonts w:ascii="Arial" w:hAnsi="Arial" w:cs="Arial"/>
+          <w:sz w:val="20"/>
+          <w:szCs w:val="20"/>
+          <w:highlight w:val="yellow"/>
+        </w:rPr>
         <w:lastRenderedPageBreak/>
-        <w:t xml:space="preserve">Most past analyses of </w:t>
-      </w:r>
-      <w:r>
-        <w:rPr>
-          <w:rFonts w:ascii="Arial" w:hAnsi="Arial" w:cs="Arial"/>
-          <w:sz w:val="20"/>
-          <w:szCs w:val="20"/>
-          <w:highlight w:val="yellow"/>
-        </w:rPr>
-        <w:t xml:space="preserve">warming impacts </w:t>
-      </w:r>
-      <w:r>
-        <w:rPr>
-          <w:rFonts w:ascii="Arial" w:hAnsi="Arial" w:cs="Arial"/>
-          <w:sz w:val="20"/>
-          <w:szCs w:val="20"/>
-          <w:highlight w:val="yellow"/>
-        </w:rPr>
-        <w:t>are based on changes in mean temperature</w:t>
-      </w:r>
-      <w:r>
-        <w:rPr>
-          <w:rFonts w:ascii="Arial" w:hAnsi="Arial" w:cs="Arial"/>
-          <w:sz w:val="20"/>
-          <w:szCs w:val="20"/>
-          <w:highlight w:val="yellow"/>
-        </w:rPr>
-        <w:t xml:space="preserve"> that</w:t>
-      </w:r>
-      <w:r>
-        <w:rPr>
-          <w:rFonts w:ascii="Arial" w:hAnsi="Arial" w:cs="Arial"/>
-          <w:sz w:val="20"/>
-          <w:szCs w:val="20"/>
-          <w:highlight w:val="yellow"/>
-        </w:rPr>
-        <w:t xml:space="preserve"> assess</w:t>
-      </w:r>
-      <w:r>
-        <w:rPr>
-          <w:rFonts w:ascii="Arial" w:hAnsi="Arial" w:cs="Arial"/>
-          <w:sz w:val="20"/>
-          <w:szCs w:val="20"/>
-          <w:highlight w:val="yellow"/>
-        </w:rPr>
-        <w:t xml:space="preserve"> chronic effe</w:t>
-      </w:r>
-      <w:r>
-        <w:rPr>
-          <w:rFonts w:ascii="Arial" w:hAnsi="Arial" w:cs="Arial"/>
-          <w:sz w:val="20"/>
-          <w:szCs w:val="20"/>
-          <w:highlight w:val="yellow"/>
-        </w:rPr>
-        <w:t>ct</w:t>
-      </w:r>
-      <w:r>
-        <w:rPr>
-          <w:rFonts w:ascii="Arial" w:hAnsi="Arial" w:cs="Arial"/>
-          <w:sz w:val="20"/>
-          <w:szCs w:val="20"/>
-          <w:highlight w:val="yellow"/>
-        </w:rPr>
-        <w:t xml:space="preserve">s, rather than acute disturbances caused by more extreme, shorter-term warming. </w:t>
-      </w:r>
-      <w:r>
-        <w:rPr>
-          <w:rFonts w:ascii="Arial" w:hAnsi="Arial" w:cs="Arial"/>
-          <w:sz w:val="20"/>
-          <w:szCs w:val="20"/>
-          <w:highlight w:val="yellow"/>
-        </w:rPr>
-        <w:t xml:space="preserve">For example, </w:t>
+        <w:t xml:space="preserve">example, </w:t>
       </w:r>
       <w:r>
         <w:rPr>
@@ -5176,7 +5168,6 @@
           <w:rFonts w:ascii="Arial" w:hAnsi="Arial" w:cs="Arial"/>
           <w:sz w:val="20"/>
           <w:szCs w:val="20"/>
-          <w:highlight w:val="magenta"/>
         </w:rPr>
         <w:t>One</w:t>
       </w:r>
@@ -5916,7 +5907,17 @@
           <w:sz w:val="20"/>
           <w:szCs w:val="20"/>
         </w:rPr>
-        <w:t>d to increased by X and X</w:t>
+        <w:t xml:space="preserve">d to increased by </w:t>
+      </w:r>
+      <w:r>
+        <w:rPr>
+          <w:rFonts w:ascii="Arial" w:hAnsi="Arial" w:cs="Arial"/>
+          <w:color w:val="1A1A1A"/>
+          <w:sz w:val="20"/>
+          <w:szCs w:val="20"/>
+          <w:highlight w:val="yellow"/>
+        </w:rPr>
+        <w:t>X and X</w:t>
       </w:r>
       <w:r>
         <w:rPr>
@@ -6306,7 +6307,26 @@
           <w:sz w:val="20"/>
           <w:szCs w:val="20"/>
         </w:rPr>
-        <w:t xml:space="preserve">in maximum SST (Fig. </w:t>
+        <w:t xml:space="preserve">in </w:t>
+      </w:r>
+      <w:r>
+        <w:rPr>
+          <w:rFonts w:ascii="Arial" w:hAnsi="Arial" w:cs="Arial"/>
+          <w:color w:val="1A1A1A"/>
+          <w:sz w:val="20"/>
+          <w:szCs w:val="20"/>
+          <w:highlight w:val="yellow"/>
+        </w:rPr>
+        <w:t>maximum</w:t>
+      </w:r>
+      <w:r>
+        <w:rPr>
+          <w:rFonts w:ascii="Arial" w:hAnsi="Arial" w:cs="Arial"/>
+          <w:color w:val="1A1A1A"/>
+          <w:sz w:val="20"/>
+          <w:szCs w:val="20"/>
+        </w:rPr>
+        <w:t xml:space="preserve"> SST (Fig. </w:t>
       </w:r>
       <w:r>
         <w:rPr>
@@ -6351,7 +6371,125 @@
           <w:sz w:val="20"/>
           <w:szCs w:val="20"/>
         </w:rPr>
-        <w:t xml:space="preserve">would </w:t>
+        <w:t xml:space="preserve">would exceed their mean thermal tolerance assuming </w:t>
+      </w:r>
+      <w:r>
+        <w:rPr>
+          <w:rFonts w:ascii="Arial" w:hAnsi="Arial" w:cs="Arial"/>
+          <w:color w:val="1A1A1A"/>
+          <w:sz w:val="20"/>
+          <w:szCs w:val="20"/>
+        </w:rPr>
+        <w:t xml:space="preserve">physiological adjustment </w:t>
+      </w:r>
+      <w:r>
+        <w:rPr>
+          <w:rFonts w:ascii="Arial" w:hAnsi="Arial" w:cs="Arial"/>
+          <w:color w:val="1A1A1A"/>
+          <w:sz w:val="20"/>
+          <w:szCs w:val="20"/>
+        </w:rPr>
+        <w:t xml:space="preserve">(i.e., acclimatization) </w:t>
+      </w:r>
+      <w:r>
+        <w:rPr>
+          <w:rFonts w:ascii="Arial" w:hAnsi="Arial" w:cs="Arial"/>
+          <w:color w:val="1A1A1A"/>
+          <w:sz w:val="20"/>
+          <w:szCs w:val="20"/>
+        </w:rPr>
+        <w:t xml:space="preserve">or </w:t>
+      </w:r>
+      <w:r>
+        <w:rPr>
+          <w:rFonts w:ascii="Arial" w:hAnsi="Arial" w:cs="Arial"/>
+          <w:color w:val="1A1A1A"/>
+          <w:sz w:val="20"/>
+          <w:szCs w:val="20"/>
+        </w:rPr>
+        <w:t xml:space="preserve">adaptation of 2 </w:t>
+      </w:r>
+      <w:r>
+        <w:rPr>
+          <w:rFonts w:ascii="Arial" w:hAnsi="Arial" w:cs="Arial"/>
+          <w:color w:val="1A1A1A"/>
+          <w:sz w:val="20"/>
+          <w:szCs w:val="20"/>
+        </w:rPr>
+        <w:t>°C</w:t>
+      </w:r>
+      <w:r>
+        <w:rPr>
+          <w:rFonts w:ascii="Arial" w:hAnsi="Arial" w:cs="Arial"/>
+          <w:color w:val="1A1A1A"/>
+          <w:sz w:val="20"/>
+          <w:szCs w:val="20"/>
+        </w:rPr>
+        <w:t xml:space="preserve">. </w:t>
+      </w:r>
+      <w:r>
+        <w:rPr>
+          <w:rFonts w:ascii="Arial" w:hAnsi="Arial" w:cs="Arial"/>
+          <w:color w:val="1A1A1A"/>
+          <w:sz w:val="20"/>
+          <w:szCs w:val="20"/>
+        </w:rPr>
+        <w:t>Temperate</w:t>
+      </w:r>
+      <w:r>
+        <w:rPr>
+          <w:rFonts w:ascii="Arial" w:hAnsi="Arial" w:cs="Arial"/>
+          <w:color w:val="1A1A1A"/>
+          <w:sz w:val="20"/>
+          <w:szCs w:val="20"/>
+        </w:rPr>
+        <w:t xml:space="preserve"> ecoregions </w:t>
+      </w:r>
+      <w:r>
+        <w:rPr>
+          <w:rFonts w:ascii="Arial" w:hAnsi="Arial" w:cs="Arial"/>
+          <w:color w:val="1A1A1A"/>
+          <w:sz w:val="20"/>
+          <w:szCs w:val="20"/>
+        </w:rPr>
+        <w:t xml:space="preserve">have a </w:t>
+      </w:r>
+      <w:r>
+        <w:rPr>
+          <w:rFonts w:ascii="Arial" w:hAnsi="Arial" w:cs="Arial"/>
+          <w:color w:val="1A1A1A"/>
+          <w:sz w:val="20"/>
+          <w:szCs w:val="20"/>
+        </w:rPr>
+        <w:t>slightly larger buffer but are</w:t>
+      </w:r>
+      <w:r>
+        <w:rPr>
+          <w:rFonts w:ascii="Arial" w:hAnsi="Arial" w:cs="Arial"/>
+          <w:color w:val="1A1A1A"/>
+          <w:sz w:val="20"/>
+          <w:szCs w:val="20"/>
+        </w:rPr>
+        <w:t xml:space="preserve"> predicted </w:t>
+      </w:r>
+      <w:r>
+        <w:rPr>
+          <w:rFonts w:ascii="Arial" w:hAnsi="Arial" w:cs="Arial"/>
+          <w:color w:val="1A1A1A"/>
+          <w:sz w:val="20"/>
+          <w:szCs w:val="20"/>
+        </w:rPr>
+        <w:t>to warm more</w:t>
+      </w:r>
+      <w:commentRangeStart w:id="16"/>
+      <w:r>
+        <w:rPr>
+          <w:rFonts w:ascii="Arial" w:hAnsi="Arial" w:cs="Arial"/>
+          <w:color w:val="1A1A1A"/>
+          <w:sz w:val="20"/>
+          <w:szCs w:val="20"/>
+        </w:rPr>
+        <w:t xml:space="preserve">, </w:t>
       </w:r>
       <w:r>
         <w:rPr>
@@ -6361,43 +6499,122 @@
           <w:szCs w:val="20"/>
         </w:rPr>
         <w:lastRenderedPageBreak/>
-        <w:t xml:space="preserve">exceed their mean thermal tolerance assuming </w:t>
-      </w:r>
-      <w:r>
-        <w:rPr>
-          <w:rFonts w:ascii="Arial" w:hAnsi="Arial" w:cs="Arial"/>
-          <w:color w:val="1A1A1A"/>
-          <w:sz w:val="20"/>
-          <w:szCs w:val="20"/>
-        </w:rPr>
-        <w:t xml:space="preserve">physiological adjustment </w:t>
-      </w:r>
-      <w:r>
-        <w:rPr>
-          <w:rFonts w:ascii="Arial" w:hAnsi="Arial" w:cs="Arial"/>
-          <w:color w:val="1A1A1A"/>
-          <w:sz w:val="20"/>
-          <w:szCs w:val="20"/>
-        </w:rPr>
-        <w:t xml:space="preserve">(i.e., acclimatization) </w:t>
-      </w:r>
-      <w:r>
-        <w:rPr>
-          <w:rFonts w:ascii="Arial" w:hAnsi="Arial" w:cs="Arial"/>
-          <w:color w:val="1A1A1A"/>
-          <w:sz w:val="20"/>
-          <w:szCs w:val="20"/>
-        </w:rPr>
-        <w:t xml:space="preserve">or </w:t>
-      </w:r>
-      <w:r>
-        <w:rPr>
-          <w:rFonts w:ascii="Arial" w:hAnsi="Arial" w:cs="Arial"/>
-          <w:color w:val="1A1A1A"/>
-          <w:sz w:val="20"/>
-          <w:szCs w:val="20"/>
-        </w:rPr>
-        <w:t>adaptation of 0, 2.5, and 5</w:t>
+        <w:t xml:space="preserve">thus a greater proportion </w:t>
+      </w:r>
+      <w:r>
+        <w:rPr>
+          <w:rFonts w:ascii="Arial" w:hAnsi="Arial" w:cs="Arial"/>
+          <w:color w:val="1A1A1A"/>
+          <w:sz w:val="20"/>
+          <w:szCs w:val="20"/>
+        </w:rPr>
+        <w:t xml:space="preserve">(Table S2) </w:t>
+      </w:r>
+      <w:r>
+        <w:rPr>
+          <w:rFonts w:ascii="Arial" w:hAnsi="Arial" w:cs="Arial"/>
+          <w:color w:val="1A1A1A"/>
+          <w:sz w:val="20"/>
+          <w:szCs w:val="20"/>
+        </w:rPr>
+        <w:t>of temperate MPAs</w:t>
+      </w:r>
+      <w:r>
+        <w:rPr>
+          <w:rFonts w:ascii="Arial" w:hAnsi="Arial" w:cs="Arial"/>
+          <w:color w:val="1A1A1A"/>
+          <w:sz w:val="20"/>
+          <w:szCs w:val="20"/>
+        </w:rPr>
+        <w:t xml:space="preserve"> cross the mean tolerance threshold</w:t>
+      </w:r>
+      <w:r>
+        <w:rPr>
+          <w:rFonts w:ascii="Arial" w:hAnsi="Arial" w:cs="Arial"/>
+          <w:color w:val="1A1A1A"/>
+          <w:sz w:val="20"/>
+          <w:szCs w:val="20"/>
+        </w:rPr>
+        <w:t xml:space="preserve">s </w:t>
+      </w:r>
+      <w:r>
+        <w:rPr>
+          <w:rFonts w:ascii="Arial" w:hAnsi="Arial" w:cs="Arial"/>
+          <w:color w:val="1A1A1A"/>
+          <w:sz w:val="20"/>
+          <w:szCs w:val="20"/>
+        </w:rPr>
+        <w:t>(Fig. 3B)</w:t>
+      </w:r>
+      <w:commentRangeEnd w:id="16"/>
+      <w:r>
+        <w:rPr>
+          <w:rStyle w:val="CommentReference"/>
+        </w:rPr>
+        <w:commentReference w:id="16"/>
+      </w:r>
+      <w:r>
+        <w:rPr>
+          <w:rFonts w:ascii="Arial" w:hAnsi="Arial" w:cs="Arial"/>
+          <w:color w:val="1A1A1A"/>
+          <w:sz w:val="20"/>
+          <w:szCs w:val="20"/>
+        </w:rPr>
+        <w:t xml:space="preserve">. Even optimistically assuming </w:t>
+      </w:r>
+      <w:r>
+        <w:rPr>
+          <w:rFonts w:ascii="Arial" w:hAnsi="Arial" w:cs="Arial"/>
+          <w:color w:val="1A1A1A"/>
+          <w:sz w:val="20"/>
+          <w:szCs w:val="20"/>
+        </w:rPr>
+        <w:t xml:space="preserve">the </w:t>
+      </w:r>
+      <w:r>
+        <w:rPr>
+          <w:rFonts w:ascii="Arial" w:hAnsi="Arial" w:cs="Arial"/>
+          <w:color w:val="1A1A1A"/>
+          <w:sz w:val="20"/>
+          <w:szCs w:val="20"/>
+        </w:rPr>
+        <w:t xml:space="preserve">average inhabitant </w:t>
+      </w:r>
+      <w:r>
+        <w:rPr>
+          <w:rFonts w:ascii="Arial" w:hAnsi="Arial" w:cs="Arial"/>
+          <w:color w:val="1A1A1A"/>
+          <w:sz w:val="20"/>
+          <w:szCs w:val="20"/>
+        </w:rPr>
+        <w:t xml:space="preserve">can </w:t>
+      </w:r>
+      <w:r>
+        <w:rPr>
+          <w:rFonts w:ascii="Arial" w:hAnsi="Arial" w:cs="Arial"/>
+          <w:color w:val="1A1A1A"/>
+          <w:sz w:val="20"/>
+          <w:szCs w:val="20"/>
+        </w:rPr>
+        <w:t xml:space="preserve">adapt to warming of </w:t>
+      </w:r>
+      <w:r>
+        <w:rPr>
+          <w:rFonts w:ascii="Arial" w:hAnsi="Arial" w:cs="Arial"/>
+          <w:color w:val="1A1A1A"/>
+          <w:sz w:val="20"/>
+          <w:szCs w:val="20"/>
+        </w:rPr>
+        <w:t>2</w:t>
+      </w:r>
+      <w:r>
+        <w:rPr>
+          <w:rFonts w:ascii="Arial" w:hAnsi="Arial" w:cs="Arial"/>
+          <w:color w:val="1A1A1A"/>
+          <w:sz w:val="20"/>
+          <w:szCs w:val="20"/>
+        </w:rPr>
+        <w:t xml:space="preserve"> </w:t>
       </w:r>
       <w:r>
         <w:rPr>
@@ -6415,498 +6632,350 @@
           <w:sz w:val="20"/>
           <w:szCs w:val="20"/>
         </w:rPr>
+        <w:t xml:space="preserve"> </w:t>
+      </w:r>
+      <w:r>
+        <w:rPr>
+          <w:rFonts w:ascii="Arial" w:hAnsi="Arial" w:cs="Arial"/>
+          <w:color w:val="1A1A1A"/>
+          <w:sz w:val="20"/>
+          <w:szCs w:val="20"/>
+        </w:rPr>
+        <w:t>(</w:t>
+      </w:r>
+      <w:r>
+        <w:rPr>
+          <w:rFonts w:ascii="Arial" w:hAnsi="Arial" w:cs="Arial"/>
+          <w:color w:val="1A1A1A"/>
+          <w:sz w:val="20"/>
+          <w:szCs w:val="20"/>
+        </w:rPr>
+        <w:t>which effectively shifts the buffer so that a great</w:t>
+      </w:r>
+      <w:r>
+        <w:rPr>
+          <w:rFonts w:ascii="Arial" w:hAnsi="Arial" w:cs="Arial"/>
+          <w:color w:val="1A1A1A"/>
+          <w:sz w:val="20"/>
+          <w:szCs w:val="20"/>
+        </w:rPr>
+        <w:t>er rate of warming is tolerated)</w:t>
+      </w:r>
+      <w:r>
+        <w:rPr>
+          <w:rFonts w:ascii="Arial" w:hAnsi="Arial" w:cs="Arial"/>
+          <w:color w:val="1A1A1A"/>
+          <w:sz w:val="20"/>
+          <w:szCs w:val="20"/>
+        </w:rPr>
+        <w:t>,</w:t>
+      </w:r>
+      <w:r>
+        <w:rPr>
+          <w:rFonts w:ascii="Arial" w:hAnsi="Arial" w:cs="Arial"/>
+          <w:color w:val="1A1A1A"/>
+          <w:sz w:val="20"/>
+          <w:szCs w:val="20"/>
+        </w:rPr>
+        <w:t xml:space="preserve"> </w:t>
+      </w:r>
+      <w:r>
+        <w:rPr>
+          <w:rFonts w:ascii="Arial" w:hAnsi="Arial" w:cs="Arial"/>
+          <w:color w:val="1A1A1A"/>
+          <w:sz w:val="20"/>
+          <w:szCs w:val="20"/>
+        </w:rPr>
+        <w:t>xx</w:t>
+      </w:r>
+      <w:r>
+        <w:rPr>
+          <w:rFonts w:ascii="Arial" w:hAnsi="Arial" w:cs="Arial"/>
+          <w:color w:val="1A1A1A"/>
+          <w:sz w:val="20"/>
+          <w:szCs w:val="20"/>
+        </w:rPr>
+        <w:t>%</w:t>
+      </w:r>
+      <w:r>
+        <w:rPr>
+          <w:rFonts w:ascii="Arial" w:hAnsi="Arial" w:cs="Arial"/>
+          <w:color w:val="1A1A1A"/>
+          <w:sz w:val="20"/>
+          <w:szCs w:val="20"/>
+        </w:rPr>
+        <w:t xml:space="preserve"> </w:t>
+      </w:r>
+      <w:r>
+        <w:rPr>
+          <w:rFonts w:ascii="Arial" w:hAnsi="Arial" w:cs="Arial"/>
+          <w:color w:val="1A1A1A"/>
+          <w:sz w:val="20"/>
+          <w:szCs w:val="20"/>
+        </w:rPr>
+        <w:t>of temperate ecoregions</w:t>
+      </w:r>
+      <w:r>
+        <w:rPr>
+          <w:rFonts w:ascii="Arial" w:hAnsi="Arial" w:cs="Arial"/>
+          <w:color w:val="1A1A1A"/>
+          <w:sz w:val="20"/>
+          <w:szCs w:val="20"/>
+        </w:rPr>
+        <w:t xml:space="preserve"> </w:t>
+      </w:r>
+      <w:r>
+        <w:rPr>
+          <w:rFonts w:ascii="Arial" w:hAnsi="Arial" w:cs="Arial"/>
+          <w:color w:val="1A1A1A"/>
+          <w:sz w:val="20"/>
+          <w:szCs w:val="20"/>
+        </w:rPr>
+        <w:t xml:space="preserve">still </w:t>
+      </w:r>
+      <w:r>
+        <w:rPr>
+          <w:rFonts w:ascii="Arial" w:hAnsi="Arial" w:cs="Arial"/>
+          <w:color w:val="1A1A1A"/>
+          <w:sz w:val="20"/>
+          <w:szCs w:val="20"/>
+        </w:rPr>
+        <w:t>exceed the threshold. Communities in these ecoregions would likely lose a su</w:t>
+      </w:r>
+      <w:r>
+        <w:rPr>
+          <w:rFonts w:ascii="Arial" w:hAnsi="Arial" w:cs="Arial"/>
+          <w:color w:val="1A1A1A"/>
+          <w:sz w:val="20"/>
+          <w:szCs w:val="20"/>
+        </w:rPr>
+        <w:t>b</w:t>
+      </w:r>
+      <w:r>
+        <w:rPr>
+          <w:rFonts w:ascii="Arial" w:hAnsi="Arial" w:cs="Arial"/>
+          <w:color w:val="1A1A1A"/>
+          <w:sz w:val="20"/>
+          <w:szCs w:val="20"/>
+        </w:rPr>
+        <w:t xml:space="preserve">stantial proportion of </w:t>
+      </w:r>
+      <w:r>
+        <w:rPr>
+          <w:rFonts w:ascii="Arial" w:hAnsi="Arial" w:cs="Arial"/>
+          <w:color w:val="1A1A1A"/>
+          <w:sz w:val="20"/>
+          <w:szCs w:val="20"/>
+        </w:rPr>
+        <w:t xml:space="preserve">of their resident </w:t>
+      </w:r>
+      <w:r>
+        <w:rPr>
+          <w:rFonts w:ascii="Arial" w:hAnsi="Arial" w:cs="Arial"/>
+          <w:color w:val="1A1A1A"/>
+          <w:sz w:val="20"/>
+          <w:szCs w:val="20"/>
+        </w:rPr>
+        <w:t>s</w:t>
+      </w:r>
+      <w:r>
+        <w:rPr>
+          <w:rFonts w:ascii="Arial" w:hAnsi="Arial" w:cs="Arial"/>
+          <w:color w:val="1A1A1A"/>
+          <w:sz w:val="20"/>
+          <w:szCs w:val="20"/>
+        </w:rPr>
+        <w:t>pecies</w:t>
+      </w:r>
+      <w:r>
+        <w:rPr>
+          <w:rFonts w:ascii="Arial" w:hAnsi="Arial" w:cs="Arial"/>
+          <w:color w:val="1A1A1A"/>
+          <w:sz w:val="20"/>
+          <w:szCs w:val="20"/>
+        </w:rPr>
+        <w:t>,</w:t>
+      </w:r>
+      <w:r>
+        <w:rPr>
+          <w:rFonts w:ascii="Arial" w:hAnsi="Arial" w:cs="Arial"/>
+          <w:color w:val="1A1A1A"/>
+          <w:sz w:val="20"/>
+          <w:szCs w:val="20"/>
+        </w:rPr>
+        <w:t xml:space="preserve"> </w:t>
+      </w:r>
+      <w:r>
+        <w:rPr>
+          <w:rFonts w:ascii="Arial" w:hAnsi="Arial" w:cs="Arial"/>
+          <w:color w:val="1A1A1A"/>
+          <w:sz w:val="20"/>
+          <w:szCs w:val="20"/>
+        </w:rPr>
+        <w:t xml:space="preserve">whereas </w:t>
+      </w:r>
+      <w:r>
+        <w:rPr>
+          <w:rFonts w:ascii="Arial" w:hAnsi="Arial" w:cs="Arial"/>
+          <w:color w:val="1A1A1A"/>
+          <w:sz w:val="20"/>
+          <w:szCs w:val="20"/>
+        </w:rPr>
+        <w:t xml:space="preserve">new species </w:t>
+      </w:r>
+      <w:r>
+        <w:rPr>
+          <w:rFonts w:ascii="Arial" w:hAnsi="Arial" w:cs="Arial"/>
+          <w:color w:val="1A1A1A"/>
+          <w:sz w:val="20"/>
+          <w:szCs w:val="20"/>
+        </w:rPr>
+        <w:t xml:space="preserve">will </w:t>
+      </w:r>
+      <w:r>
+        <w:rPr>
+          <w:rFonts w:ascii="Arial" w:hAnsi="Arial" w:cs="Arial"/>
+          <w:color w:val="1A1A1A"/>
+          <w:sz w:val="20"/>
+          <w:szCs w:val="20"/>
+        </w:rPr>
+        <w:t xml:space="preserve">presumably colonize </w:t>
+      </w:r>
+      <w:r>
+        <w:rPr>
+          <w:rFonts w:ascii="Arial" w:hAnsi="Arial" w:cs="Arial"/>
+          <w:sz w:val="20"/>
+          <w:szCs w:val="20"/>
+        </w:rPr>
+        <w:t>as populations track the geographic movement of their thermal niche</w:t>
+      </w:r>
+      <w:r>
+        <w:rPr>
+          <w:rFonts w:ascii="Arial" w:hAnsi="Arial" w:cs="Arial"/>
+          <w:sz w:val="20"/>
+          <w:szCs w:val="20"/>
+        </w:rPr>
+        <w:t>s</w:t>
+      </w:r>
+      <w:r>
+        <w:rPr>
+          <w:rFonts w:ascii="Arial" w:hAnsi="Arial" w:cs="Arial"/>
+          <w:sz w:val="20"/>
+          <w:szCs w:val="20"/>
+        </w:rPr>
+        <w:t xml:space="preserve"> by shifting their ranges</w:t>
+      </w:r>
+      <w:r>
+        <w:rPr>
+          <w:rFonts w:ascii="Arial" w:hAnsi="Arial" w:cs="Arial"/>
+          <w:sz w:val="20"/>
+          <w:szCs w:val="20"/>
+        </w:rPr>
+        <w:t>, generally to higher latitudes</w:t>
+      </w:r>
+      <w:r>
+        <w:rPr>
+          <w:rFonts w:ascii="Arial" w:hAnsi="Arial" w:cs="Arial"/>
+          <w:sz w:val="20"/>
+          <w:szCs w:val="20"/>
+        </w:rPr>
         <w:t xml:space="preserve">. </w:t>
       </w:r>
       <w:r>
         <w:rPr>
           <w:rFonts w:ascii="Arial" w:hAnsi="Arial" w:cs="Arial"/>
-          <w:color w:val="1A1A1A"/>
-          <w:sz w:val="20"/>
-          <w:szCs w:val="20"/>
-        </w:rPr>
-        <w:t>Temperate</w:t>
-      </w:r>
-      <w:r>
-        <w:rPr>
-          <w:rFonts w:ascii="Arial" w:hAnsi="Arial" w:cs="Arial"/>
-          <w:color w:val="1A1A1A"/>
-          <w:sz w:val="20"/>
-          <w:szCs w:val="20"/>
-        </w:rPr>
-        <w:t xml:space="preserve"> ecoregions </w:t>
-      </w:r>
-      <w:r>
-        <w:rPr>
-          <w:rFonts w:ascii="Arial" w:hAnsi="Arial" w:cs="Arial"/>
-          <w:color w:val="1A1A1A"/>
-          <w:sz w:val="20"/>
-          <w:szCs w:val="20"/>
-        </w:rPr>
-        <w:t xml:space="preserve">have a </w:t>
-      </w:r>
-      <w:r>
-        <w:rPr>
-          <w:rFonts w:ascii="Arial" w:hAnsi="Arial" w:cs="Arial"/>
-          <w:color w:val="1A1A1A"/>
-          <w:sz w:val="20"/>
-          <w:szCs w:val="20"/>
-        </w:rPr>
-        <w:t>slightly larger buffer but are</w:t>
-      </w:r>
-      <w:r>
-        <w:rPr>
-          <w:rFonts w:ascii="Arial" w:hAnsi="Arial" w:cs="Arial"/>
-          <w:color w:val="1A1A1A"/>
-          <w:sz w:val="20"/>
-          <w:szCs w:val="20"/>
-        </w:rPr>
-        <w:t xml:space="preserve"> predicted </w:t>
-      </w:r>
-      <w:r>
-        <w:rPr>
-          <w:rFonts w:ascii="Arial" w:hAnsi="Arial" w:cs="Arial"/>
-          <w:color w:val="1A1A1A"/>
-          <w:sz w:val="20"/>
-          <w:szCs w:val="20"/>
-        </w:rPr>
-        <w:t>to warm more</w:t>
-      </w:r>
-      <w:commentRangeStart w:id="16"/>
-      <w:r>
-        <w:rPr>
-          <w:rFonts w:ascii="Arial" w:hAnsi="Arial" w:cs="Arial"/>
-          <w:color w:val="1A1A1A"/>
-          <w:sz w:val="20"/>
-          <w:szCs w:val="20"/>
-        </w:rPr>
-        <w:t xml:space="preserve">, thus a greater proportion </w:t>
-      </w:r>
-      <w:r>
-        <w:rPr>
-          <w:rFonts w:ascii="Arial" w:hAnsi="Arial" w:cs="Arial"/>
-          <w:color w:val="1A1A1A"/>
-          <w:sz w:val="20"/>
-          <w:szCs w:val="20"/>
-        </w:rPr>
-        <w:t xml:space="preserve">(Table S2) </w:t>
-      </w:r>
-      <w:r>
-        <w:rPr>
-          <w:rFonts w:ascii="Arial" w:hAnsi="Arial" w:cs="Arial"/>
-          <w:color w:val="1A1A1A"/>
-          <w:sz w:val="20"/>
-          <w:szCs w:val="20"/>
-        </w:rPr>
-        <w:t>of temperate MPAs</w:t>
-      </w:r>
-      <w:r>
-        <w:rPr>
-          <w:rFonts w:ascii="Arial" w:hAnsi="Arial" w:cs="Arial"/>
-          <w:color w:val="1A1A1A"/>
-          <w:sz w:val="20"/>
-          <w:szCs w:val="20"/>
-        </w:rPr>
-        <w:t xml:space="preserve"> cross the mean tolerance threshold</w:t>
-      </w:r>
-      <w:r>
-        <w:rPr>
-          <w:rFonts w:ascii="Arial" w:hAnsi="Arial" w:cs="Arial"/>
-          <w:color w:val="1A1A1A"/>
-          <w:sz w:val="20"/>
-          <w:szCs w:val="20"/>
-        </w:rPr>
-        <w:t>s,</w:t>
-      </w:r>
-      <w:r>
-        <w:rPr>
-          <w:rFonts w:ascii="Arial" w:hAnsi="Arial" w:cs="Arial"/>
-          <w:color w:val="1A1A1A"/>
-          <w:sz w:val="20"/>
-          <w:szCs w:val="20"/>
-        </w:rPr>
-        <w:t xml:space="preserve"> </w:t>
-      </w:r>
-      <w:r>
-        <w:rPr>
-          <w:rFonts w:ascii="Arial" w:hAnsi="Arial" w:cs="Arial"/>
-          <w:color w:val="1A1A1A"/>
-          <w:sz w:val="20"/>
-          <w:szCs w:val="20"/>
-          <w:highlight w:val="yellow"/>
-        </w:rPr>
-        <w:t>many</w:t>
-      </w:r>
-      <w:r>
-        <w:rPr>
-          <w:rFonts w:ascii="Arial" w:hAnsi="Arial" w:cs="Arial"/>
-          <w:color w:val="1A1A1A"/>
-          <w:sz w:val="20"/>
-          <w:szCs w:val="20"/>
-        </w:rPr>
-        <w:t xml:space="preserve"> by several degrees </w:t>
-      </w:r>
-      <w:r>
-        <w:rPr>
-          <w:rFonts w:ascii="Arial" w:hAnsi="Arial" w:cs="Arial"/>
-          <w:color w:val="1A1A1A"/>
-          <w:sz w:val="20"/>
-          <w:szCs w:val="20"/>
-        </w:rPr>
-        <w:t>Celsius</w:t>
-      </w:r>
-      <w:r>
-        <w:rPr>
-          <w:rFonts w:ascii="Arial" w:hAnsi="Arial" w:cs="Arial"/>
-          <w:color w:val="1A1A1A"/>
-          <w:sz w:val="20"/>
-          <w:szCs w:val="20"/>
-        </w:rPr>
-        <w:t xml:space="preserve"> (Fig. 3B)</w:t>
-      </w:r>
-      <w:commentRangeEnd w:id="16"/>
-      <w:r>
-        <w:rPr>
-          <w:rStyle w:val="CommentReference"/>
-        </w:rPr>
-        <w:commentReference w:id="16"/>
-      </w:r>
-      <w:r>
-        <w:rPr>
-          <w:rFonts w:ascii="Arial" w:hAnsi="Arial" w:cs="Arial"/>
-          <w:color w:val="1A1A1A"/>
-          <w:sz w:val="20"/>
-          <w:szCs w:val="20"/>
-        </w:rPr>
-        <w:t xml:space="preserve">. Even optimistically assuming </w:t>
-      </w:r>
-      <w:r>
-        <w:rPr>
-          <w:rFonts w:ascii="Arial" w:hAnsi="Arial" w:cs="Arial"/>
-          <w:color w:val="1A1A1A"/>
-          <w:sz w:val="20"/>
-          <w:szCs w:val="20"/>
-        </w:rPr>
-        <w:t xml:space="preserve">the </w:t>
-      </w:r>
-      <w:r>
-        <w:rPr>
-          <w:rFonts w:ascii="Arial" w:hAnsi="Arial" w:cs="Arial"/>
-          <w:color w:val="1A1A1A"/>
-          <w:sz w:val="20"/>
-          <w:szCs w:val="20"/>
-        </w:rPr>
-        <w:t xml:space="preserve">average inhabitant </w:t>
-      </w:r>
-      <w:r>
-        <w:rPr>
-          <w:rFonts w:ascii="Arial" w:hAnsi="Arial" w:cs="Arial"/>
-          <w:color w:val="1A1A1A"/>
-          <w:sz w:val="20"/>
-          <w:szCs w:val="20"/>
-        </w:rPr>
-        <w:t xml:space="preserve">can </w:t>
-      </w:r>
-      <w:r>
-        <w:rPr>
-          <w:rFonts w:ascii="Arial" w:hAnsi="Arial" w:cs="Arial"/>
-          <w:color w:val="1A1A1A"/>
-          <w:sz w:val="20"/>
-          <w:szCs w:val="20"/>
-        </w:rPr>
-        <w:t xml:space="preserve">adapt to warming of </w:t>
-      </w:r>
-      <w:r>
-        <w:rPr>
-          <w:rFonts w:ascii="Arial" w:hAnsi="Arial" w:cs="Arial"/>
-          <w:color w:val="1A1A1A"/>
-          <w:sz w:val="20"/>
-          <w:szCs w:val="20"/>
-        </w:rPr>
-        <w:t>2.5 or 5</w:t>
-      </w:r>
-      <w:r>
-        <w:rPr>
-          <w:rFonts w:ascii="Arial" w:hAnsi="Arial" w:cs="Arial"/>
-          <w:color w:val="1A1A1A"/>
-          <w:sz w:val="20"/>
-          <w:szCs w:val="20"/>
-        </w:rPr>
-        <w:t>°C</w:t>
-      </w:r>
-      <w:r>
-        <w:rPr>
-          <w:rFonts w:ascii="Arial" w:hAnsi="Arial" w:cs="Arial"/>
-          <w:color w:val="1A1A1A"/>
-          <w:sz w:val="20"/>
-          <w:szCs w:val="20"/>
-        </w:rPr>
-        <w:t xml:space="preserve"> </w:t>
-      </w:r>
-      <w:r>
-        <w:rPr>
-          <w:rFonts w:ascii="Arial" w:hAnsi="Arial" w:cs="Arial"/>
-          <w:color w:val="1A1A1A"/>
-          <w:sz w:val="20"/>
-          <w:szCs w:val="20"/>
-        </w:rPr>
-        <w:t>(</w:t>
-      </w:r>
-      <w:r>
-        <w:rPr>
-          <w:rFonts w:ascii="Arial" w:hAnsi="Arial" w:cs="Arial"/>
-          <w:color w:val="1A1A1A"/>
-          <w:sz w:val="20"/>
-          <w:szCs w:val="20"/>
-        </w:rPr>
-        <w:t>which effectively shifts the buffer so that a great</w:t>
-      </w:r>
-      <w:r>
-        <w:rPr>
-          <w:rFonts w:ascii="Arial" w:hAnsi="Arial" w:cs="Arial"/>
-          <w:color w:val="1A1A1A"/>
-          <w:sz w:val="20"/>
-          <w:szCs w:val="20"/>
-        </w:rPr>
-        <w:t>er rate of warming is tolerated)</w:t>
-      </w:r>
-      <w:r>
-        <w:rPr>
-          <w:rFonts w:ascii="Arial" w:hAnsi="Arial" w:cs="Arial"/>
-          <w:color w:val="1A1A1A"/>
-          <w:sz w:val="20"/>
-          <w:szCs w:val="20"/>
-        </w:rPr>
-        <w:t>,</w:t>
-      </w:r>
-      <w:r>
-        <w:rPr>
-          <w:rFonts w:ascii="Arial" w:hAnsi="Arial" w:cs="Arial"/>
-          <w:color w:val="1A1A1A"/>
-          <w:sz w:val="20"/>
-          <w:szCs w:val="20"/>
-        </w:rPr>
-        <w:t xml:space="preserve"> </w:t>
-      </w:r>
-      <w:r>
-        <w:rPr>
-          <w:rFonts w:ascii="Arial" w:hAnsi="Arial" w:cs="Arial"/>
-          <w:color w:val="1A1A1A"/>
-          <w:sz w:val="20"/>
-          <w:szCs w:val="20"/>
-        </w:rPr>
-        <w:t>79%</w:t>
-      </w:r>
-      <w:r>
-        <w:rPr>
-          <w:rFonts w:ascii="Arial" w:hAnsi="Arial" w:cs="Arial"/>
-          <w:color w:val="1A1A1A"/>
-          <w:sz w:val="20"/>
-          <w:szCs w:val="20"/>
-        </w:rPr>
-        <w:t xml:space="preserve"> and </w:t>
-      </w:r>
-      <w:r>
-        <w:rPr>
-          <w:rFonts w:ascii="Arial" w:hAnsi="Arial" w:cs="Arial"/>
-          <w:color w:val="1A1A1A"/>
-          <w:sz w:val="20"/>
-          <w:szCs w:val="20"/>
-        </w:rPr>
-        <w:t>50%</w:t>
-      </w:r>
-      <w:r>
-        <w:rPr>
-          <w:rFonts w:ascii="Arial" w:hAnsi="Arial" w:cs="Arial"/>
-          <w:color w:val="1A1A1A"/>
-          <w:sz w:val="20"/>
-          <w:szCs w:val="20"/>
-        </w:rPr>
-        <w:t xml:space="preserve">, </w:t>
-      </w:r>
-      <w:r>
-        <w:rPr>
-          <w:rFonts w:ascii="Arial" w:hAnsi="Arial" w:cs="Arial"/>
-          <w:color w:val="1A1A1A"/>
-          <w:sz w:val="20"/>
-          <w:szCs w:val="20"/>
-        </w:rPr>
-        <w:t>respectively</w:t>
-      </w:r>
-      <w:r>
-        <w:rPr>
-          <w:rFonts w:ascii="Arial" w:hAnsi="Arial" w:cs="Arial"/>
-          <w:color w:val="1A1A1A"/>
-          <w:sz w:val="20"/>
-          <w:szCs w:val="20"/>
-        </w:rPr>
-        <w:t>,</w:t>
-      </w:r>
-      <w:r>
-        <w:rPr>
-          <w:rFonts w:ascii="Arial" w:hAnsi="Arial" w:cs="Arial"/>
-          <w:color w:val="1A1A1A"/>
-          <w:sz w:val="20"/>
-          <w:szCs w:val="20"/>
-        </w:rPr>
-        <w:t xml:space="preserve"> of temperate ecoregions</w:t>
-      </w:r>
-      <w:r>
-        <w:rPr>
-          <w:rFonts w:ascii="Arial" w:hAnsi="Arial" w:cs="Arial"/>
-          <w:color w:val="1A1A1A"/>
-          <w:sz w:val="20"/>
-          <w:szCs w:val="20"/>
-        </w:rPr>
-        <w:t xml:space="preserve"> </w:t>
-      </w:r>
-      <w:r>
-        <w:rPr>
-          <w:rFonts w:ascii="Arial" w:hAnsi="Arial" w:cs="Arial"/>
-          <w:color w:val="1A1A1A"/>
-          <w:sz w:val="20"/>
-          <w:szCs w:val="20"/>
-        </w:rPr>
-        <w:t xml:space="preserve">still </w:t>
-      </w:r>
-      <w:r>
-        <w:rPr>
-          <w:rFonts w:ascii="Arial" w:hAnsi="Arial" w:cs="Arial"/>
-          <w:color w:val="1A1A1A"/>
-          <w:sz w:val="20"/>
-          <w:szCs w:val="20"/>
-        </w:rPr>
-        <w:t>exceed the threshold. Communities in these ecoregions would likely lose a su</w:t>
-      </w:r>
-      <w:r>
-        <w:rPr>
-          <w:rFonts w:ascii="Arial" w:hAnsi="Arial" w:cs="Arial"/>
-          <w:color w:val="1A1A1A"/>
-          <w:sz w:val="20"/>
-          <w:szCs w:val="20"/>
-        </w:rPr>
-        <w:t>b</w:t>
-      </w:r>
-      <w:r>
-        <w:rPr>
-          <w:rFonts w:ascii="Arial" w:hAnsi="Arial" w:cs="Arial"/>
-          <w:color w:val="1A1A1A"/>
-          <w:sz w:val="20"/>
-          <w:szCs w:val="20"/>
-        </w:rPr>
-        <w:t xml:space="preserve">stantial proportion of </w:t>
-      </w:r>
-      <w:r>
-        <w:rPr>
-          <w:rFonts w:ascii="Arial" w:hAnsi="Arial" w:cs="Arial"/>
-          <w:color w:val="1A1A1A"/>
-          <w:sz w:val="20"/>
-          <w:szCs w:val="20"/>
-        </w:rPr>
-        <w:t xml:space="preserve">of their resident </w:t>
-      </w:r>
-      <w:r>
-        <w:rPr>
-          <w:rFonts w:ascii="Arial" w:hAnsi="Arial" w:cs="Arial"/>
-          <w:color w:val="1A1A1A"/>
-          <w:sz w:val="20"/>
-          <w:szCs w:val="20"/>
-        </w:rPr>
-        <w:t>s</w:t>
-      </w:r>
-      <w:r>
-        <w:rPr>
-          <w:rFonts w:ascii="Arial" w:hAnsi="Arial" w:cs="Arial"/>
-          <w:color w:val="1A1A1A"/>
-          <w:sz w:val="20"/>
-          <w:szCs w:val="20"/>
-        </w:rPr>
-        <w:t>pecies</w:t>
-      </w:r>
-      <w:r>
-        <w:rPr>
-          <w:rFonts w:ascii="Arial" w:hAnsi="Arial" w:cs="Arial"/>
-          <w:color w:val="1A1A1A"/>
-          <w:sz w:val="20"/>
-          <w:szCs w:val="20"/>
-        </w:rPr>
-        <w:t>,</w:t>
-      </w:r>
-      <w:r>
-        <w:rPr>
-          <w:rFonts w:ascii="Arial" w:hAnsi="Arial" w:cs="Arial"/>
-          <w:color w:val="1A1A1A"/>
-          <w:sz w:val="20"/>
-          <w:szCs w:val="20"/>
-        </w:rPr>
-        <w:t xml:space="preserve"> </w:t>
-      </w:r>
-      <w:r>
-        <w:rPr>
-          <w:rFonts w:ascii="Arial" w:hAnsi="Arial" w:cs="Arial"/>
-          <w:color w:val="1A1A1A"/>
-          <w:sz w:val="20"/>
-          <w:szCs w:val="20"/>
-        </w:rPr>
-        <w:t xml:space="preserve">whereas </w:t>
-      </w:r>
-      <w:r>
-        <w:rPr>
-          <w:rFonts w:ascii="Arial" w:hAnsi="Arial" w:cs="Arial"/>
-          <w:color w:val="1A1A1A"/>
-          <w:sz w:val="20"/>
-          <w:szCs w:val="20"/>
-        </w:rPr>
-        <w:t xml:space="preserve">new species </w:t>
-      </w:r>
-      <w:r>
-        <w:rPr>
-          <w:rFonts w:ascii="Arial" w:hAnsi="Arial" w:cs="Arial"/>
-          <w:color w:val="1A1A1A"/>
-          <w:sz w:val="20"/>
-          <w:szCs w:val="20"/>
-        </w:rPr>
-        <w:t xml:space="preserve">will </w:t>
-      </w:r>
-      <w:r>
-        <w:rPr>
-          <w:rFonts w:ascii="Arial" w:hAnsi="Arial" w:cs="Arial"/>
-          <w:color w:val="1A1A1A"/>
-          <w:sz w:val="20"/>
-          <w:szCs w:val="20"/>
-        </w:rPr>
-        <w:t xml:space="preserve">presumably colonize </w:t>
-      </w:r>
-      <w:r>
-        <w:rPr>
-          <w:rFonts w:ascii="Arial" w:hAnsi="Arial" w:cs="Arial"/>
-          <w:sz w:val="20"/>
-          <w:szCs w:val="20"/>
-        </w:rPr>
-        <w:t>as populations track the geographic movement of their thermal niche</w:t>
-      </w:r>
-      <w:r>
-        <w:rPr>
-          <w:rFonts w:ascii="Arial" w:hAnsi="Arial" w:cs="Arial"/>
-          <w:sz w:val="20"/>
-          <w:szCs w:val="20"/>
-        </w:rPr>
-        <w:t>s</w:t>
-      </w:r>
-      <w:r>
-        <w:rPr>
-          <w:rFonts w:ascii="Arial" w:hAnsi="Arial" w:cs="Arial"/>
-          <w:sz w:val="20"/>
-          <w:szCs w:val="20"/>
-        </w:rPr>
-        <w:t xml:space="preserve"> by shifting their ranges</w:t>
-      </w:r>
-      <w:r>
-        <w:rPr>
-          <w:rFonts w:ascii="Arial" w:hAnsi="Arial" w:cs="Arial"/>
-          <w:sz w:val="20"/>
-          <w:szCs w:val="20"/>
-        </w:rPr>
-        <w:t>, generally to higher latitudes</w:t>
+          <w:sz w:val="20"/>
+          <w:szCs w:val="20"/>
+        </w:rPr>
+        <w:t>Such compositional shifts of temperate communities began at least two decades ago in some locations</w:t>
+      </w:r>
+      <w:r>
+        <w:rPr>
+          <w:rFonts w:ascii="Arial" w:hAnsi="Arial" w:cs="Arial"/>
+          <w:sz w:val="20"/>
+          <w:szCs w:val="20"/>
+        </w:rPr>
+        <w:fldChar w:fldCharType="begin"/>
+      </w:r>
+      <w:r>
+        <w:rPr>
+          <w:rFonts w:ascii="Arial" w:hAnsi="Arial" w:cs="Arial"/>
+          <w:sz w:val="20"/>
+          <w:szCs w:val="20"/>
+        </w:rPr>
+        <w:instrText xml:space="preserve"> ADDIN ZOTERO_ITEM CSL_CITATION {"citationID":"4oFv5btR","properties":{"formattedCitation":"{\\rtf \\super 15\\nosupersub{}}","plainCitation":"15"},"citationItems":[{"id":698,"uris":["http://zotero.org/users/1013952/items/8DJIZMQZ"],"uri":["http://zotero.org/users/1013952/items/8DJIZMQZ"],"itemData":{"id":698,"type":"article-journal","title":"Climate-related, long-term faunal changes in a california rocky intertidal community","container-title":"Science","page":"672-675","volume":"267","note":"Feb. 3","shortTitle":"Climate-related, long-term faunal changes in a california rocky intertidal community","author":[{"family":"Barry","given":"J.P."},{"family":"Baxter","given":"C.H."},{"family":"Sagarin","given":"R.D."},{"family":"Gilman","given":"S.E."}],"issued":{"date-parts":[["1995"]]}}}],"schema":"https://github.com/citation-style-language/schema/raw/master/csl-citation.json"} </w:instrText>
+      </w:r>
+      <w:r>
+        <w:rPr>
+          <w:rFonts w:ascii="Arial" w:hAnsi="Arial" w:cs="Arial"/>
+          <w:sz w:val="20"/>
+          <w:szCs w:val="20"/>
+        </w:rPr>
+        <w:fldChar w:fldCharType="separate"/>
+      </w:r>
+      <w:r>
+        <w:rPr>
+          <w:rFonts w:ascii="Arial" w:eastAsia="Times New Roman" w:hAnsi="Arial" w:cs="Arial"/>
+          <w:sz w:val="20"/>
+          <w:vertAlign w:val="superscript"/>
+        </w:rPr>
+        <w:t>15</w:t>
+      </w:r>
+      <w:r>
+        <w:rPr>
+          <w:rFonts w:ascii="Arial" w:hAnsi="Arial" w:cs="Arial"/>
+          <w:sz w:val="20"/>
+          <w:szCs w:val="20"/>
+        </w:rPr>
+        <w:fldChar w:fldCharType="end"/>
+      </w:r>
+      <w:r>
+        <w:rPr>
+          <w:rFonts w:ascii="Arial" w:hAnsi="Arial" w:cs="Arial"/>
+          <w:sz w:val="20"/>
+          <w:szCs w:val="20"/>
+        </w:rPr>
+        <w:t xml:space="preserve"> and are now common</w:t>
+      </w:r>
+      <w:r>
+        <w:rPr>
+          <w:rFonts w:ascii="Arial" w:hAnsi="Arial" w:cs="Arial"/>
+          <w:sz w:val="20"/>
+          <w:szCs w:val="20"/>
+        </w:rPr>
+        <w:fldChar w:fldCharType="begin"/>
+      </w:r>
+      <w:r>
+        <w:rPr>
+          <w:rFonts w:ascii="Arial" w:hAnsi="Arial" w:cs="Arial"/>
+          <w:sz w:val="20"/>
+          <w:szCs w:val="20"/>
+        </w:rPr>
+        <w:instrText xml:space="preserve"> ADDIN ZOTERO_ITEM CSL_CITATION {"citationID":"2h53dr60p4","properties":{"formattedCitation":"{\\rtf \\super 16\\nosupersub{}}","plainCitation":"16"},"citationItems":[{"id":4546,"uris":["http://zotero.org/users/1013952/items/BBW2U3SN"],"uri":["http://zotero.org/users/1013952/items/BBW2U3SN"],"itemData":{"id":4546,"type":"article-journal","title":"Climate-driven regime shift of a temperate marine ecosystem","container-title":"Science","page":"169","volume":"353","issue":"6295","abstract":"Ecosystems over time have endured much disturbance, yet they tend to remain intact, a characteristic we call resilience. Though many systems have been lost and destroyed, for systems that remain physically intact, there is debate as to whether changing temperatures will result in shifts or collapses. Wernburg et al. show that extreme warming of a temperate kelp forest off Australia resulted not only in its collapse, but also in a shift in community composition that brought about an increase in herbivorous tropical fishes that prevent the reestablishment of kelp. Thus, many systems may not be resilient to the rapid climate change that we face.Science, this issue p. 169Ecosystem reconfigurations arising from climate-driven changes in species distributions are expected to have profound ecological, social, and economic implications. Here we reveal a rapid climate-driven regime shift of Australian temperate reef communities, which lost their defining kelp forests and became dominated by persistent seaweed turfs. After decades of ocean warming, extreme marine heat waves forced a 100-kilometer range contraction of extensive kelp forests and saw temperate species replaced by seaweeds, invertebrates, corals, and fishes characteristic of subtropical and tropical waters. This community-wide tropicalization fundamentally altered key ecological processes, suppressing the recovery of kelp forests.","DOI":"10.1126/science.aad8745","journalAbbreviation":"Science","author":[{"family":"Wernberg","given":"Thomas"},{"family":"Bennett","given":"Scott"},{"family":"Babcock","given":"Russell C."},{"family":"Bettignies","given":"Thibaut","non-dropping-particle":"de"},{"family":"Cure","given":"Katherine"},{"family":"Depczynski","given":"Martial"},{"family":"Dufois","given":"Francois"},{"family":"Fromont","given":"Jane"},{"family":"Fulton","given":"Christopher J."},{"family":"Hovey","given":"Renae K."},{"family":"Harvey","given":"Euan S."},{"family":"Holmes","given":"Thomas H."},{"family":"Kendrick","given":"Gary A."},{"family":"Radford","given":"Ben"},{"family":"Santana-Garcon","given":"Julia"},{"family":"Saunders","given":"Benjamin J."},{"family":"Smale","given":"Dan A."},{"family":"Thomsen","given":"Mads S."},{"family":"Tuckett","given":"Chenae A."},{"family":"Tuya","given":"Fernando"},{"family":"Vanderklift","given":"Mathew A."},{"family":"Wilson","given":"Shaun"}],"issued":{"date-parts":[["2016",7,7]]}}}],"schema":"https://github.com/citation-style-language/schema/raw/master/csl-citation.json"} </w:instrText>
+      </w:r>
+      <w:r>
+        <w:rPr>
+          <w:rFonts w:ascii="Arial" w:hAnsi="Arial" w:cs="Arial"/>
+          <w:sz w:val="20"/>
+          <w:szCs w:val="20"/>
+        </w:rPr>
+        <w:fldChar w:fldCharType="separate"/>
+      </w:r>
+      <w:r>
+        <w:rPr>
+          <w:rFonts w:ascii="Arial" w:eastAsia="Times New Roman" w:hAnsi="Arial" w:cs="Arial"/>
+          <w:sz w:val="20"/>
+          <w:vertAlign w:val="superscript"/>
+        </w:rPr>
+        <w:t>16</w:t>
+      </w:r>
+      <w:r>
+        <w:rPr>
+          <w:rFonts w:ascii="Arial" w:hAnsi="Arial" w:cs="Arial"/>
+          <w:sz w:val="20"/>
+          <w:szCs w:val="20"/>
+        </w:rPr>
+        <w:fldChar w:fldCharType="end"/>
       </w:r>
       <w:r>
         <w:rPr>
@@ -6922,110 +6991,6 @@
           <w:sz w:val="20"/>
           <w:szCs w:val="20"/>
         </w:rPr>
-        <w:t>Such compositional shifts of temperate communities began at least two decades ago in some locations</w:t>
-      </w:r>
-      <w:r>
-        <w:rPr>
-          <w:rFonts w:ascii="Arial" w:hAnsi="Arial" w:cs="Arial"/>
-          <w:sz w:val="20"/>
-          <w:szCs w:val="20"/>
-        </w:rPr>
-        <w:fldChar w:fldCharType="begin"/>
-      </w:r>
-      <w:r>
-        <w:rPr>
-          <w:rFonts w:ascii="Arial" w:hAnsi="Arial" w:cs="Arial"/>
-          <w:sz w:val="20"/>
-          <w:szCs w:val="20"/>
-        </w:rPr>
-        <w:instrText xml:space="preserve"> ADDIN ZOTERO_ITEM CSL_CITATION {"citationID":"4oFv5btR","properties":{"formattedCitation":"{\\rtf \\super 15\\nosupersub{}}","plainCitation":"15"},"citationItems":[{"id":698,"uris":["http://zotero.org/users/1013952/items/8DJIZMQZ"],"uri":["http://zotero.org/users/1013952/items/8DJIZMQZ"],"itemData":{"id":698,"type":"article-journal","title":"Climate-related, long-term faunal changes in a california rocky intertidal community","container-title":"Science","page":"672-675","volume":"267","note":"Feb. 3","shortTitle":"Climate-related, long-term faunal changes in a california rocky intertidal community","author":[{"family":"Barry","given":"J.P."},{"family":"Baxter","given":"C.H."},{"family":"Sagarin","given":"R.D."},{"family":"Gilman","given":"S.E."}],"issued":{"date-parts":[["1995"]]}}}],"schema":"https://github.com/citation-style-language/schema/raw/master/csl-citation.json"} </w:instrText>
-      </w:r>
-      <w:r>
-        <w:rPr>
-          <w:rFonts w:ascii="Arial" w:hAnsi="Arial" w:cs="Arial"/>
-          <w:sz w:val="20"/>
-          <w:szCs w:val="20"/>
-        </w:rPr>
-        <w:fldChar w:fldCharType="separate"/>
-      </w:r>
-      <w:r>
-        <w:rPr>
-          <w:rFonts w:ascii="Arial" w:eastAsia="Times New Roman" w:hAnsi="Arial" w:cs="Arial"/>
-          <w:sz w:val="20"/>
-          <w:vertAlign w:val="superscript"/>
-        </w:rPr>
-        <w:t>15</w:t>
-      </w:r>
-      <w:r>
-        <w:rPr>
-          <w:rFonts w:ascii="Arial" w:hAnsi="Arial" w:cs="Arial"/>
-          <w:sz w:val="20"/>
-          <w:szCs w:val="20"/>
-        </w:rPr>
-        <w:fldChar w:fldCharType="end"/>
-      </w:r>
-      <w:r>
-        <w:rPr>
-          <w:rFonts w:ascii="Arial" w:hAnsi="Arial" w:cs="Arial"/>
-          <w:sz w:val="20"/>
-          <w:szCs w:val="20"/>
-        </w:rPr>
-        <w:t xml:space="preserve"> and are now common</w:t>
-      </w:r>
-      <w:r>
-        <w:rPr>
-          <w:rFonts w:ascii="Arial" w:hAnsi="Arial" w:cs="Arial"/>
-          <w:sz w:val="20"/>
-          <w:szCs w:val="20"/>
-        </w:rPr>
-        <w:fldChar w:fldCharType="begin"/>
-      </w:r>
-      <w:r>
-        <w:rPr>
-          <w:rFonts w:ascii="Arial" w:hAnsi="Arial" w:cs="Arial"/>
-          <w:sz w:val="20"/>
-          <w:szCs w:val="20"/>
-        </w:rPr>
-        <w:instrText xml:space="preserve"> ADDIN ZOTERO_ITEM CSL_CITATION {"citationID":"2h53dr60p4","properties":{"formattedCitation":"{\\rtf \\super 16\\nosupersub{}}","plainCitation":"16"},"citationItems":[{"id":4546,"uris":["http://zotero.org/users/1013952/items/BBW2U3SN"],"uri":["http://zotero.org/users/1013952/items/BBW2U3SN"],"itemData":{"id":4546,"type":"article-journal","title":"Climate-driven regime shift of a temperate marine ecosystem","container-title":"Science","page":"169","volume":"353","issue":"6295","abstract":"Ecosystems over time have endured much disturbance, yet they tend to remain intact, a characteristic we call resilience. Though many systems have been lost and destroyed, for systems that remain physically intact, there is debate as to whether changing temperatures will result in shifts or collapses. Wernburg et al. show that extreme warming of a temperate kelp forest off Australia resulted not only in its collapse, but also in a shift in community composition that brought about an increase in herbivorous tropical fishes that prevent the reestablishment of kelp. Thus, many systems may not be resilient to the rapid climate change that we face.Science, this issue p. 169Ecosystem reconfigurations arising from climate-driven changes in species distributions are expected to have profound ecological, social, and economic implications. Here we reveal a rapid climate-driven regime shift of Australian temperate reef communities, which lost their defining kelp forests and became dominated by persistent seaweed turfs. After decades of ocean warming, extreme marine heat waves forced a 100-kilometer range contraction of extensive kelp forests and saw temperate species replaced by seaweeds, invertebrates, corals, and fishes characteristic of subtropical and tropical waters. This community-wide tropicalization fundamentally altered key ecological processes, suppressing the recovery of kelp forests.","DOI":"10.1126/science.aad8745","journalAbbreviation":"Science","author":[{"family":"Wernberg","given":"Thomas"},{"family":"Bennett","given":"Scott"},{"family":"Babcock","given":"Russell C."},{"family":"Bettignies","given":"Thibaut","non-dropping-particle":"de"},{"family":"Cure","given":"Katherine"},{"family":"Depczynski","given":"Martial"},{"family":"Dufois","given":"Francois"},{"family":"Fromont","given":"Jane"},{"family":"Fulton","given":"Christopher J."},{"family":"Hovey","given":"Renae K."},{"family":"Harvey","given":"Euan S."},{"family":"Holmes","given":"Thomas H."},{"family":"Kendrick","given":"Gary A."},{"family":"Radford","given":"Ben"},{"family":"Santana-Garcon","given":"Julia"},{"family":"Saunders","given":"Benjamin J."},{"family":"Smale","given":"Dan A."},{"family":"Thomsen","given":"Mads S."},{"family":"Tuckett","given":"Chenae A."},{"family":"Tuya","given":"Fernando"},{"family":"Vanderklift","given":"Mathew A."},{"family":"Wilson","given":"Shaun"}],"issued":{"date-parts":[["2016",7,7]]}}}],"schema":"https://github.com/citation-style-language/schema/raw/master/csl-citation.json"} </w:instrText>
-      </w:r>
-      <w:r>
-        <w:rPr>
-          <w:rFonts w:ascii="Arial" w:hAnsi="Arial" w:cs="Arial"/>
-          <w:sz w:val="20"/>
-          <w:szCs w:val="20"/>
-        </w:rPr>
-        <w:fldChar w:fldCharType="separate"/>
-      </w:r>
-      <w:r>
-        <w:rPr>
-          <w:rFonts w:ascii="Arial" w:eastAsia="Times New Roman" w:hAnsi="Arial" w:cs="Arial"/>
-          <w:sz w:val="20"/>
-          <w:vertAlign w:val="superscript"/>
-        </w:rPr>
-        <w:t>16</w:t>
-      </w:r>
-      <w:r>
-        <w:rPr>
-          <w:rFonts w:ascii="Arial" w:hAnsi="Arial" w:cs="Arial"/>
-          <w:sz w:val="20"/>
-          <w:szCs w:val="20"/>
-        </w:rPr>
-        <w:fldChar w:fldCharType="end"/>
-      </w:r>
-      <w:r>
-        <w:rPr>
-          <w:rFonts w:ascii="Arial" w:hAnsi="Arial" w:cs="Arial"/>
-          <w:sz w:val="20"/>
-          <w:szCs w:val="20"/>
-        </w:rPr>
-        <w:t xml:space="preserve">. </w:t>
-      </w:r>
-      <w:r>
-        <w:rPr>
-          <w:rFonts w:ascii="Arial" w:hAnsi="Arial" w:cs="Arial"/>
-          <w:sz w:val="20"/>
-          <w:szCs w:val="20"/>
-        </w:rPr>
         <w:t xml:space="preserve">In contrast, as tropical communities cross </w:t>
       </w:r>
       <w:r>
@@ -7083,17 +7048,19 @@
           <w:sz w:val="20"/>
           <w:szCs w:val="20"/>
         </w:rPr>
-        <w:t>Thus ocean warming will have fundamentally different impacts on the biotia currently protected in tropical and temperate reserve</w:t>
-      </w:r>
-      <w:r>
-        <w:rPr>
-          <w:rFonts w:ascii="Arial" w:hAnsi="Arial" w:cs="Arial"/>
-          <w:color w:val="1A1A1A"/>
-          <w:sz w:val="20"/>
-          <w:szCs w:val="20"/>
-        </w:rPr>
-        <w:t>s</w:t>
-      </w:r>
+        <w:t xml:space="preserve">Thus ocean warming will have fundamentally different impacts on the biotia currently protected in tropical and temperate </w:t>
+      </w:r>
+      <w:r>
+        <w:rPr>
+          <w:rFonts w:ascii="Arial" w:hAnsi="Arial" w:cs="Arial"/>
+          <w:color w:val="1A1A1A"/>
+          <w:sz w:val="20"/>
+          <w:szCs w:val="20"/>
+        </w:rPr>
+        <w:t>MPAs</w:t>
+      </w:r>
+      <w:bookmarkStart w:id="17" w:name="_GoBack"/>
+      <w:bookmarkEnd w:id="17"/>
       <w:r>
         <w:rPr>
           <w:rFonts w:ascii="Arial" w:hAnsi="Arial" w:cs="Arial"/>
@@ -8015,345 +7982,337 @@
           <w:sz w:val="20"/>
           <w:szCs w:val="20"/>
         </w:rPr>
-        <w:t xml:space="preserve">and other biological </w:t>
-      </w:r>
-      <w:r>
-        <w:rPr>
-          <w:rFonts w:ascii="Arial" w:hAnsi="Arial" w:cs="Arial"/>
+        <w:t xml:space="preserve">and other biological attributes. </w:t>
+      </w:r>
+      <w:r>
+        <w:rPr>
+          <w:rFonts w:ascii="Arial" w:hAnsi="Arial" w:cs="Arial"/>
+          <w:sz w:val="20"/>
+          <w:szCs w:val="20"/>
+        </w:rPr>
+        <w:t>Moreover</w:t>
+      </w:r>
+      <w:r>
+        <w:rPr>
+          <w:rFonts w:ascii="Arial" w:hAnsi="Arial" w:cs="Arial"/>
+          <w:sz w:val="20"/>
+          <w:szCs w:val="20"/>
+        </w:rPr>
+        <w:t xml:space="preserve">, anthropogenic </w:t>
+      </w:r>
+      <w:r>
+        <w:rPr>
+          <w:rFonts w:ascii="Arial" w:hAnsi="Arial" w:cs="Arial"/>
+          <w:sz w:val="20"/>
+          <w:szCs w:val="20"/>
+        </w:rPr>
+        <w:t xml:space="preserve">warming </w:t>
+      </w:r>
+      <w:r>
+        <w:rPr>
+          <w:rFonts w:ascii="Arial" w:hAnsi="Arial" w:cs="Arial"/>
+          <w:sz w:val="20"/>
+          <w:szCs w:val="20"/>
+        </w:rPr>
+        <w:t>is</w:t>
+      </w:r>
+      <w:r>
+        <w:rPr>
+          <w:rFonts w:ascii="Arial" w:hAnsi="Arial" w:cs="Arial"/>
+          <w:sz w:val="20"/>
+          <w:szCs w:val="20"/>
+        </w:rPr>
+        <w:t xml:space="preserve"> occur</w:t>
+      </w:r>
+      <w:r>
+        <w:rPr>
+          <w:rFonts w:ascii="Arial" w:hAnsi="Arial" w:cs="Arial"/>
+          <w:sz w:val="20"/>
+          <w:szCs w:val="20"/>
+        </w:rPr>
+        <w:t>ring</w:t>
+      </w:r>
+      <w:r>
+        <w:rPr>
+          <w:rFonts w:ascii="Arial" w:hAnsi="Arial" w:cs="Arial"/>
+          <w:sz w:val="20"/>
+          <w:szCs w:val="20"/>
+        </w:rPr>
+        <w:t xml:space="preserve"> </w:t>
+      </w:r>
+      <w:r>
+        <w:rPr>
+          <w:rFonts w:ascii="Arial" w:hAnsi="Arial" w:cs="Arial"/>
+          <w:sz w:val="20"/>
+          <w:szCs w:val="20"/>
+        </w:rPr>
+        <w:t xml:space="preserve">at an </w:t>
+      </w:r>
+      <w:r>
+        <w:rPr>
+          <w:rFonts w:ascii="Arial" w:hAnsi="Arial" w:cs="Arial"/>
+          <w:sz w:val="20"/>
+          <w:szCs w:val="20"/>
+        </w:rPr>
+        <w:t xml:space="preserve">unprecedented </w:t>
+      </w:r>
+      <w:r>
+        <w:rPr>
+          <w:rFonts w:ascii="Arial" w:hAnsi="Arial" w:cs="Arial"/>
+          <w:sz w:val="20"/>
+          <w:szCs w:val="20"/>
+        </w:rPr>
+        <w:t>rate</w:t>
+      </w:r>
+      <w:r>
+        <w:rPr>
+          <w:rFonts w:ascii="Arial" w:hAnsi="Arial" w:cs="Arial"/>
+          <w:sz w:val="20"/>
+          <w:szCs w:val="20"/>
+        </w:rPr>
+        <w:t>:</w:t>
+      </w:r>
+      <w:r>
+        <w:rPr>
+          <w:rFonts w:ascii="Arial" w:hAnsi="Arial" w:cs="Arial"/>
+          <w:sz w:val="20"/>
+          <w:szCs w:val="20"/>
+        </w:rPr>
+        <w:t xml:space="preserve"> </w:t>
+      </w:r>
+      <w:r>
+        <w:rPr>
+          <w:rFonts w:ascii="Arial" w:hAnsi="Arial" w:cs="Arial"/>
+          <w:sz w:val="20"/>
+          <w:szCs w:val="20"/>
+          <w:highlight w:val="yellow"/>
+        </w:rPr>
+        <w:t>10</w:t>
+      </w:r>
+      <w:r>
+        <w:rPr>
+          <w:rFonts w:ascii="Arial" w:hAnsi="Arial" w:cs="Arial"/>
+          <w:sz w:val="20"/>
+          <w:szCs w:val="20"/>
+          <w:highlight w:val="yellow"/>
+        </w:rPr>
+        <w:t>-100</w:t>
+      </w:r>
+      <w:r>
+        <w:rPr>
+          <w:rFonts w:ascii="Arial" w:hAnsi="Arial" w:cs="Arial"/>
+          <w:sz w:val="20"/>
+          <w:szCs w:val="20"/>
+        </w:rPr>
+        <w:t xml:space="preserve"> times </w:t>
+      </w:r>
+      <w:r>
+        <w:rPr>
+          <w:rFonts w:ascii="Arial" w:hAnsi="Arial" w:cs="Arial"/>
+          <w:sz w:val="20"/>
+          <w:szCs w:val="20"/>
+        </w:rPr>
+        <w:t xml:space="preserve">more rapidly </w:t>
+      </w:r>
+      <w:r>
+        <w:rPr>
+          <w:rFonts w:ascii="Arial" w:hAnsi="Arial" w:cs="Arial"/>
+          <w:sz w:val="20"/>
+          <w:szCs w:val="20"/>
+        </w:rPr>
+        <w:t>than</w:t>
+      </w:r>
+      <w:r>
+        <w:rPr>
+          <w:rFonts w:ascii="Arial" w:hAnsi="Arial" w:cs="Arial"/>
+          <w:sz w:val="20"/>
+          <w:szCs w:val="20"/>
+        </w:rPr>
+        <w:t xml:space="preserve"> has occurred over the last 65 million years</w:t>
+      </w:r>
+      <w:r>
+        <w:rPr>
+          <w:rFonts w:ascii="Arial" w:hAnsi="Arial" w:cs="Arial"/>
+          <w:sz w:val="20"/>
+          <w:szCs w:val="20"/>
+        </w:rPr>
+        <w:fldChar w:fldCharType="begin"/>
+      </w:r>
+      <w:r>
+        <w:rPr>
+          <w:rFonts w:ascii="Arial" w:hAnsi="Arial" w:cs="Arial"/>
+          <w:sz w:val="20"/>
+          <w:szCs w:val="20"/>
+        </w:rPr>
+        <w:instrText xml:space="preserve"> ADDIN ZOTERO_ITEM CSL_CITATION {"citationID":"1svccbg6fr","properties":{"formattedCitation":"{\\rtf \\super 22\\nosupersub{}}","plainCitation":"22"},"citationItems":[{"id":4565,"uris":["http://zotero.org/users/1013952/items/X8HAF759"],"uri":["http://zotero.org/users/1013952/items/X8HAF759"],"itemData":{"id":4565,"type":"article-journal","title":"Changes in Ecologically Critical Terrestrial Climate Conditions","container-title":"Science","page":"486","volume":"341","issue":"6145","abstract":"Terrestrial ecosystems have encountered substantial warming over the past century, with temperatures increasing about twice as rapidly over land as over the oceans. Here, we review the likelihood of continued changes in terrestrial climate, including analyses of the Coupled Model Intercomparison Project global climate model ensemble. Inertia toward continued emissions creates potential 21st-century global warming that is comparable in magnitude to that of the largest global changes in the past 65 million years but is orders of magnitude more rapid. The rate of warming implies a velocity of climate change and required range shifts of up to several kilometers per year, raising the prospect of daunting challenges for ecosystems, especially in the context of extensive land use and degradation, changes in frequency and severity of extreme events, and interactions with other stresses.","DOI":"10.1126/science.1237123","journalAbbreviation":"Science","author":[{"family":"Diffenbaugh","given":"Noah S."},{"family":"Field","given":"Christopher B."}],"issued":{"date-parts":[["2013",8,1]]}}}],"schema":"https://github.com/citation-style-language/schema/raw/master/csl-citation.json"} </w:instrText>
+      </w:r>
+      <w:r>
+        <w:rPr>
+          <w:rFonts w:ascii="Arial" w:hAnsi="Arial" w:cs="Arial"/>
+          <w:sz w:val="20"/>
+          <w:szCs w:val="20"/>
+        </w:rPr>
+        <w:fldChar w:fldCharType="separate"/>
+      </w:r>
+      <w:r>
+        <w:rPr>
+          <w:rFonts w:ascii="Arial" w:eastAsia="Times New Roman" w:hAnsi="Arial" w:cs="Arial"/>
+          <w:sz w:val="20"/>
+          <w:vertAlign w:val="superscript"/>
+        </w:rPr>
+        <w:t>22</w:t>
+      </w:r>
+      <w:r>
+        <w:rPr>
+          <w:rFonts w:ascii="Arial" w:hAnsi="Arial" w:cs="Arial"/>
+          <w:sz w:val="20"/>
+          <w:szCs w:val="20"/>
+        </w:rPr>
+        <w:fldChar w:fldCharType="end"/>
+      </w:r>
+      <w:r>
+        <w:rPr>
+          <w:rFonts w:ascii="Arial" w:hAnsi="Arial" w:cs="Arial"/>
+          <w:sz w:val="20"/>
+          <w:szCs w:val="20"/>
+        </w:rPr>
+        <w:t xml:space="preserve">. </w:t>
+      </w:r>
+      <w:r>
+        <w:rPr>
+          <w:rFonts w:ascii="Arial" w:hAnsi="Arial" w:cs="Arial"/>
+          <w:sz w:val="20"/>
+          <w:szCs w:val="20"/>
+        </w:rPr>
+        <w:t>C</w:t>
+      </w:r>
+      <w:r>
+        <w:rPr>
+          <w:rFonts w:ascii="Helvetica" w:hAnsi="Helvetica"/>
+          <w:sz w:val="20"/>
+          <w:szCs w:val="20"/>
+        </w:rPr>
+        <w:t>arbon emissions</w:t>
+      </w:r>
+      <w:r>
+        <w:rPr>
+          <w:rFonts w:ascii="Helvetica" w:hAnsi="Helvetica"/>
+          <w:sz w:val="20"/>
+          <w:szCs w:val="20"/>
+        </w:rPr>
+        <w:t xml:space="preserve"> are </w:t>
+      </w:r>
+      <w:r>
+        <w:rPr>
+          <w:rFonts w:ascii="Helvetica" w:hAnsi="Helvetica"/>
+          <w:sz w:val="20"/>
+          <w:szCs w:val="20"/>
+        </w:rPr>
+        <w:t xml:space="preserve">also </w:t>
+      </w:r>
+      <w:r>
+        <w:rPr>
+          <w:rFonts w:ascii="Helvetica" w:hAnsi="Helvetica"/>
+          <w:sz w:val="20"/>
+          <w:szCs w:val="20"/>
+        </w:rPr>
+        <w:t>leading to additional</w:t>
+      </w:r>
+      <w:r>
+        <w:rPr>
+          <w:rFonts w:ascii="Helvetica" w:hAnsi="Helvetica"/>
+          <w:sz w:val="20"/>
+          <w:szCs w:val="20"/>
+        </w:rPr>
+        <w:t xml:space="preserve"> </w:t>
+      </w:r>
+      <w:r>
+        <w:rPr>
+          <w:rFonts w:ascii="Helvetica" w:hAnsi="Helvetica"/>
+          <w:sz w:val="20"/>
+          <w:szCs w:val="20"/>
+        </w:rPr>
+        <w:t>acute and chronic perturbations</w:t>
+      </w:r>
+      <w:r>
+        <w:rPr>
+          <w:rFonts w:ascii="Helvetica" w:hAnsi="Helvetica"/>
+          <w:sz w:val="20"/>
+          <w:szCs w:val="20"/>
+        </w:rPr>
+        <w:t xml:space="preserve"> including </w:t>
+      </w:r>
+      <w:r>
+        <w:rPr>
+          <w:rFonts w:ascii="Helvetica" w:hAnsi="Helvetica"/>
+          <w:sz w:val="20"/>
+          <w:szCs w:val="20"/>
+        </w:rPr>
+        <w:t xml:space="preserve">ocean </w:t>
+      </w:r>
+      <w:r>
+        <w:rPr>
+          <w:rFonts w:ascii="Helvetica" w:hAnsi="Helvetica"/>
+          <w:sz w:val="20"/>
+          <w:szCs w:val="20"/>
+        </w:rPr>
+        <w:t xml:space="preserve">acidification, </w:t>
+      </w:r>
+      <w:r>
+        <w:rPr>
+          <w:rFonts w:ascii="Helvetica" w:hAnsi="Helvetica"/>
+          <w:sz w:val="20"/>
+          <w:szCs w:val="20"/>
+        </w:rPr>
+        <w:t xml:space="preserve">increasing </w:t>
+      </w:r>
+      <w:r>
+        <w:rPr>
+          <w:rFonts w:ascii="Helvetica" w:hAnsi="Helvetica"/>
+          <w:sz w:val="20"/>
+          <w:szCs w:val="20"/>
+        </w:rPr>
+        <w:t>storm</w:t>
+      </w:r>
+      <w:r>
+        <w:rPr>
+          <w:rFonts w:ascii="Helvetica" w:hAnsi="Helvetica"/>
+          <w:sz w:val="20"/>
+          <w:szCs w:val="20"/>
+        </w:rPr>
+        <w:t xml:space="preserve"> intensity</w:t>
+      </w:r>
+      <w:r>
+        <w:rPr>
+          <w:rFonts w:ascii="Helvetica" w:hAnsi="Helvetica"/>
+          <w:sz w:val="20"/>
+          <w:szCs w:val="20"/>
+        </w:rPr>
+        <w:t>, rising sea levels</w:t>
+      </w:r>
+      <w:r>
+        <w:rPr>
+          <w:rFonts w:ascii="Helvetica" w:hAnsi="Helvetica"/>
+          <w:sz w:val="20"/>
+          <w:szCs w:val="20"/>
+        </w:rPr>
+        <w:t>,</w:t>
+      </w:r>
+      <w:r>
+        <w:rPr>
+          <w:rFonts w:ascii="Helvetica" w:hAnsi="Helvetica"/>
+          <w:sz w:val="20"/>
+          <w:szCs w:val="20"/>
+        </w:rPr>
+        <w:t xml:space="preserve"> </w:t>
+      </w:r>
+      <w:r>
+        <w:rPr>
+          <w:rFonts w:ascii="Helvetica" w:hAnsi="Helvetica"/>
           <w:sz w:val="20"/>
           <w:szCs w:val="20"/>
         </w:rPr>
         <w:lastRenderedPageBreak/>
-        <w:t xml:space="preserve">attributes. </w:t>
-      </w:r>
-      <w:r>
-        <w:rPr>
-          <w:rFonts w:ascii="Arial" w:hAnsi="Arial" w:cs="Arial"/>
-          <w:sz w:val="20"/>
-          <w:szCs w:val="20"/>
-        </w:rPr>
-        <w:t>Moreover</w:t>
-      </w:r>
-      <w:r>
-        <w:rPr>
-          <w:rFonts w:ascii="Arial" w:hAnsi="Arial" w:cs="Arial"/>
-          <w:sz w:val="20"/>
-          <w:szCs w:val="20"/>
-        </w:rPr>
-        <w:t xml:space="preserve">, anthropogenic </w:t>
-      </w:r>
-      <w:r>
-        <w:rPr>
-          <w:rFonts w:ascii="Arial" w:hAnsi="Arial" w:cs="Arial"/>
-          <w:sz w:val="20"/>
-          <w:szCs w:val="20"/>
-        </w:rPr>
-        <w:t xml:space="preserve">warming </w:t>
-      </w:r>
-      <w:r>
-        <w:rPr>
-          <w:rFonts w:ascii="Arial" w:hAnsi="Arial" w:cs="Arial"/>
-          <w:sz w:val="20"/>
-          <w:szCs w:val="20"/>
-        </w:rPr>
-        <w:t>is</w:t>
-      </w:r>
-      <w:r>
-        <w:rPr>
-          <w:rFonts w:ascii="Arial" w:hAnsi="Arial" w:cs="Arial"/>
-          <w:sz w:val="20"/>
-          <w:szCs w:val="20"/>
-        </w:rPr>
-        <w:t xml:space="preserve"> occur</w:t>
-      </w:r>
-      <w:r>
-        <w:rPr>
-          <w:rFonts w:ascii="Arial" w:hAnsi="Arial" w:cs="Arial"/>
-          <w:sz w:val="20"/>
-          <w:szCs w:val="20"/>
-        </w:rPr>
-        <w:t>ring</w:t>
-      </w:r>
-      <w:r>
-        <w:rPr>
-          <w:rFonts w:ascii="Arial" w:hAnsi="Arial" w:cs="Arial"/>
-          <w:sz w:val="20"/>
-          <w:szCs w:val="20"/>
-        </w:rPr>
-        <w:t xml:space="preserve"> </w:t>
-      </w:r>
-      <w:r>
-        <w:rPr>
-          <w:rFonts w:ascii="Arial" w:hAnsi="Arial" w:cs="Arial"/>
-          <w:sz w:val="20"/>
-          <w:szCs w:val="20"/>
-        </w:rPr>
-        <w:t xml:space="preserve">at an </w:t>
-      </w:r>
-      <w:r>
-        <w:rPr>
-          <w:rFonts w:ascii="Arial" w:hAnsi="Arial" w:cs="Arial"/>
-          <w:sz w:val="20"/>
-          <w:szCs w:val="20"/>
-        </w:rPr>
-        <w:t xml:space="preserve">unprecedented </w:t>
-      </w:r>
-      <w:r>
-        <w:rPr>
-          <w:rFonts w:ascii="Arial" w:hAnsi="Arial" w:cs="Arial"/>
-          <w:sz w:val="20"/>
-          <w:szCs w:val="20"/>
-        </w:rPr>
-        <w:t>rate</w:t>
-      </w:r>
-      <w:r>
-        <w:rPr>
-          <w:rFonts w:ascii="Arial" w:hAnsi="Arial" w:cs="Arial"/>
-          <w:sz w:val="20"/>
-          <w:szCs w:val="20"/>
-        </w:rPr>
-        <w:t>:</w:t>
-      </w:r>
-      <w:r>
-        <w:rPr>
-          <w:rFonts w:ascii="Arial" w:hAnsi="Arial" w:cs="Arial"/>
-          <w:sz w:val="20"/>
-          <w:szCs w:val="20"/>
-        </w:rPr>
-        <w:t xml:space="preserve"> </w:t>
-      </w:r>
-      <w:r>
-        <w:rPr>
-          <w:rFonts w:ascii="Arial" w:hAnsi="Arial" w:cs="Arial"/>
-          <w:sz w:val="20"/>
-          <w:szCs w:val="20"/>
-          <w:highlight w:val="yellow"/>
-        </w:rPr>
-        <w:t>10</w:t>
-      </w:r>
-      <w:r>
-        <w:rPr>
-          <w:rFonts w:ascii="Arial" w:hAnsi="Arial" w:cs="Arial"/>
-          <w:sz w:val="20"/>
-          <w:szCs w:val="20"/>
-          <w:highlight w:val="yellow"/>
-        </w:rPr>
-        <w:t>-100</w:t>
-      </w:r>
-      <w:r>
-        <w:rPr>
-          <w:rFonts w:ascii="Arial" w:hAnsi="Arial" w:cs="Arial"/>
-          <w:sz w:val="20"/>
-          <w:szCs w:val="20"/>
-        </w:rPr>
-        <w:t xml:space="preserve"> times </w:t>
-      </w:r>
-      <w:r>
-        <w:rPr>
-          <w:rFonts w:ascii="Arial" w:hAnsi="Arial" w:cs="Arial"/>
-          <w:sz w:val="20"/>
-          <w:szCs w:val="20"/>
-        </w:rPr>
-        <w:t xml:space="preserve">more rapidly </w:t>
-      </w:r>
-      <w:r>
-        <w:rPr>
-          <w:rFonts w:ascii="Arial" w:hAnsi="Arial" w:cs="Arial"/>
-          <w:sz w:val="20"/>
-          <w:szCs w:val="20"/>
-        </w:rPr>
-        <w:t>than</w:t>
-      </w:r>
-      <w:r>
-        <w:rPr>
-          <w:rFonts w:ascii="Arial" w:hAnsi="Arial" w:cs="Arial"/>
-          <w:sz w:val="20"/>
-          <w:szCs w:val="20"/>
-        </w:rPr>
-        <w:t xml:space="preserve"> has occurred over the last 65 million years</w:t>
-      </w:r>
-      <w:r>
-        <w:rPr>
-          <w:rFonts w:ascii="Arial" w:hAnsi="Arial" w:cs="Arial"/>
-          <w:sz w:val="20"/>
-          <w:szCs w:val="20"/>
-        </w:rPr>
-        <w:fldChar w:fldCharType="begin"/>
-      </w:r>
-      <w:r>
-        <w:rPr>
-          <w:rFonts w:ascii="Arial" w:hAnsi="Arial" w:cs="Arial"/>
-          <w:sz w:val="20"/>
-          <w:szCs w:val="20"/>
-        </w:rPr>
-        <w:instrText xml:space="preserve"> ADDIN ZOTERO_ITEM CSL_CITATION {"citationID":"1svccbg6fr","properties":{"formattedCitation":"{\\rtf \\super 22\\nosupersub{}}","plainCitation":"22"},"citationItems":[{"id":4565,"uris":["http://zotero.org/users/1013952/items/X8HAF759"],"uri":["http://zotero.org/users/1013952/items/X8HAF759"],"itemData":{"id":4565,"type":"article-journal","title":"Changes in Ecologically Critical Terrestrial Climate Conditions","container-title":"Science","page":"486","volume":"341","issue":"6145","abstract":"Terrestrial ecosystems have encountered substantial warming over the past century, with temperatures increasing about twice as rapidly over land as over the oceans. Here, we review the likelihood of continued changes in terrestrial climate, including analyses of the Coupled Model Intercomparison Project global climate model ensemble. Inertia toward continued emissions creates potential 21st-century global warming that is comparable in magnitude to that of the largest global changes in the past 65 million years but is orders of magnitude more rapid. The rate of warming implies a velocity of climate change and required range shifts of up to several kilometers per year, raising the prospect of daunting challenges for ecosystems, especially in the context of extensive land use and degradation, changes in frequency and severity of extreme events, and interactions with other stresses.","DOI":"10.1126/science.1237123","journalAbbreviation":"Science","author":[{"family":"Diffenbaugh","given":"Noah S."},{"family":"Field","given":"Christopher B."}],"issued":{"date-parts":[["2013",8,1]]}}}],"schema":"https://github.com/citation-style-language/schema/raw/master/csl-citation.json"} </w:instrText>
-      </w:r>
-      <w:r>
-        <w:rPr>
-          <w:rFonts w:ascii="Arial" w:hAnsi="Arial" w:cs="Arial"/>
-          <w:sz w:val="20"/>
-          <w:szCs w:val="20"/>
-        </w:rPr>
-        <w:fldChar w:fldCharType="separate"/>
-      </w:r>
-      <w:r>
-        <w:rPr>
-          <w:rFonts w:ascii="Arial" w:eastAsia="Times New Roman" w:hAnsi="Arial" w:cs="Arial"/>
-          <w:sz w:val="20"/>
-          <w:vertAlign w:val="superscript"/>
-        </w:rPr>
-        <w:t>22</w:t>
-      </w:r>
-      <w:r>
-        <w:rPr>
-          <w:rFonts w:ascii="Arial" w:hAnsi="Arial" w:cs="Arial"/>
-          <w:sz w:val="20"/>
-          <w:szCs w:val="20"/>
-        </w:rPr>
-        <w:fldChar w:fldCharType="end"/>
-      </w:r>
-      <w:r>
-        <w:rPr>
-          <w:rFonts w:ascii="Arial" w:hAnsi="Arial" w:cs="Arial"/>
-          <w:sz w:val="20"/>
-          <w:szCs w:val="20"/>
-        </w:rPr>
-        <w:t xml:space="preserve">. </w:t>
-      </w:r>
-      <w:r>
-        <w:rPr>
-          <w:rFonts w:ascii="Arial" w:hAnsi="Arial" w:cs="Arial"/>
-          <w:sz w:val="20"/>
-          <w:szCs w:val="20"/>
-        </w:rPr>
-        <w:t>C</w:t>
-      </w:r>
-      <w:r>
-        <w:rPr>
-          <w:rFonts w:ascii="Helvetica" w:hAnsi="Helvetica"/>
-          <w:sz w:val="20"/>
-          <w:szCs w:val="20"/>
-        </w:rPr>
-        <w:t>arbon emissions</w:t>
-      </w:r>
-      <w:r>
-        <w:rPr>
-          <w:rFonts w:ascii="Helvetica" w:hAnsi="Helvetica"/>
-          <w:sz w:val="20"/>
-          <w:szCs w:val="20"/>
-        </w:rPr>
-        <w:t xml:space="preserve"> are </w:t>
-      </w:r>
-      <w:r>
-        <w:rPr>
-          <w:rFonts w:ascii="Helvetica" w:hAnsi="Helvetica"/>
-          <w:sz w:val="20"/>
-          <w:szCs w:val="20"/>
-        </w:rPr>
-        <w:t xml:space="preserve">also </w:t>
-      </w:r>
-      <w:r>
-        <w:rPr>
-          <w:rFonts w:ascii="Helvetica" w:hAnsi="Helvetica"/>
-          <w:sz w:val="20"/>
-          <w:szCs w:val="20"/>
-        </w:rPr>
-        <w:t>leading to additional</w:t>
-      </w:r>
-      <w:r>
-        <w:rPr>
-          <w:rFonts w:ascii="Helvetica" w:hAnsi="Helvetica"/>
-          <w:sz w:val="20"/>
-          <w:szCs w:val="20"/>
-        </w:rPr>
-        <w:t xml:space="preserve"> </w:t>
-      </w:r>
-      <w:r>
-        <w:rPr>
-          <w:rFonts w:ascii="Helvetica" w:hAnsi="Helvetica"/>
-          <w:sz w:val="20"/>
-          <w:szCs w:val="20"/>
-        </w:rPr>
-        <w:t>acute and chronic perturbations</w:t>
-      </w:r>
-      <w:r>
-        <w:rPr>
-          <w:rFonts w:ascii="Helvetica" w:hAnsi="Helvetica"/>
-          <w:sz w:val="20"/>
-          <w:szCs w:val="20"/>
-        </w:rPr>
-        <w:t xml:space="preserve"> including </w:t>
-      </w:r>
-      <w:r>
-        <w:rPr>
-          <w:rFonts w:ascii="Helvetica" w:hAnsi="Helvetica"/>
-          <w:sz w:val="20"/>
-          <w:szCs w:val="20"/>
-        </w:rPr>
-        <w:t xml:space="preserve">ocean </w:t>
-      </w:r>
-      <w:r>
-        <w:rPr>
-          <w:rFonts w:ascii="Helvetica" w:hAnsi="Helvetica"/>
-          <w:sz w:val="20"/>
-          <w:szCs w:val="20"/>
-        </w:rPr>
-        <w:t xml:space="preserve">acidification, </w:t>
-      </w:r>
-      <w:r>
-        <w:rPr>
-          <w:rFonts w:ascii="Helvetica" w:hAnsi="Helvetica"/>
-          <w:sz w:val="20"/>
-          <w:szCs w:val="20"/>
-        </w:rPr>
-        <w:t xml:space="preserve">increasing </w:t>
-      </w:r>
-      <w:r>
-        <w:rPr>
-          <w:rFonts w:ascii="Helvetica" w:hAnsi="Helvetica"/>
-          <w:sz w:val="20"/>
-          <w:szCs w:val="20"/>
-        </w:rPr>
-        <w:t>storm</w:t>
-      </w:r>
-      <w:r>
-        <w:rPr>
-          <w:rFonts w:ascii="Helvetica" w:hAnsi="Helvetica"/>
-          <w:sz w:val="20"/>
-          <w:szCs w:val="20"/>
-        </w:rPr>
-        <w:t xml:space="preserve"> intensity</w:t>
-      </w:r>
-      <w:r>
-        <w:rPr>
-          <w:rFonts w:ascii="Helvetica" w:hAnsi="Helvetica"/>
-          <w:sz w:val="20"/>
-          <w:szCs w:val="20"/>
-        </w:rPr>
-        <w:t>, rising sea levels</w:t>
-      </w:r>
-      <w:r>
-        <w:rPr>
-          <w:rFonts w:ascii="Helvetica" w:hAnsi="Helvetica"/>
-          <w:sz w:val="20"/>
-          <w:szCs w:val="20"/>
-        </w:rPr>
-        <w:t>,</w:t>
-      </w:r>
-      <w:r>
-        <w:rPr>
-          <w:rFonts w:ascii="Helvetica" w:hAnsi="Helvetica"/>
-          <w:sz w:val="20"/>
-          <w:szCs w:val="20"/>
-        </w:rPr>
-        <w:t xml:space="preserve"> </w:t>
-      </w:r>
-      <w:r>
-        <w:rPr>
-          <w:rFonts w:ascii="Helvetica" w:hAnsi="Helvetica"/>
-          <w:sz w:val="20"/>
-          <w:szCs w:val="20"/>
-        </w:rPr>
         <w:t xml:space="preserve">altered upwelling regimes, </w:t>
       </w:r>
       <w:r>
@@ -10473,7 +10432,7 @@
         </w:rPr>
         <w:t xml:space="preserve"> Climate change and invasibility of the </w:t>
       </w:r>
-      <w:del w:id="17" w:author="Richard Aronson" w:date="2017-03-17T10:58:00Z">
+      <w:del w:id="18" w:author="Richard Aronson" w:date="2017-03-17T10:58:00Z">
         <w:r>
           <w:rPr>
             <w:rFonts w:ascii="Arial" w:hAnsi="Arial" w:cs="Arial"/>
@@ -10482,7 +10441,7 @@
           <w:delText xml:space="preserve">antarctic </w:delText>
         </w:r>
       </w:del>
-      <w:ins w:id="18" w:author="Richard Aronson" w:date="2017-03-17T10:58:00Z">
+      <w:ins w:id="19" w:author="Richard Aronson" w:date="2017-03-17T10:58:00Z">
         <w:r>
           <w:rPr>
             <w:rFonts w:ascii="Arial" w:hAnsi="Arial" w:cs="Arial"/>
@@ -13478,8 +13437,6 @@
               </w:rPr>
               <w:t>21</w:t>
             </w:r>
-            <w:bookmarkStart w:id="19" w:name="_GoBack"/>
-            <w:bookmarkEnd w:id="19"/>
             <w:r>
               <w:rPr>
                 <w:rFonts w:ascii="Arial" w:hAnsi="Arial" w:cs="Arial"/>
@@ -15564,6 +15521,7 @@
       <w:footerReference w:type="default" r:id="rId16"/>
       <w:pgSz w:w="12240" w:h="15840"/>
       <w:pgMar w:top="1440" w:right="1440" w:bottom="1440" w:left="1440" w:header="720" w:footer="720" w:gutter="0"/>
+      <w:lnNumType w:countBy="1" w:restart="continuous"/>
       <w:cols w:space="720"/>
       <w:docGrid w:linePitch="360"/>
     </w:sectPr>
@@ -15572,7 +15530,7 @@
 </file>
 
 <file path=word/comments.xml><?xml version="1.0" encoding="utf-8"?>
-<w:comments xmlns:wpc="http://schemas.microsoft.com/office/word/2010/wordprocessingCanvas" xmlns:mo="http://schemas.microsoft.com/office/mac/office/2008/main" xmlns:mc="http://schemas.openxmlformats.org/markup-compatibility/2006" xmlns:mv="urn:schemas-microsoft-com:mac:vml" xmlns:o="urn:schemas-microsoft-com:office:office" xmlns:r="http://schemas.openxmlformats.org/officeDocument/2006/relationships" xmlns:m="http://schemas.openxmlformats.org/officeDocument/2006/math" xmlns:v="urn:schemas-microsoft-com:vml" xmlns:wp14="http://schemas.microsoft.com/office/word/2010/wordprocessingDrawing" xmlns:wp="http://schemas.openxmlformats.org/drawingml/2006/wordprocessingDrawing" xmlns:w10="urn:schemas-microsoft-com:office:word" xmlns:w="http://schemas.openxmlformats.org/wordprocessingml/2006/main" xmlns:w14="http://schemas.microsoft.com/office/word/2010/wordml" xmlns:wpg="http://schemas.microsoft.com/office/word/2010/wordprocessingGroup" xmlns:wpi="http://schemas.microsoft.com/office/word/2010/wordprocessingInk" xmlns:wne="http://schemas.microsoft.com/office/word/2006/wordml" xmlns:wps="http://schemas.microsoft.com/office/word/2010/wordprocessingShape" mc:Ignorable="w14 wp14">
+<w:comments xmlns:wpc="http://schemas.microsoft.com/office/word/2010/wordprocessingCanvas" xmlns:mo="http://schemas.microsoft.com/office/mac/office/2008/main" xmlns:mc="http://schemas.openxmlformats.org/markup-compatibility/2006" xmlns:mv="urn:schemas-microsoft-com:mac:vml" xmlns:o="urn:schemas-microsoft-com:office:office" xmlns:r="http://schemas.openxmlformats.org/officeDocument/2006/relationships" xmlns:m="http://schemas.openxmlformats.org/officeDocument/2006/math" xmlns:v="urn:schemas-microsoft-com:vml" xmlns:wp14="http://schemas.microsoft.com/office/word/2010/wordprocessingDrawing" xmlns:wp="http://schemas.openxmlformats.org/drawingml/2006/wordprocessingDrawing" xmlns:w10="urn:schemas-microsoft-com:office:word" xmlns:w="http://schemas.openxmlformats.org/wordprocessingml/2006/main" xmlns:w14="http://schemas.microsoft.com/office/word/2010/wordml" xmlns:w15="http://schemas.microsoft.com/office/word/2012/wordml" xmlns:wpg="http://schemas.microsoft.com/office/word/2010/wordprocessingGroup" xmlns:wpi="http://schemas.microsoft.com/office/word/2010/wordprocessingInk" xmlns:wne="http://schemas.microsoft.com/office/word/2006/wordml" xmlns:wps="http://schemas.microsoft.com/office/word/2010/wordprocessingShape" mc:Ignorable="w14 w15 wp14">
   <w:comment w:id="0" w:author="Richard Aronson" w:date="2017-03-17T10:34:00Z" w:initials="RA">
     <w:p>
       <w:pPr>
@@ -15690,7 +15648,7 @@
 </file>
 
 <file path=word/endnotes.xml><?xml version="1.0" encoding="utf-8"?>
-<w:endnotes xmlns:wpc="http://schemas.microsoft.com/office/word/2010/wordprocessingCanvas" xmlns:mo="http://schemas.microsoft.com/office/mac/office/2008/main" xmlns:mc="http://schemas.openxmlformats.org/markup-compatibility/2006" xmlns:mv="urn:schemas-microsoft-com:mac:vml" xmlns:o="urn:schemas-microsoft-com:office:office" xmlns:r="http://schemas.openxmlformats.org/officeDocument/2006/relationships" xmlns:m="http://schemas.openxmlformats.org/officeDocument/2006/math" xmlns:v="urn:schemas-microsoft-com:vml" xmlns:wp14="http://schemas.microsoft.com/office/word/2010/wordprocessingDrawing" xmlns:wp="http://schemas.openxmlformats.org/drawingml/2006/wordprocessingDrawing" xmlns:w10="urn:schemas-microsoft-com:office:word" xmlns:w="http://schemas.openxmlformats.org/wordprocessingml/2006/main" xmlns:w14="http://schemas.microsoft.com/office/word/2010/wordml" xmlns:wpg="http://schemas.microsoft.com/office/word/2010/wordprocessingGroup" xmlns:wpi="http://schemas.microsoft.com/office/word/2010/wordprocessingInk" xmlns:wne="http://schemas.microsoft.com/office/word/2006/wordml" xmlns:wps="http://schemas.microsoft.com/office/word/2010/wordprocessingShape" mc:Ignorable="w14 wp14">
+<w:endnotes xmlns:wpc="http://schemas.microsoft.com/office/word/2010/wordprocessingCanvas" xmlns:mo="http://schemas.microsoft.com/office/mac/office/2008/main" xmlns:mc="http://schemas.openxmlformats.org/markup-compatibility/2006" xmlns:mv="urn:schemas-microsoft-com:mac:vml" xmlns:o="urn:schemas-microsoft-com:office:office" xmlns:r="http://schemas.openxmlformats.org/officeDocument/2006/relationships" xmlns:m="http://schemas.openxmlformats.org/officeDocument/2006/math" xmlns:v="urn:schemas-microsoft-com:vml" xmlns:wp14="http://schemas.microsoft.com/office/word/2010/wordprocessingDrawing" xmlns:wp="http://schemas.openxmlformats.org/drawingml/2006/wordprocessingDrawing" xmlns:w10="urn:schemas-microsoft-com:office:word" xmlns:w="http://schemas.openxmlformats.org/wordprocessingml/2006/main" xmlns:w14="http://schemas.microsoft.com/office/word/2010/wordml" xmlns:w15="http://schemas.microsoft.com/office/word/2012/wordml" xmlns:wpg="http://schemas.microsoft.com/office/word/2010/wordprocessingGroup" xmlns:wpi="http://schemas.microsoft.com/office/word/2010/wordprocessingInk" xmlns:wne="http://schemas.microsoft.com/office/word/2006/wordml" xmlns:wps="http://schemas.microsoft.com/office/word/2010/wordprocessingShape" mc:Ignorable="w14 w15 wp14">
   <w:endnote w:type="separator" w:id="-1">
     <w:p>
       <w:r>
@@ -15709,7 +15667,7 @@
 </file>
 
 <file path=word/footer1.xml><?xml version="1.0" encoding="utf-8"?>
-<w:ftr xmlns:wpc="http://schemas.microsoft.com/office/word/2010/wordprocessingCanvas" xmlns:mo="http://schemas.microsoft.com/office/mac/office/2008/main" xmlns:mc="http://schemas.openxmlformats.org/markup-compatibility/2006" xmlns:mv="urn:schemas-microsoft-com:mac:vml" xmlns:o="urn:schemas-microsoft-com:office:office" xmlns:r="http://schemas.openxmlformats.org/officeDocument/2006/relationships" xmlns:m="http://schemas.openxmlformats.org/officeDocument/2006/math" xmlns:v="urn:schemas-microsoft-com:vml" xmlns:wp14="http://schemas.microsoft.com/office/word/2010/wordprocessingDrawing" xmlns:wp="http://schemas.openxmlformats.org/drawingml/2006/wordprocessingDrawing" xmlns:w10="urn:schemas-microsoft-com:office:word" xmlns:w="http://schemas.openxmlformats.org/wordprocessingml/2006/main" xmlns:w14="http://schemas.microsoft.com/office/word/2010/wordml" xmlns:wpg="http://schemas.microsoft.com/office/word/2010/wordprocessingGroup" xmlns:wpi="http://schemas.microsoft.com/office/word/2010/wordprocessingInk" xmlns:wne="http://schemas.microsoft.com/office/word/2006/wordml" xmlns:wps="http://schemas.microsoft.com/office/word/2010/wordprocessingShape" mc:Ignorable="w14 wp14">
+<w:ftr xmlns:wpc="http://schemas.microsoft.com/office/word/2010/wordprocessingCanvas" xmlns:mo="http://schemas.microsoft.com/office/mac/office/2008/main" xmlns:mc="http://schemas.openxmlformats.org/markup-compatibility/2006" xmlns:mv="urn:schemas-microsoft-com:mac:vml" xmlns:o="urn:schemas-microsoft-com:office:office" xmlns:r="http://schemas.openxmlformats.org/officeDocument/2006/relationships" xmlns:m="http://schemas.openxmlformats.org/officeDocument/2006/math" xmlns:v="urn:schemas-microsoft-com:vml" xmlns:wp14="http://schemas.microsoft.com/office/word/2010/wordprocessingDrawing" xmlns:wp="http://schemas.openxmlformats.org/drawingml/2006/wordprocessingDrawing" xmlns:w10="urn:schemas-microsoft-com:office:word" xmlns:w="http://schemas.openxmlformats.org/wordprocessingml/2006/main" xmlns:w14="http://schemas.microsoft.com/office/word/2010/wordml" xmlns:w15="http://schemas.microsoft.com/office/word/2012/wordml" xmlns:wpg="http://schemas.microsoft.com/office/word/2010/wordprocessingGroup" xmlns:wpi="http://schemas.microsoft.com/office/word/2010/wordprocessingInk" xmlns:wne="http://schemas.microsoft.com/office/word/2006/wordml" xmlns:wps="http://schemas.microsoft.com/office/word/2010/wordprocessingShape" mc:Ignorable="w14 w15 wp14">
   <w:p>
     <w:pPr>
       <w:pStyle w:val="Footer"/>
@@ -15746,7 +15704,7 @@
 </file>
 
 <file path=word/footer2.xml><?xml version="1.0" encoding="utf-8"?>
-<w:ftr xmlns:wpc="http://schemas.microsoft.com/office/word/2010/wordprocessingCanvas" xmlns:mo="http://schemas.microsoft.com/office/mac/office/2008/main" xmlns:mc="http://schemas.openxmlformats.org/markup-compatibility/2006" xmlns:mv="urn:schemas-microsoft-com:mac:vml" xmlns:o="urn:schemas-microsoft-com:office:office" xmlns:r="http://schemas.openxmlformats.org/officeDocument/2006/relationships" xmlns:m="http://schemas.openxmlformats.org/officeDocument/2006/math" xmlns:v="urn:schemas-microsoft-com:vml" xmlns:wp14="http://schemas.microsoft.com/office/word/2010/wordprocessingDrawing" xmlns:wp="http://schemas.openxmlformats.org/drawingml/2006/wordprocessingDrawing" xmlns:w10="urn:schemas-microsoft-com:office:word" xmlns:w="http://schemas.openxmlformats.org/wordprocessingml/2006/main" xmlns:w14="http://schemas.microsoft.com/office/word/2010/wordml" xmlns:wpg="http://schemas.microsoft.com/office/word/2010/wordprocessingGroup" xmlns:wpi="http://schemas.microsoft.com/office/word/2010/wordprocessingInk" xmlns:wne="http://schemas.microsoft.com/office/word/2006/wordml" xmlns:wps="http://schemas.microsoft.com/office/word/2010/wordprocessingShape" mc:Ignorable="w14 wp14">
+<w:ftr xmlns:wpc="http://schemas.microsoft.com/office/word/2010/wordprocessingCanvas" xmlns:mo="http://schemas.microsoft.com/office/mac/office/2008/main" xmlns:mc="http://schemas.openxmlformats.org/markup-compatibility/2006" xmlns:mv="urn:schemas-microsoft-com:mac:vml" xmlns:o="urn:schemas-microsoft-com:office:office" xmlns:r="http://schemas.openxmlformats.org/officeDocument/2006/relationships" xmlns:m="http://schemas.openxmlformats.org/officeDocument/2006/math" xmlns:v="urn:schemas-microsoft-com:vml" xmlns:wp14="http://schemas.microsoft.com/office/word/2010/wordprocessingDrawing" xmlns:wp="http://schemas.openxmlformats.org/drawingml/2006/wordprocessingDrawing" xmlns:w10="urn:schemas-microsoft-com:office:word" xmlns:w="http://schemas.openxmlformats.org/wordprocessingml/2006/main" xmlns:w14="http://schemas.microsoft.com/office/word/2010/wordml" xmlns:w15="http://schemas.microsoft.com/office/word/2012/wordml" xmlns:wpg="http://schemas.microsoft.com/office/word/2010/wordprocessingGroup" xmlns:wpi="http://schemas.microsoft.com/office/word/2010/wordprocessingInk" xmlns:wne="http://schemas.microsoft.com/office/word/2006/wordml" xmlns:wps="http://schemas.microsoft.com/office/word/2010/wordprocessingShape" mc:Ignorable="w14 w15 wp14">
   <w:p>
     <w:pPr>
       <w:pStyle w:val="Footer"/>
@@ -15793,7 +15751,7 @@
         <w:sz w:val="20"/>
         <w:szCs w:val="20"/>
       </w:rPr>
-      <w:t>10</w:t>
+      <w:t>6</w:t>
     </w:r>
     <w:r>
       <w:rPr>
@@ -15814,7 +15772,7 @@
 </file>
 
 <file path=word/footnotes.xml><?xml version="1.0" encoding="utf-8"?>
-<w:footnotes xmlns:wpc="http://schemas.microsoft.com/office/word/2010/wordprocessingCanvas" xmlns:mo="http://schemas.microsoft.com/office/mac/office/2008/main" xmlns:mc="http://schemas.openxmlformats.org/markup-compatibility/2006" xmlns:mv="urn:schemas-microsoft-com:mac:vml" xmlns:o="urn:schemas-microsoft-com:office:office" xmlns:r="http://schemas.openxmlformats.org/officeDocument/2006/relationships" xmlns:m="http://schemas.openxmlformats.org/officeDocument/2006/math" xmlns:v="urn:schemas-microsoft-com:vml" xmlns:wp14="http://schemas.microsoft.com/office/word/2010/wordprocessingDrawing" xmlns:wp="http://schemas.openxmlformats.org/drawingml/2006/wordprocessingDrawing" xmlns:w10="urn:schemas-microsoft-com:office:word" xmlns:w="http://schemas.openxmlformats.org/wordprocessingml/2006/main" xmlns:w14="http://schemas.microsoft.com/office/word/2010/wordml" xmlns:wpg="http://schemas.microsoft.com/office/word/2010/wordprocessingGroup" xmlns:wpi="http://schemas.microsoft.com/office/word/2010/wordprocessingInk" xmlns:wne="http://schemas.microsoft.com/office/word/2006/wordml" xmlns:wps="http://schemas.microsoft.com/office/word/2010/wordprocessingShape" mc:Ignorable="w14 wp14">
+<w:footnotes xmlns:wpc="http://schemas.microsoft.com/office/word/2010/wordprocessingCanvas" xmlns:mo="http://schemas.microsoft.com/office/mac/office/2008/main" xmlns:mc="http://schemas.openxmlformats.org/markup-compatibility/2006" xmlns:mv="urn:schemas-microsoft-com:mac:vml" xmlns:o="urn:schemas-microsoft-com:office:office" xmlns:r="http://schemas.openxmlformats.org/officeDocument/2006/relationships" xmlns:m="http://schemas.openxmlformats.org/officeDocument/2006/math" xmlns:v="urn:schemas-microsoft-com:vml" xmlns:wp14="http://schemas.microsoft.com/office/word/2010/wordprocessingDrawing" xmlns:wp="http://schemas.openxmlformats.org/drawingml/2006/wordprocessingDrawing" xmlns:w10="urn:schemas-microsoft-com:office:word" xmlns:w="http://schemas.openxmlformats.org/wordprocessingml/2006/main" xmlns:w14="http://schemas.microsoft.com/office/word/2010/wordml" xmlns:w15="http://schemas.microsoft.com/office/word/2012/wordml" xmlns:wpg="http://schemas.microsoft.com/office/word/2010/wordprocessingGroup" xmlns:wpi="http://schemas.microsoft.com/office/word/2010/wordprocessingInk" xmlns:wne="http://schemas.microsoft.com/office/word/2006/wordml" xmlns:wps="http://schemas.microsoft.com/office/word/2010/wordprocessingShape" mc:Ignorable="w14 w15 wp14">
   <w:footnote w:type="separator" w:id="-1">
     <w:p>
       <w:r>
@@ -15833,7 +15791,7 @@
 </file>
 
 <file path=word/numbering.xml><?xml version="1.0" encoding="utf-8"?>
-<w:numbering xmlns:wpc="http://schemas.microsoft.com/office/word/2010/wordprocessingCanvas" xmlns:mo="http://schemas.microsoft.com/office/mac/office/2008/main" xmlns:mc="http://schemas.openxmlformats.org/markup-compatibility/2006" xmlns:mv="urn:schemas-microsoft-com:mac:vml" xmlns:o="urn:schemas-microsoft-com:office:office" xmlns:r="http://schemas.openxmlformats.org/officeDocument/2006/relationships" xmlns:m="http://schemas.openxmlformats.org/officeDocument/2006/math" xmlns:v="urn:schemas-microsoft-com:vml" xmlns:wp14="http://schemas.microsoft.com/office/word/2010/wordprocessingDrawing" xmlns:wp="http://schemas.openxmlformats.org/drawingml/2006/wordprocessingDrawing" xmlns:w10="urn:schemas-microsoft-com:office:word" xmlns:w="http://schemas.openxmlformats.org/wordprocessingml/2006/main" xmlns:w14="http://schemas.microsoft.com/office/word/2010/wordml" xmlns:wpg="http://schemas.microsoft.com/office/word/2010/wordprocessingGroup" xmlns:wpi="http://schemas.microsoft.com/office/word/2010/wordprocessingInk" xmlns:wne="http://schemas.microsoft.com/office/word/2006/wordml" xmlns:wps="http://schemas.microsoft.com/office/word/2010/wordprocessingShape" mc:Ignorable="w14 wp14">
+<w:numbering xmlns:wpc="http://schemas.microsoft.com/office/word/2010/wordprocessingCanvas" xmlns:mo="http://schemas.microsoft.com/office/mac/office/2008/main" xmlns:mc="http://schemas.openxmlformats.org/markup-compatibility/2006" xmlns:mv="urn:schemas-microsoft-com:mac:vml" xmlns:o="urn:schemas-microsoft-com:office:office" xmlns:r="http://schemas.openxmlformats.org/officeDocument/2006/relationships" xmlns:m="http://schemas.openxmlformats.org/officeDocument/2006/math" xmlns:v="urn:schemas-microsoft-com:vml" xmlns:wp14="http://schemas.microsoft.com/office/word/2010/wordprocessingDrawing" xmlns:wp="http://schemas.openxmlformats.org/drawingml/2006/wordprocessingDrawing" xmlns:w10="urn:schemas-microsoft-com:office:word" xmlns:w="http://schemas.openxmlformats.org/wordprocessingml/2006/main" xmlns:w14="http://schemas.microsoft.com/office/word/2010/wordml" xmlns:w15="http://schemas.microsoft.com/office/word/2012/wordml" xmlns:wpg="http://schemas.microsoft.com/office/word/2010/wordprocessingGroup" xmlns:wpi="http://schemas.microsoft.com/office/word/2010/wordprocessingInk" xmlns:wne="http://schemas.microsoft.com/office/word/2006/wordml" xmlns:wps="http://schemas.microsoft.com/office/word/2010/wordprocessingShape" mc:Ignorable="w14 w15 wp14">
   <w:abstractNum w:abstractNumId="0">
     <w:nsid w:val="FFFFFF1D"/>
     <w:multiLevelType w:val="multilevel"/>
@@ -16233,7 +16191,7 @@
 </file>
 
 <file path=word/styles.xml><?xml version="1.0" encoding="utf-8"?>
-<w:styles xmlns:mc="http://schemas.openxmlformats.org/markup-compatibility/2006" xmlns:r="http://schemas.openxmlformats.org/officeDocument/2006/relationships" xmlns:w="http://schemas.openxmlformats.org/wordprocessingml/2006/main" xmlns:w14="http://schemas.microsoft.com/office/word/2010/wordml" mc:Ignorable="w14">
+<w:styles xmlns:mc="http://schemas.openxmlformats.org/markup-compatibility/2006" xmlns:r="http://schemas.openxmlformats.org/officeDocument/2006/relationships" xmlns:w="http://schemas.openxmlformats.org/wordprocessingml/2006/main" xmlns:w14="http://schemas.microsoft.com/office/word/2010/wordml" xmlns:w15="http://schemas.microsoft.com/office/word/2012/wordml" mc:Ignorable="w14 w15">
   <w:docDefaults>
     <w:rPrDefault>
       <w:rPr>
@@ -16245,729 +16203,378 @@
     </w:rPrDefault>
     <w:pPrDefault/>
   </w:docDefaults>
-  <w:latentStyles w:defLockedState="0" w:defUIPriority="99" w:defSemiHidden="1" w:defUnhideWhenUsed="1" w:defQFormat="0" w:count="276">
-    <w:lsdException w:name="Normal" w:semiHidden="0" w:uiPriority="0" w:unhideWhenUsed="0" w:qFormat="1"/>
-    <w:lsdException w:name="heading 1" w:semiHidden="0" w:uiPriority="9" w:unhideWhenUsed="0" w:qFormat="1"/>
-    <w:lsdException w:name="heading 2" w:uiPriority="9" w:qFormat="1"/>
-    <w:lsdException w:name="heading 3" w:uiPriority="9" w:qFormat="1"/>
-    <w:lsdException w:name="heading 4" w:uiPriority="9" w:qFormat="1"/>
-    <w:lsdException w:name="heading 5" w:uiPriority="9" w:qFormat="1"/>
-    <w:lsdException w:name="heading 6" w:uiPriority="9" w:qFormat="1"/>
-    <w:lsdException w:name="heading 7" w:uiPriority="9" w:qFormat="1"/>
-    <w:lsdException w:name="heading 8" w:uiPriority="9" w:qFormat="1"/>
-    <w:lsdException w:name="heading 9" w:uiPriority="9" w:qFormat="1"/>
-    <w:lsdException w:name="toc 1" w:uiPriority="39"/>
-    <w:lsdException w:name="toc 2" w:uiPriority="39"/>
-    <w:lsdException w:name="toc 3" w:uiPriority="39"/>
-    <w:lsdException w:name="toc 4" w:uiPriority="39"/>
-    <w:lsdException w:name="toc 5" w:uiPriority="39"/>
-    <w:lsdException w:name="toc 6" w:uiPriority="39"/>
-    <w:lsdException w:name="toc 7" w:uiPriority="39"/>
-    <w:lsdException w:name="toc 8" w:uiPriority="39"/>
-    <w:lsdException w:name="toc 9" w:uiPriority="39"/>
-    <w:lsdException w:name="caption" w:uiPriority="35" w:qFormat="1"/>
-    <w:lsdException w:name="Title" w:semiHidden="0" w:uiPriority="10" w:unhideWhenUsed="0" w:qFormat="1"/>
-    <w:lsdException w:name="Default Paragraph Font" w:uiPriority="1"/>
-    <w:lsdException w:name="Subtitle" w:semiHidden="0" w:uiPriority="11" w:unhideWhenUsed="0" w:qFormat="1"/>
-    <w:lsdException w:name="Strong" w:semiHidden="0" w:uiPriority="22" w:unhideWhenUsed="0" w:qFormat="1"/>
-    <w:lsdException w:name="Emphasis" w:semiHidden="0" w:uiPriority="20" w:unhideWhenUsed="0" w:qFormat="1"/>
-    <w:lsdException w:name="Table Grid" w:semiHidden="0" w:uiPriority="59" w:unhideWhenUsed="0"/>
-    <w:lsdException w:name="Note Level 1" w:semiHidden="0" w:unhideWhenUsed="0"/>
-    <w:lsdException w:name="Note Level 2" w:semiHidden="0" w:unhideWhenUsed="0"/>
-    <w:lsdException w:name="Note Level 3" w:semiHidden="0" w:unhideWhenUsed="0"/>
-    <w:lsdException w:name="Note Level 4" w:semiHidden="0" w:unhideWhenUsed="0"/>
-    <w:lsdException w:name="Note Level 5" w:semiHidden="0" w:unhideWhenUsed="0"/>
-    <w:lsdException w:name="Note Level 6" w:semiHidden="0" w:unhideWhenUsed="0"/>
-    <w:lsdException w:name="Note Level 7" w:semiHidden="0" w:unhideWhenUsed="0"/>
-    <w:lsdException w:name="Note Level 8" w:semiHidden="0" w:unhideWhenUsed="0"/>
-    <w:lsdException w:name="Note Level 9" w:semiHidden="0" w:unhideWhenUsed="0"/>
-    <w:lsdException w:name="Placeholder Text" w:unhideWhenUsed="0"/>
-    <w:lsdException w:name="No Spacing" w:semiHidden="0" w:uiPriority="1" w:unhideWhenUsed="0" w:qFormat="1"/>
-    <w:lsdException w:name="Light Shading" w:semiHidden="0" w:uiPriority="60" w:unhideWhenUsed="0"/>
-    <w:lsdException w:name="Light List" w:semiHidden="0" w:uiPriority="61" w:unhideWhenUsed="0"/>
-    <w:lsdException w:name="Light Grid" w:semiHidden="0" w:uiPriority="62" w:unhideWhenUsed="0"/>
-    <w:lsdException w:name="Medium Shading 1" w:semiHidden="0" w:uiPriority="63" w:unhideWhenUsed="0"/>
-    <w:lsdException w:name="Medium Shading 2" w:semiHidden="0" w:uiPriority="64" w:unhideWhenUsed="0"/>
-    <w:lsdException w:name="Medium List 1" w:semiHidden="0" w:uiPriority="65" w:unhideWhenUsed="0"/>
-    <w:lsdException w:name="Medium List 2" w:semiHidden="0" w:uiPriority="66" w:unhideWhenUsed="0"/>
-    <w:lsdException w:name="Medium Grid 1" w:semiHidden="0" w:uiPriority="67" w:unhideWhenUsed="0"/>
-    <w:lsdException w:name="Medium Grid 2" w:semiHidden="0" w:uiPriority="68" w:unhideWhenUsed="0"/>
-    <w:lsdException w:name="Medium Grid 3" w:semiHidden="0" w:uiPriority="69" w:unhideWhenUsed="0"/>
-    <w:lsdException w:name="Dark List" w:semiHidden="0" w:uiPriority="70" w:unhideWhenUsed="0"/>
-    <w:lsdException w:name="Colorful Shading" w:semiHidden="0" w:uiPriority="71" w:unhideWhenUsed="0"/>
-    <w:lsdException w:name="Colorful List" w:semiHidden="0" w:uiPriority="72" w:unhideWhenUsed="0"/>
-    <w:lsdException w:name="Colorful Grid" w:semiHidden="0" w:uiPriority="73" w:unhideWhenUsed="0"/>
-    <w:lsdException w:name="Light Shading Accent 1" w:semiHidden="0" w:uiPriority="60" w:unhideWhenUsed="0"/>
-    <w:lsdException w:name="Light List Accent 1" w:semiHidden="0" w:uiPriority="61" w:unhideWhenUsed="0"/>
-    <w:lsdException w:name="Light Grid Accent 1" w:semiHidden="0" w:uiPriority="62" w:unhideWhenUsed="0"/>
-    <w:lsdException w:name="Medium Shading 1 Accent 1" w:semiHidden="0" w:uiPriority="63" w:unhideWhenUsed="0"/>
-    <w:lsdException w:name="Medium Shading 2 Accent 1" w:semiHidden="0" w:uiPriority="64" w:unhideWhenUsed="0"/>
-    <w:lsdException w:name="Medium List 1 Accent 1" w:semiHidden="0" w:uiPriority="65" w:unhideWhenUsed="0"/>
-    <w:lsdException w:name="Revision" w:unhideWhenUsed="0"/>
-    <w:lsdException w:name="List Paragraph" w:semiHidden="0" w:uiPriority="34" w:unhideWhenUsed="0" w:qFormat="1"/>
-    <w:lsdException w:name="Quote" w:semiHidden="0" w:uiPriority="29" w:unhideWhenUsed="0" w:qFormat="1"/>
-    <w:lsdException w:name="Intense Quote" w:semiHidden="0" w:uiPriority="30" w:unhideWhenUsed="0" w:qFormat="1"/>
-    <w:lsdException w:name="Medium List 2 Accent 1" w:semiHidden="0" w:uiPriority="66" w:unhideWhenUsed="0"/>
-    <w:lsdException w:name="Medium Grid 1 Accent 1" w:semiHidden="0" w:uiPriority="67" w:unhideWhenUsed="0"/>
-    <w:lsdException w:name="Medium Grid 2 Accent 1" w:semiHidden="0" w:uiPriority="68" w:unhideWhenUsed="0"/>
-    <w:lsdException w:name="Medium Grid 3 Accent 1" w:semiHidden="0" w:uiPriority="69" w:unhideWhenUsed="0"/>
-    <w:lsdException w:name="Dark List Accent 1" w:semiHidden="0" w:uiPriority="70" w:unhideWhenUsed="0"/>
-    <w:lsdException w:name="Colorful Shading Accent 1" w:semiHidden="0" w:uiPriority="71" w:unhideWhenUsed="0"/>
-    <w:lsdException w:name="Colorful List Accent 1" w:semiHidden="0" w:uiPriority="72" w:unhideWhenUsed="0"/>
-    <w:lsdException w:name="Colorful Grid Accent 1" w:semiHidden="0" w:uiPriority="73" w:unhideWhenUsed="0"/>
-    <w:lsdException w:name="Light Shading Accent 2" w:semiHidden="0" w:uiPriority="60" w:unhideWhenUsed="0"/>
-    <w:lsdException w:name="Light List Accent 2" w:semiHidden="0" w:uiPriority="61" w:unhideWhenUsed="0"/>
-    <w:lsdException w:name="Light Grid Accent 2" w:semiHidden="0" w:uiPriority="62" w:unhideWhenUsed="0"/>
-    <w:lsdException w:name="Medium Shading 1 Accent 2" w:semiHidden="0" w:uiPriority="63" w:unhideWhenUsed="0"/>
-    <w:lsdException w:name="Medium Shading 2 Accent 2" w:semiHidden="0" w:uiPriority="64" w:unhideWhenUsed="0"/>
-    <w:lsdException w:name="Medium List 1 Accent 2" w:semiHidden="0" w:uiPriority="65" w:unhideWhenUsed="0"/>
-    <w:lsdException w:name="Medium List 2 Accent 2" w:semiHidden="0" w:uiPriority="66" w:unhideWhenUsed="0"/>
-    <w:lsdException w:name="Medium Grid 1 Accent 2" w:semiHidden="0" w:uiPriority="67" w:unhideWhenUsed="0"/>
-    <w:lsdException w:name="Medium Grid 2 Accent 2" w:semiHidden="0" w:uiPriority="68" w:unhideWhenUsed="0"/>
-    <w:lsdException w:name="Medium Grid 3 Accent 2" w:semiHidden="0" w:uiPriority="69" w:unhideWhenUsed="0"/>
-    <w:lsdException w:name="Dark List Accent 2" w:semiHidden="0" w:uiPriority="70" w:unhideWhenUsed="0"/>
-    <w:lsdException w:name="Colorful Shading Accent 2" w:semiHidden="0" w:uiPriority="71" w:unhideWhenUsed="0"/>
-    <w:lsdException w:name="Colorful List Accent 2" w:semiHidden="0" w:uiPriority="72" w:unhideWhenUsed="0"/>
-    <w:lsdException w:name="Colorful Grid Accent 2" w:semiHidden="0" w:uiPriority="73" w:unhideWhenUsed="0"/>
-    <w:lsdException w:name="Light Shading Accent 3" w:semiHidden="0" w:uiPriority="60" w:unhideWhenUsed="0"/>
-    <w:lsdException w:name="Light List Accent 3" w:semiHidden="0" w:uiPriority="61" w:unhideWhenUsed="0"/>
-    <w:lsdException w:name="Light Grid Accent 3" w:semiHidden="0" w:uiPriority="62" w:unhideWhenUsed="0"/>
-    <w:lsdException w:name="Medium Shading 1 Accent 3" w:semiHidden="0" w:uiPriority="63" w:unhideWhenUsed="0"/>
-    <w:lsdException w:name="Medium Shading 2 Accent 3" w:semiHidden="0" w:uiPriority="64" w:unhideWhenUsed="0"/>
-    <w:lsdException w:name="Medium List 1 Accent 3" w:semiHidden="0" w:uiPriority="65" w:unhideWhenUsed="0"/>
-    <w:lsdException w:name="Medium List 2 Accent 3" w:semiHidden="0" w:uiPriority="66" w:unhideWhenUsed="0"/>
-    <w:lsdException w:name="Medium Grid 1 Accent 3" w:semiHidden="0" w:uiPriority="67" w:unhideWhenUsed="0"/>
-    <w:lsdException w:name="Medium Grid 2 Accent 3" w:semiHidden="0" w:uiPriority="68" w:unhideWhenUsed="0"/>
-    <w:lsdException w:name="Medium Grid 3 Accent 3" w:semiHidden="0" w:uiPriority="69" w:unhideWhenUsed="0"/>
-    <w:lsdException w:name="Dark List Accent 3" w:semiHidden="0" w:uiPriority="70" w:unhideWhenUsed="0"/>
-    <w:lsdException w:name="Colorful Shading Accent 3" w:semiHidden="0" w:uiPriority="71" w:unhideWhenUsed="0"/>
-    <w:lsdException w:name="Colorful List Accent 3" w:semiHidden="0" w:uiPriority="72" w:unhideWhenUsed="0"/>
-    <w:lsdException w:name="Colorful Grid Accent 3" w:semiHidden="0" w:uiPriority="73" w:unhideWhenUsed="0"/>
-    <w:lsdException w:name="Light Shading Accent 4" w:semiHidden="0" w:uiPriority="60" w:unhideWhenUsed="0"/>
-    <w:lsdException w:name="Light List Accent 4" w:semiHidden="0" w:uiPriority="61" w:unhideWhenUsed="0"/>
-    <w:lsdException w:name="Light Grid Accent 4" w:semiHidden="0" w:uiPriority="62" w:unhideWhenUsed="0"/>
-    <w:lsdException w:name="Medium Shading 1 Accent 4" w:semiHidden="0" w:uiPriority="63" w:unhideWhenUsed="0"/>
-    <w:lsdException w:name="Medium Shading 2 Accent 4" w:semiHidden="0" w:uiPriority="64" w:unhideWhenUsed="0"/>
-    <w:lsdException w:name="Medium List 1 Accent 4" w:semiHidden="0" w:uiPriority="65" w:unhideWhenUsed="0"/>
-    <w:lsdException w:name="Medium List 2 Accent 4" w:semiHidden="0" w:uiPriority="66" w:unhideWhenUsed="0"/>
-    <w:lsdException w:name="Medium Grid 1 Accent 4" w:semiHidden="0" w:uiPriority="67" w:unhideWhenUsed="0"/>
-    <w:lsdException w:name="Medium Grid 2 Accent 4" w:semiHidden="0" w:uiPriority="68" w:unhideWhenUsed="0"/>
-    <w:lsdException w:name="Medium Grid 3 Accent 4" w:semiHidden="0" w:uiPriority="69" w:unhideWhenUsed="0"/>
-    <w:lsdException w:name="Dark List Accent 4" w:semiHidden="0" w:uiPriority="70" w:unhideWhenUsed="0"/>
-    <w:lsdException w:name="Colorful Shading Accent 4" w:semiHidden="0" w:uiPriority="71" w:unhideWhenUsed="0"/>
-    <w:lsdException w:name="Colorful List Accent 4" w:semiHidden="0" w:uiPriority="72" w:unhideWhenUsed="0"/>
-    <w:lsdException w:name="Colorful Grid Accent 4" w:semiHidden="0" w:uiPriority="73" w:unhideWhenUsed="0"/>
-    <w:lsdException w:name="Light Shading Accent 5" w:semiHidden="0" w:uiPriority="60" w:unhideWhenUsed="0"/>
-    <w:lsdException w:name="Light List Accent 5" w:semiHidden="0" w:uiPriority="61" w:unhideWhenUsed="0"/>
-    <w:lsdException w:name="Light Grid Accent 5" w:semiHidden="0" w:uiPriority="62" w:unhideWhenUsed="0"/>
-    <w:lsdException w:name="Medium Shading 1 Accent 5" w:semiHidden="0" w:uiPriority="63" w:unhideWhenUsed="0"/>
-    <w:lsdException w:name="Medium Shading 2 Accent 5" w:semiHidden="0" w:uiPriority="64" w:unhideWhenUsed="0"/>
-    <w:lsdException w:name="Medium List 1 Accent 5" w:semiHidden="0" w:uiPriority="65" w:unhideWhenUsed="0"/>
-    <w:lsdException w:name="Medium List 2 Accent 5" w:semiHidden="0" w:uiPriority="66" w:unhideWhenUsed="0"/>
-    <w:lsdException w:name="Medium Grid 1 Accent 5" w:semiHidden="0" w:uiPriority="67" w:unhideWhenUsed="0"/>
-    <w:lsdException w:name="Medium Grid 2 Accent 5" w:semiHidden="0" w:uiPriority="68" w:unhideWhenUsed="0"/>
-    <w:lsdException w:name="Medium Grid 3 Accent 5" w:semiHidden="0" w:uiPriority="69" w:unhideWhenUsed="0"/>
-    <w:lsdException w:name="Dark List Accent 5" w:semiHidden="0" w:uiPriority="70" w:unhideWhenUsed="0"/>
-    <w:lsdException w:name="Colorful Shading Accent 5" w:semiHidden="0" w:uiPriority="71" w:unhideWhenUsed="0"/>
-    <w:lsdException w:name="Colorful List Accent 5" w:semiHidden="0" w:uiPriority="72" w:unhideWhenUsed="0"/>
-    <w:lsdException w:name="Colorful Grid Accent 5" w:semiHidden="0" w:uiPriority="73" w:unhideWhenUsed="0"/>
-    <w:lsdException w:name="Light Shading Accent 6" w:semiHidden="0" w:uiPriority="60" w:unhideWhenUsed="0"/>
-    <w:lsdException w:name="Light List Accent 6" w:semiHidden="0" w:uiPriority="61" w:unhideWhenUsed="0"/>
-    <w:lsdException w:name="Light Grid Accent 6" w:semiHidden="0" w:uiPriority="62" w:unhideWhenUsed="0"/>
-    <w:lsdException w:name="Medium Shading 1 Accent 6" w:semiHidden="0" w:uiPriority="63" w:unhideWhenUsed="0"/>
-    <w:lsdException w:name="Medium Shading 2 Accent 6" w:semiHidden="0" w:uiPriority="64" w:unhideWhenUsed="0"/>
-    <w:lsdException w:name="Medium List 1 Accent 6" w:semiHidden="0" w:uiPriority="65" w:unhideWhenUsed="0"/>
-    <w:lsdException w:name="Medium List 2 Accent 6" w:semiHidden="0" w:uiPriority="66" w:unhideWhenUsed="0"/>
-    <w:lsdException w:name="Medium Grid 1 Accent 6" w:semiHidden="0" w:uiPriority="67" w:unhideWhenUsed="0"/>
-    <w:lsdException w:name="Medium Grid 2 Accent 6" w:semiHidden="0" w:uiPriority="68" w:unhideWhenUsed="0"/>
-    <w:lsdException w:name="Medium Grid 3 Accent 6" w:semiHidden="0" w:uiPriority="69" w:unhideWhenUsed="0"/>
-    <w:lsdException w:name="Dark List Accent 6" w:semiHidden="0" w:uiPriority="70" w:unhideWhenUsed="0"/>
-    <w:lsdException w:name="Colorful Shading Accent 6" w:semiHidden="0" w:uiPriority="71" w:unhideWhenUsed="0"/>
-    <w:lsdException w:name="Colorful List Accent 6" w:semiHidden="0" w:uiPriority="72" w:unhideWhenUsed="0"/>
-    <w:lsdException w:name="Colorful Grid Accent 6" w:semiHidden="0" w:uiPriority="73" w:unhideWhenUsed="0"/>
-    <w:lsdException w:name="Subtle Emphasis" w:semiHidden="0" w:uiPriority="19" w:unhideWhenUsed="0" w:qFormat="1"/>
-    <w:lsdException w:name="Intense Emphasis" w:semiHidden="0" w:uiPriority="21" w:unhideWhenUsed="0" w:qFormat="1"/>
-    <w:lsdException w:name="Subtle Reference" w:semiHidden="0" w:uiPriority="31" w:unhideWhenUsed="0" w:qFormat="1"/>
-    <w:lsdException w:name="Intense Reference" w:semiHidden="0" w:uiPriority="32" w:unhideWhenUsed="0" w:qFormat="1"/>
-    <w:lsdException w:name="Book Title" w:semiHidden="0" w:uiPriority="33" w:unhideWhenUsed="0" w:qFormat="1"/>
-    <w:lsdException w:name="Bibliography" w:uiPriority="37"/>
-    <w:lsdException w:name="TOC Heading" w:uiPriority="39" w:qFormat="1"/>
-  </w:latentStyles>
-  <w:style w:type="paragraph" w:default="1" w:styleId="Normal">
-    <w:name w:val="Normal"/>
-    <w:qFormat/>
-    <w:rsid w:val="00A368F9"/>
-  </w:style>
-  <w:style w:type="character" w:default="1" w:styleId="DefaultParagraphFont">
-    <w:name w:val="Default Paragraph Font"/>
-    <w:uiPriority w:val="1"/>
-    <w:semiHidden/>
-    <w:unhideWhenUsed/>
-  </w:style>
-  <w:style w:type="table" w:default="1" w:styleId="TableNormal">
-    <w:name w:val="Normal Table"/>
-    <w:uiPriority w:val="99"/>
-    <w:semiHidden/>
-    <w:unhideWhenUsed/>
-    <w:tblPr>
-      <w:tblInd w:w="0" w:type="dxa"/>
-      <w:tblCellMar>
-        <w:top w:w="0" w:type="dxa"/>
-        <w:left w:w="108" w:type="dxa"/>
-        <w:bottom w:w="0" w:type="dxa"/>
-        <w:right w:w="108" w:type="dxa"/>
-      </w:tblCellMar>
-    </w:tblPr>
-  </w:style>
-  <w:style w:type="numbering" w:default="1" w:styleId="NoList">
-    <w:name w:val="No List"/>
-    <w:uiPriority w:val="99"/>
-    <w:semiHidden/>
-    <w:unhideWhenUsed/>
-  </w:style>
-  <w:style w:type="paragraph" w:customStyle="1" w:styleId="Body">
-    <w:name w:val="Body"/>
-    <w:autoRedefine/>
-    <w:rsid w:val="00757AD1"/>
-    <w:pPr>
-      <w:suppressLineNumbers/>
-      <w:spacing w:line="480" w:lineRule="auto"/>
-    </w:pPr>
-    <w:rPr>
-      <w:rFonts w:ascii="Arial" w:eastAsia="ヒラギノ角ゴ Pro W3" w:hAnsi="Arial" w:cs="Arial"/>
-      <w:b/>
-      <w:color w:val="000000"/>
-      <w:sz w:val="28"/>
-      <w:szCs w:val="28"/>
-    </w:rPr>
-  </w:style>
-  <w:style w:type="character" w:styleId="CommentReference">
-    <w:name w:val="annotation reference"/>
-    <w:basedOn w:val="DefaultParagraphFont"/>
-    <w:uiPriority w:val="99"/>
-    <w:semiHidden/>
-    <w:unhideWhenUsed/>
-    <w:rsid w:val="001423CF"/>
-    <w:rPr>
-      <w:sz w:val="18"/>
-      <w:szCs w:val="18"/>
-    </w:rPr>
-  </w:style>
-  <w:style w:type="paragraph" w:styleId="CommentText">
-    <w:name w:val="annotation text"/>
-    <w:basedOn w:val="Normal"/>
-    <w:link w:val="CommentTextChar"/>
-    <w:uiPriority w:val="99"/>
-    <w:unhideWhenUsed/>
-    <w:rsid w:val="001423CF"/>
-  </w:style>
-  <w:style w:type="character" w:customStyle="1" w:styleId="CommentTextChar">
-    <w:name w:val="Comment Text Char"/>
-    <w:basedOn w:val="DefaultParagraphFont"/>
-    <w:link w:val="CommentText"/>
-    <w:uiPriority w:val="99"/>
-    <w:rsid w:val="001423CF"/>
-  </w:style>
-  <w:style w:type="paragraph" w:styleId="CommentSubject">
-    <w:name w:val="annotation subject"/>
-    <w:basedOn w:val="CommentText"/>
-    <w:next w:val="CommentText"/>
-    <w:link w:val="CommentSubjectChar"/>
-    <w:uiPriority w:val="99"/>
-    <w:semiHidden/>
-    <w:unhideWhenUsed/>
-    <w:rsid w:val="001423CF"/>
-    <w:rPr>
-      <w:b/>
-      <w:bCs/>
-      <w:sz w:val="20"/>
-      <w:szCs w:val="20"/>
-    </w:rPr>
-  </w:style>
-  <w:style w:type="character" w:customStyle="1" w:styleId="CommentSubjectChar">
-    <w:name w:val="Comment Subject Char"/>
-    <w:basedOn w:val="CommentTextChar"/>
-    <w:link w:val="CommentSubject"/>
-    <w:uiPriority w:val="99"/>
-    <w:semiHidden/>
-    <w:rsid w:val="001423CF"/>
-    <w:rPr>
-      <w:b/>
-      <w:bCs/>
-      <w:sz w:val="20"/>
-      <w:szCs w:val="20"/>
-    </w:rPr>
-  </w:style>
-  <w:style w:type="paragraph" w:styleId="BalloonText">
-    <w:name w:val="Balloon Text"/>
-    <w:basedOn w:val="Normal"/>
-    <w:link w:val="BalloonTextChar"/>
-    <w:uiPriority w:val="99"/>
-    <w:semiHidden/>
-    <w:unhideWhenUsed/>
-    <w:rsid w:val="001423CF"/>
-    <w:rPr>
-      <w:rFonts w:ascii="Lucida Grande" w:hAnsi="Lucida Grande" w:cs="Lucida Grande"/>
-      <w:sz w:val="18"/>
-      <w:szCs w:val="18"/>
-    </w:rPr>
-  </w:style>
-  <w:style w:type="character" w:customStyle="1" w:styleId="BalloonTextChar">
-    <w:name w:val="Balloon Text Char"/>
-    <w:basedOn w:val="DefaultParagraphFont"/>
-    <w:link w:val="BalloonText"/>
-    <w:uiPriority w:val="99"/>
-    <w:semiHidden/>
-    <w:rsid w:val="001423CF"/>
-    <w:rPr>
-      <w:rFonts w:ascii="Lucida Grande" w:hAnsi="Lucida Grande" w:cs="Lucida Grande"/>
-      <w:sz w:val="18"/>
-      <w:szCs w:val="18"/>
-    </w:rPr>
-  </w:style>
-  <w:style w:type="paragraph" w:styleId="ListParagraph">
-    <w:name w:val="List Paragraph"/>
-    <w:basedOn w:val="Normal"/>
-    <w:uiPriority w:val="34"/>
-    <w:qFormat/>
-    <w:rsid w:val="00487D9A"/>
-    <w:pPr>
-      <w:ind w:left="720"/>
-      <w:contextualSpacing/>
-    </w:pPr>
-  </w:style>
-  <w:style w:type="paragraph" w:styleId="Bibliography">
-    <w:name w:val="Bibliography"/>
-    <w:basedOn w:val="Normal"/>
-    <w:next w:val="Normal"/>
-    <w:uiPriority w:val="37"/>
-    <w:unhideWhenUsed/>
-    <w:rsid w:val="00D52B79"/>
-    <w:pPr>
-      <w:tabs>
-        <w:tab w:val="left" w:pos="260"/>
-      </w:tabs>
-      <w:spacing w:line="480" w:lineRule="auto"/>
-      <w:ind w:left="264" w:hanging="264"/>
-    </w:pPr>
-  </w:style>
-  <w:style w:type="paragraph" w:styleId="Header">
-    <w:name w:val="header"/>
-    <w:basedOn w:val="Normal"/>
-    <w:link w:val="HeaderChar"/>
-    <w:uiPriority w:val="99"/>
-    <w:unhideWhenUsed/>
-    <w:rsid w:val="00D07286"/>
-    <w:pPr>
-      <w:tabs>
-        <w:tab w:val="center" w:pos="4320"/>
-        <w:tab w:val="right" w:pos="8640"/>
-      </w:tabs>
-    </w:pPr>
-  </w:style>
-  <w:style w:type="character" w:customStyle="1" w:styleId="HeaderChar">
-    <w:name w:val="Header Char"/>
-    <w:basedOn w:val="DefaultParagraphFont"/>
-    <w:link w:val="Header"/>
-    <w:uiPriority w:val="99"/>
-    <w:rsid w:val="00D07286"/>
-  </w:style>
-  <w:style w:type="paragraph" w:styleId="Footer">
-    <w:name w:val="footer"/>
-    <w:basedOn w:val="Normal"/>
-    <w:link w:val="FooterChar"/>
-    <w:uiPriority w:val="99"/>
-    <w:unhideWhenUsed/>
-    <w:rsid w:val="00D07286"/>
-    <w:pPr>
-      <w:tabs>
-        <w:tab w:val="center" w:pos="4320"/>
-        <w:tab w:val="right" w:pos="8640"/>
-      </w:tabs>
-    </w:pPr>
-  </w:style>
-  <w:style w:type="character" w:customStyle="1" w:styleId="FooterChar">
-    <w:name w:val="Footer Char"/>
-    <w:basedOn w:val="DefaultParagraphFont"/>
-    <w:link w:val="Footer"/>
-    <w:uiPriority w:val="99"/>
-    <w:rsid w:val="00D07286"/>
-  </w:style>
-  <w:style w:type="character" w:styleId="PageNumber">
-    <w:name w:val="page number"/>
-    <w:basedOn w:val="DefaultParagraphFont"/>
-    <w:uiPriority w:val="99"/>
-    <w:semiHidden/>
-    <w:unhideWhenUsed/>
-    <w:rsid w:val="00D07286"/>
-  </w:style>
-  <w:style w:type="character" w:styleId="Hyperlink">
-    <w:name w:val="Hyperlink"/>
-    <w:basedOn w:val="DefaultParagraphFont"/>
-    <w:uiPriority w:val="99"/>
-    <w:unhideWhenUsed/>
-    <w:rsid w:val="000F1386"/>
-    <w:rPr>
-      <w:color w:val="0000FF" w:themeColor="hyperlink"/>
-      <w:u w:val="single"/>
-    </w:rPr>
-  </w:style>
-  <w:style w:type="character" w:styleId="FollowedHyperlink">
-    <w:name w:val="FollowedHyperlink"/>
-    <w:basedOn w:val="DefaultParagraphFont"/>
-    <w:uiPriority w:val="99"/>
-    <w:semiHidden/>
-    <w:unhideWhenUsed/>
-    <w:rsid w:val="00312DDE"/>
-    <w:rPr>
-      <w:color w:val="800080" w:themeColor="followedHyperlink"/>
-      <w:u w:val="single"/>
-    </w:rPr>
-  </w:style>
-  <w:style w:type="table" w:styleId="TableGrid">
-    <w:name w:val="Table Grid"/>
-    <w:basedOn w:val="TableNormal"/>
-    <w:uiPriority w:val="59"/>
-    <w:rsid w:val="00884042"/>
-    <w:tblPr>
-      <w:tblInd w:w="0" w:type="dxa"/>
-      <w:tblBorders>
-        <w:top w:val="single" w:sz="4" w:space="0" w:color="auto"/>
-        <w:left w:val="single" w:sz="4" w:space="0" w:color="auto"/>
-        <w:bottom w:val="single" w:sz="4" w:space="0" w:color="auto"/>
-        <w:right w:val="single" w:sz="4" w:space="0" w:color="auto"/>
-        <w:insideH w:val="single" w:sz="4" w:space="0" w:color="auto"/>
-        <w:insideV w:val="single" w:sz="4" w:space="0" w:color="auto"/>
-      </w:tblBorders>
-      <w:tblCellMar>
-        <w:top w:w="0" w:type="dxa"/>
-        <w:left w:w="108" w:type="dxa"/>
-        <w:bottom w:w="0" w:type="dxa"/>
-        <w:right w:w="108" w:type="dxa"/>
-      </w:tblCellMar>
-    </w:tblPr>
-  </w:style>
-  <w:style w:type="table" w:styleId="LightShading">
-    <w:name w:val="Light Shading"/>
-    <w:basedOn w:val="TableNormal"/>
-    <w:uiPriority w:val="60"/>
-    <w:rsid w:val="0093479B"/>
-    <w:rPr>
-      <w:color w:val="000000" w:themeColor="text1" w:themeShade="BF"/>
-    </w:rPr>
-    <w:tblPr>
-      <w:tblStyleRowBandSize w:val="1"/>
-      <w:tblStyleColBandSize w:val="1"/>
-      <w:tblInd w:w="0" w:type="dxa"/>
-      <w:tblBorders>
-        <w:top w:val="single" w:sz="8" w:space="0" w:color="000000" w:themeColor="text1"/>
-        <w:bottom w:val="single" w:sz="8" w:space="0" w:color="000000" w:themeColor="text1"/>
-      </w:tblBorders>
-      <w:tblCellMar>
-        <w:top w:w="0" w:type="dxa"/>
-        <w:left w:w="108" w:type="dxa"/>
-        <w:bottom w:w="0" w:type="dxa"/>
-        <w:right w:w="108" w:type="dxa"/>
-      </w:tblCellMar>
-    </w:tblPr>
-    <w:tblStylePr w:type="firstRow">
-      <w:pPr>
-        <w:spacing w:before="0" w:after="0" w:line="240" w:lineRule="auto"/>
-      </w:pPr>
-      <w:rPr>
-        <w:b/>
-        <w:bCs/>
-      </w:rPr>
-      <w:tblPr/>
-      <w:tcPr>
-        <w:tcBorders>
-          <w:top w:val="single" w:sz="8" w:space="0" w:color="000000" w:themeColor="text1"/>
-          <w:left w:val="nil"/>
-          <w:bottom w:val="single" w:sz="8" w:space="0" w:color="000000" w:themeColor="text1"/>
-          <w:right w:val="nil"/>
-          <w:insideH w:val="nil"/>
-          <w:insideV w:val="nil"/>
-        </w:tcBorders>
-      </w:tcPr>
-    </w:tblStylePr>
-    <w:tblStylePr w:type="lastRow">
-      <w:pPr>
-        <w:spacing w:before="0" w:after="0" w:line="240" w:lineRule="auto"/>
-      </w:pPr>
-      <w:rPr>
-        <w:b/>
-        <w:bCs/>
-      </w:rPr>
-      <w:tblPr/>
-      <w:tcPr>
-        <w:tcBorders>
-          <w:top w:val="single" w:sz="8" w:space="0" w:color="000000" w:themeColor="text1"/>
-          <w:left w:val="nil"/>
-          <w:bottom w:val="single" w:sz="8" w:space="0" w:color="000000" w:themeColor="text1"/>
-          <w:right w:val="nil"/>
-          <w:insideH w:val="nil"/>
-          <w:insideV w:val="nil"/>
-        </w:tcBorders>
-      </w:tcPr>
-    </w:tblStylePr>
-    <w:tblStylePr w:type="firstCol">
-      <w:rPr>
-        <w:b/>
-        <w:bCs/>
-      </w:rPr>
-    </w:tblStylePr>
-    <w:tblStylePr w:type="lastCol">
-      <w:rPr>
-        <w:b/>
-        <w:bCs/>
-      </w:rPr>
-    </w:tblStylePr>
-    <w:tblStylePr w:type="band1Vert">
-      <w:tblPr/>
-      <w:tcPr>
-        <w:tcBorders>
-          <w:left w:val="nil"/>
-          <w:right w:val="nil"/>
-          <w:insideH w:val="nil"/>
-          <w:insideV w:val="nil"/>
-        </w:tcBorders>
-        <w:shd w:val="clear" w:color="auto" w:fill="C0C0C0" w:themeFill="text1" w:themeFillTint="3F"/>
-      </w:tcPr>
-    </w:tblStylePr>
-    <w:tblStylePr w:type="band1Horz">
-      <w:tblPr/>
-      <w:tcPr>
-        <w:tcBorders>
-          <w:left w:val="nil"/>
-          <w:right w:val="nil"/>
-          <w:insideH w:val="nil"/>
-          <w:insideV w:val="nil"/>
-        </w:tcBorders>
-        <w:shd w:val="clear" w:color="auto" w:fill="C0C0C0" w:themeFill="text1" w:themeFillTint="3F"/>
-      </w:tcPr>
-    </w:tblStylePr>
-  </w:style>
-  <w:style w:type="character" w:styleId="LineNumber">
-    <w:name w:val="line number"/>
-    <w:basedOn w:val="DefaultParagraphFont"/>
-    <w:uiPriority w:val="99"/>
-    <w:semiHidden/>
-    <w:unhideWhenUsed/>
-    <w:rsid w:val="00097584"/>
-  </w:style>
-  <w:style w:type="paragraph" w:customStyle="1" w:styleId="EndNoteBibliography">
-    <w:name w:val="EndNote Bibliography"/>
-    <w:basedOn w:val="Normal"/>
-    <w:link w:val="EndNoteBibliographyChar"/>
-    <w:rsid w:val="00EF741F"/>
-    <w:pPr>
-      <w:spacing w:after="200"/>
-    </w:pPr>
-    <w:rPr>
-      <w:rFonts w:ascii="Times New Roman" w:eastAsiaTheme="minorHAnsi" w:hAnsi="Times New Roman" w:cs="Times New Roman"/>
-      <w:noProof/>
-      <w:sz w:val="20"/>
-      <w:szCs w:val="22"/>
-      <w:lang w:val="en-AU" w:eastAsia="en-AU"/>
-    </w:rPr>
-  </w:style>
-  <w:style w:type="character" w:customStyle="1" w:styleId="EndNoteBibliographyChar">
-    <w:name w:val="EndNote Bibliography Char"/>
-    <w:basedOn w:val="DefaultParagraphFont"/>
-    <w:link w:val="EndNoteBibliography"/>
-    <w:rsid w:val="00EF741F"/>
-    <w:rPr>
-      <w:rFonts w:ascii="Times New Roman" w:eastAsiaTheme="minorHAnsi" w:hAnsi="Times New Roman" w:cs="Times New Roman"/>
-      <w:noProof/>
-      <w:sz w:val="20"/>
-      <w:szCs w:val="22"/>
-      <w:lang w:val="en-AU" w:eastAsia="en-AU"/>
-    </w:rPr>
-  </w:style>
-  <w:style w:type="paragraph" w:styleId="Revision">
-    <w:name w:val="Revision"/>
-    <w:hidden/>
-    <w:uiPriority w:val="99"/>
-    <w:semiHidden/>
-    <w:rsid w:val="00F47DCA"/>
-  </w:style>
-  <w:style w:type="paragraph" w:styleId="NormalWeb">
-    <w:name w:val="Normal (Web)"/>
-    <w:basedOn w:val="Normal"/>
-    <w:uiPriority w:val="99"/>
-    <w:semiHidden/>
-    <w:unhideWhenUsed/>
-    <w:rsid w:val="00A63218"/>
-    <w:pPr>
-      <w:spacing w:before="100" w:beforeAutospacing="1" w:after="100" w:afterAutospacing="1"/>
-    </w:pPr>
-    <w:rPr>
-      <w:rFonts w:ascii="Times New Roman" w:hAnsi="Times New Roman" w:cs="Times New Roman"/>
-    </w:rPr>
-  </w:style>
-</w:styles>
-</file>
-
-<file path=word/stylesWithEffects.xml><?xml version="1.0" encoding="utf-8"?>
-<w:styles xmlns:wpc="http://schemas.microsoft.com/office/word/2010/wordprocessingCanvas" xmlns:mo="http://schemas.microsoft.com/office/mac/office/2008/main" xmlns:mc="http://schemas.openxmlformats.org/markup-compatibility/2006" xmlns:mv="urn:schemas-microsoft-com:mac:vml" xmlns:o="urn:schemas-microsoft-com:office:office" xmlns:r="http://schemas.openxmlformats.org/officeDocument/2006/relationships" xmlns:m="http://schemas.openxmlformats.org/officeDocument/2006/math" xmlns:v="urn:schemas-microsoft-com:vml" xmlns:wp14="http://schemas.microsoft.com/office/word/2010/wordprocessingDrawing" xmlns:wp="http://schemas.openxmlformats.org/drawingml/2006/wordprocessingDrawing" xmlns:w10="urn:schemas-microsoft-com:office:word" xmlns:w="http://schemas.openxmlformats.org/wordprocessingml/2006/main" xmlns:w14="http://schemas.microsoft.com/office/word/2010/wordml" xmlns:wpg="http://schemas.microsoft.com/office/word/2010/wordprocessingGroup" xmlns:wpi="http://schemas.microsoft.com/office/word/2010/wordprocessingInk" xmlns:wne="http://schemas.microsoft.com/office/word/2006/wordml" xmlns:wps="http://schemas.microsoft.com/office/word/2010/wordprocessingShape" mc:Ignorable="w14 wp14">
-  <w:docDefaults>
-    <w:rPrDefault>
-      <w:rPr>
-        <w:rFonts w:asciiTheme="minorHAnsi" w:eastAsiaTheme="minorEastAsia" w:hAnsiTheme="minorHAnsi" w:cstheme="minorBidi"/>
-        <w:sz w:val="24"/>
-        <w:szCs w:val="24"/>
-        <w:lang w:val="en-US" w:eastAsia="en-US" w:bidi="ar-SA"/>
-      </w:rPr>
-    </w:rPrDefault>
-    <w:pPrDefault/>
-  </w:docDefaults>
-  <w:latentStyles w:defLockedState="0" w:defUIPriority="99" w:defSemiHidden="1" w:defUnhideWhenUsed="1" w:defQFormat="0" w:count="276">
-    <w:lsdException w:name="Normal" w:semiHidden="0" w:uiPriority="0" w:unhideWhenUsed="0" w:qFormat="1"/>
-    <w:lsdException w:name="heading 1" w:semiHidden="0" w:uiPriority="9" w:unhideWhenUsed="0" w:qFormat="1"/>
-    <w:lsdException w:name="heading 2" w:uiPriority="9" w:qFormat="1"/>
-    <w:lsdException w:name="heading 3" w:uiPriority="9" w:qFormat="1"/>
-    <w:lsdException w:name="heading 4" w:uiPriority="9" w:qFormat="1"/>
-    <w:lsdException w:name="heading 5" w:uiPriority="9" w:qFormat="1"/>
-    <w:lsdException w:name="heading 6" w:uiPriority="9" w:qFormat="1"/>
-    <w:lsdException w:name="heading 7" w:uiPriority="9" w:qFormat="1"/>
-    <w:lsdException w:name="heading 8" w:uiPriority="9" w:qFormat="1"/>
-    <w:lsdException w:name="heading 9" w:uiPriority="9" w:qFormat="1"/>
-    <w:lsdException w:name="toc 1" w:uiPriority="39"/>
-    <w:lsdException w:name="toc 2" w:uiPriority="39"/>
-    <w:lsdException w:name="toc 3" w:uiPriority="39"/>
-    <w:lsdException w:name="toc 4" w:uiPriority="39"/>
-    <w:lsdException w:name="toc 5" w:uiPriority="39"/>
-    <w:lsdException w:name="toc 6" w:uiPriority="39"/>
-    <w:lsdException w:name="toc 7" w:uiPriority="39"/>
-    <w:lsdException w:name="toc 8" w:uiPriority="39"/>
-    <w:lsdException w:name="toc 9" w:uiPriority="39"/>
-    <w:lsdException w:name="caption" w:uiPriority="35" w:qFormat="1"/>
-    <w:lsdException w:name="Title" w:semiHidden="0" w:uiPriority="10" w:unhideWhenUsed="0" w:qFormat="1"/>
-    <w:lsdException w:name="Default Paragraph Font" w:uiPriority="1"/>
-    <w:lsdException w:name="Subtitle" w:semiHidden="0" w:uiPriority="11" w:unhideWhenUsed="0" w:qFormat="1"/>
-    <w:lsdException w:name="Strong" w:semiHidden="0" w:uiPriority="22" w:unhideWhenUsed="0" w:qFormat="1"/>
-    <w:lsdException w:name="Emphasis" w:semiHidden="0" w:uiPriority="20" w:unhideWhenUsed="0" w:qFormat="1"/>
-    <w:lsdException w:name="Table Grid" w:semiHidden="0" w:uiPriority="59" w:unhideWhenUsed="0"/>
-    <w:lsdException w:name="Note Level 1" w:semiHidden="0" w:unhideWhenUsed="0"/>
-    <w:lsdException w:name="Note Level 2" w:semiHidden="0" w:unhideWhenUsed="0"/>
-    <w:lsdException w:name="Note Level 3" w:semiHidden="0" w:unhideWhenUsed="0"/>
-    <w:lsdException w:name="Note Level 4" w:semiHidden="0" w:unhideWhenUsed="0"/>
-    <w:lsdException w:name="Note Level 5" w:semiHidden="0" w:unhideWhenUsed="0"/>
-    <w:lsdException w:name="Note Level 6" w:semiHidden="0" w:unhideWhenUsed="0"/>
-    <w:lsdException w:name="Note Level 7" w:semiHidden="0" w:unhideWhenUsed="0"/>
-    <w:lsdException w:name="Note Level 8" w:semiHidden="0" w:unhideWhenUsed="0"/>
-    <w:lsdException w:name="Note Level 9" w:semiHidden="0" w:unhideWhenUsed="0"/>
-    <w:lsdException w:name="Placeholder Text" w:unhideWhenUsed="0"/>
-    <w:lsdException w:name="No Spacing" w:semiHidden="0" w:uiPriority="1" w:unhideWhenUsed="0" w:qFormat="1"/>
-    <w:lsdException w:name="Light Shading" w:semiHidden="0" w:uiPriority="60" w:unhideWhenUsed="0"/>
-    <w:lsdException w:name="Light List" w:semiHidden="0" w:uiPriority="61" w:unhideWhenUsed="0"/>
-    <w:lsdException w:name="Light Grid" w:semiHidden="0" w:uiPriority="62" w:unhideWhenUsed="0"/>
-    <w:lsdException w:name="Medium Shading 1" w:semiHidden="0" w:uiPriority="63" w:unhideWhenUsed="0"/>
-    <w:lsdException w:name="Medium Shading 2" w:semiHidden="0" w:uiPriority="64" w:unhideWhenUsed="0"/>
-    <w:lsdException w:name="Medium List 1" w:semiHidden="0" w:uiPriority="65" w:unhideWhenUsed="0"/>
-    <w:lsdException w:name="Medium List 2" w:semiHidden="0" w:uiPriority="66" w:unhideWhenUsed="0"/>
-    <w:lsdException w:name="Medium Grid 1" w:semiHidden="0" w:uiPriority="67" w:unhideWhenUsed="0"/>
-    <w:lsdException w:name="Medium Grid 2" w:semiHidden="0" w:uiPriority="68" w:unhideWhenUsed="0"/>
-    <w:lsdException w:name="Medium Grid 3" w:semiHidden="0" w:uiPriority="69" w:unhideWhenUsed="0"/>
-    <w:lsdException w:name="Dark List" w:semiHidden="0" w:uiPriority="70" w:unhideWhenUsed="0"/>
-    <w:lsdException w:name="Colorful Shading" w:semiHidden="0" w:uiPriority="71" w:unhideWhenUsed="0"/>
-    <w:lsdException w:name="Colorful List" w:semiHidden="0" w:uiPriority="72" w:unhideWhenUsed="0"/>
-    <w:lsdException w:name="Colorful Grid" w:semiHidden="0" w:uiPriority="73" w:unhideWhenUsed="0"/>
-    <w:lsdException w:name="Light Shading Accent 1" w:semiHidden="0" w:uiPriority="60" w:unhideWhenUsed="0"/>
-    <w:lsdException w:name="Light List Accent 1" w:semiHidden="0" w:uiPriority="61" w:unhideWhenUsed="0"/>
-    <w:lsdException w:name="Light Grid Accent 1" w:semiHidden="0" w:uiPriority="62" w:unhideWhenUsed="0"/>
-    <w:lsdException w:name="Medium Shading 1 Accent 1" w:semiHidden="0" w:uiPriority="63" w:unhideWhenUsed="0"/>
-    <w:lsdException w:name="Medium Shading 2 Accent 1" w:semiHidden="0" w:uiPriority="64" w:unhideWhenUsed="0"/>
-    <w:lsdException w:name="Medium List 1 Accent 1" w:semiHidden="0" w:uiPriority="65" w:unhideWhenUsed="0"/>
-    <w:lsdException w:name="Revision" w:unhideWhenUsed="0"/>
-    <w:lsdException w:name="List Paragraph" w:semiHidden="0" w:uiPriority="34" w:unhideWhenUsed="0" w:qFormat="1"/>
-    <w:lsdException w:name="Quote" w:semiHidden="0" w:uiPriority="29" w:unhideWhenUsed="0" w:qFormat="1"/>
-    <w:lsdException w:name="Intense Quote" w:semiHidden="0" w:uiPriority="30" w:unhideWhenUsed="0" w:qFormat="1"/>
-    <w:lsdException w:name="Medium List 2 Accent 1" w:semiHidden="0" w:uiPriority="66" w:unhideWhenUsed="0"/>
-    <w:lsdException w:name="Medium Grid 1 Accent 1" w:semiHidden="0" w:uiPriority="67" w:unhideWhenUsed="0"/>
-    <w:lsdException w:name="Medium Grid 2 Accent 1" w:semiHidden="0" w:uiPriority="68" w:unhideWhenUsed="0"/>
-    <w:lsdException w:name="Medium Grid 3 Accent 1" w:semiHidden="0" w:uiPriority="69" w:unhideWhenUsed="0"/>
-    <w:lsdException w:name="Dark List Accent 1" w:semiHidden="0" w:uiPriority="70" w:unhideWhenUsed="0"/>
-    <w:lsdException w:name="Colorful Shading Accent 1" w:semiHidden="0" w:uiPriority="71" w:unhideWhenUsed="0"/>
-    <w:lsdException w:name="Colorful List Accent 1" w:semiHidden="0" w:uiPriority="72" w:unhideWhenUsed="0"/>
-    <w:lsdException w:name="Colorful Grid Accent 1" w:semiHidden="0" w:uiPriority="73" w:unhideWhenUsed="0"/>
-    <w:lsdException w:name="Light Shading Accent 2" w:semiHidden="0" w:uiPriority="60" w:unhideWhenUsed="0"/>
-    <w:lsdException w:name="Light List Accent 2" w:semiHidden="0" w:uiPriority="61" w:unhideWhenUsed="0"/>
-    <w:lsdException w:name="Light Grid Accent 2" w:semiHidden="0" w:uiPriority="62" w:unhideWhenUsed="0"/>
-    <w:lsdException w:name="Medium Shading 1 Accent 2" w:semiHidden="0" w:uiPriority="63" w:unhideWhenUsed="0"/>
-    <w:lsdException w:name="Medium Shading 2 Accent 2" w:semiHidden="0" w:uiPriority="64" w:unhideWhenUsed="0"/>
-    <w:lsdException w:name="Medium List 1 Accent 2" w:semiHidden="0" w:uiPriority="65" w:unhideWhenUsed="0"/>
-    <w:lsdException w:name="Medium List 2 Accent 2" w:semiHidden="0" w:uiPriority="66" w:unhideWhenUsed="0"/>
-    <w:lsdException w:name="Medium Grid 1 Accent 2" w:semiHidden="0" w:uiPriority="67" w:unhideWhenUsed="0"/>
-    <w:lsdException w:name="Medium Grid 2 Accent 2" w:semiHidden="0" w:uiPriority="68" w:unhideWhenUsed="0"/>
-    <w:lsdException w:name="Medium Grid 3 Accent 2" w:semiHidden="0" w:uiPriority="69" w:unhideWhenUsed="0"/>
-    <w:lsdException w:name="Dark List Accent 2" w:semiHidden="0" w:uiPriority="70" w:unhideWhenUsed="0"/>
-    <w:lsdException w:name="Colorful Shading Accent 2" w:semiHidden="0" w:uiPriority="71" w:unhideWhenUsed="0"/>
-    <w:lsdException w:name="Colorful List Accent 2" w:semiHidden="0" w:uiPriority="72" w:unhideWhenUsed="0"/>
-    <w:lsdException w:name="Colorful Grid Accent 2" w:semiHidden="0" w:uiPriority="73" w:unhideWhenUsed="0"/>
-    <w:lsdException w:name="Light Shading Accent 3" w:semiHidden="0" w:uiPriority="60" w:unhideWhenUsed="0"/>
-    <w:lsdException w:name="Light List Accent 3" w:semiHidden="0" w:uiPriority="61" w:unhideWhenUsed="0"/>
-    <w:lsdException w:name="Light Grid Accent 3" w:semiHidden="0" w:uiPriority="62" w:unhideWhenUsed="0"/>
-    <w:lsdException w:name="Medium Shading 1 Accent 3" w:semiHidden="0" w:uiPriority="63" w:unhideWhenUsed="0"/>
-    <w:lsdException w:name="Medium Shading 2 Accent 3" w:semiHidden="0" w:uiPriority="64" w:unhideWhenUsed="0"/>
-    <w:lsdException w:name="Medium List 1 Accent 3" w:semiHidden="0" w:uiPriority="65" w:unhideWhenUsed="0"/>
-    <w:lsdException w:name="Medium List 2 Accent 3" w:semiHidden="0" w:uiPriority="66" w:unhideWhenUsed="0"/>
-    <w:lsdException w:name="Medium Grid 1 Accent 3" w:semiHidden="0" w:uiPriority="67" w:unhideWhenUsed="0"/>
-    <w:lsdException w:name="Medium Grid 2 Accent 3" w:semiHidden="0" w:uiPriority="68" w:unhideWhenUsed="0"/>
-    <w:lsdException w:name="Medium Grid 3 Accent 3" w:semiHidden="0" w:uiPriority="69" w:unhideWhenUsed="0"/>
-    <w:lsdException w:name="Dark List Accent 3" w:semiHidden="0" w:uiPriority="70" w:unhideWhenUsed="0"/>
-    <w:lsdException w:name="Colorful Shading Accent 3" w:semiHidden="0" w:uiPriority="71" w:unhideWhenUsed="0"/>
-    <w:lsdException w:name="Colorful List Accent 3" w:semiHidden="0" w:uiPriority="72" w:unhideWhenUsed="0"/>
-    <w:lsdException w:name="Colorful Grid Accent 3" w:semiHidden="0" w:uiPriority="73" w:unhideWhenUsed="0"/>
-    <w:lsdException w:name="Light Shading Accent 4" w:semiHidden="0" w:uiPriority="60" w:unhideWhenUsed="0"/>
-    <w:lsdException w:name="Light List Accent 4" w:semiHidden="0" w:uiPriority="61" w:unhideWhenUsed="0"/>
-    <w:lsdException w:name="Light Grid Accent 4" w:semiHidden="0" w:uiPriority="62" w:unhideWhenUsed="0"/>
-    <w:lsdException w:name="Medium Shading 1 Accent 4" w:semiHidden="0" w:uiPriority="63" w:unhideWhenUsed="0"/>
-    <w:lsdException w:name="Medium Shading 2 Accent 4" w:semiHidden="0" w:uiPriority="64" w:unhideWhenUsed="0"/>
-    <w:lsdException w:name="Medium List 1 Accent 4" w:semiHidden="0" w:uiPriority="65" w:unhideWhenUsed="0"/>
-    <w:lsdException w:name="Medium List 2 Accent 4" w:semiHidden="0" w:uiPriority="66" w:unhideWhenUsed="0"/>
-    <w:lsdException w:name="Medium Grid 1 Accent 4" w:semiHidden="0" w:uiPriority="67" w:unhideWhenUsed="0"/>
-    <w:lsdException w:name="Medium Grid 2 Accent 4" w:semiHidden="0" w:uiPriority="68" w:unhideWhenUsed="0"/>
-    <w:lsdException w:name="Medium Grid 3 Accent 4" w:semiHidden="0" w:uiPriority="69" w:unhideWhenUsed="0"/>
-    <w:lsdException w:name="Dark List Accent 4" w:semiHidden="0" w:uiPriority="70" w:unhideWhenUsed="0"/>
-    <w:lsdException w:name="Colorful Shading Accent 4" w:semiHidden="0" w:uiPriority="71" w:unhideWhenUsed="0"/>
-    <w:lsdException w:name="Colorful List Accent 4" w:semiHidden="0" w:uiPriority="72" w:unhideWhenUsed="0"/>
-    <w:lsdException w:name="Colorful Grid Accent 4" w:semiHidden="0" w:uiPriority="73" w:unhideWhenUsed="0"/>
-    <w:lsdException w:name="Light Shading Accent 5" w:semiHidden="0" w:uiPriority="60" w:unhideWhenUsed="0"/>
-    <w:lsdException w:name="Light List Accent 5" w:semiHidden="0" w:uiPriority="61" w:unhideWhenUsed="0"/>
-    <w:lsdException w:name="Light Grid Accent 5" w:semiHidden="0" w:uiPriority="62" w:unhideWhenUsed="0"/>
-    <w:lsdException w:name="Medium Shading 1 Accent 5" w:semiHidden="0" w:uiPriority="63" w:unhideWhenUsed="0"/>
-    <w:lsdException w:name="Medium Shading 2 Accent 5" w:semiHidden="0" w:uiPriority="64" w:unhideWhenUsed="0"/>
-    <w:lsdException w:name="Medium List 1 Accent 5" w:semiHidden="0" w:uiPriority="65" w:unhideWhenUsed="0"/>
-    <w:lsdException w:name="Medium List 2 Accent 5" w:semiHidden="0" w:uiPriority="66" w:unhideWhenUsed="0"/>
-    <w:lsdException w:name="Medium Grid 1 Accent 5" w:semiHidden="0" w:uiPriority="67" w:unhideWhenUsed="0"/>
-    <w:lsdException w:name="Medium Grid 2 Accent 5" w:semiHidden="0" w:uiPriority="68" w:unhideWhenUsed="0"/>
-    <w:lsdException w:name="Medium Grid 3 Accent 5" w:semiHidden="0" w:uiPriority="69" w:unhideWhenUsed="0"/>
-    <w:lsdException w:name="Dark List Accent 5" w:semiHidden="0" w:uiPriority="70" w:unhideWhenUsed="0"/>
-    <w:lsdException w:name="Colorful Shading Accent 5" w:semiHidden="0" w:uiPriority="71" w:unhideWhenUsed="0"/>
-    <w:lsdException w:name="Colorful List Accent 5" w:semiHidden="0" w:uiPriority="72" w:unhideWhenUsed="0"/>
-    <w:lsdException w:name="Colorful Grid Accent 5" w:semiHidden="0" w:uiPriority="73" w:unhideWhenUsed="0"/>
-    <w:lsdException w:name="Light Shading Accent 6" w:semiHidden="0" w:uiPriority="60" w:unhideWhenUsed="0"/>
-    <w:lsdException w:name="Light List Accent 6" w:semiHidden="0" w:uiPriority="61" w:unhideWhenUsed="0"/>
-    <w:lsdException w:name="Light Grid Accent 6" w:semiHidden="0" w:uiPriority="62" w:unhideWhenUsed="0"/>
-    <w:lsdException w:name="Medium Shading 1 Accent 6" w:semiHidden="0" w:uiPriority="63" w:unhideWhenUsed="0"/>
-    <w:lsdException w:name="Medium Shading 2 Accent 6" w:semiHidden="0" w:uiPriority="64" w:unhideWhenUsed="0"/>
-    <w:lsdException w:name="Medium List 1 Accent 6" w:semiHidden="0" w:uiPriority="65" w:unhideWhenUsed="0"/>
-    <w:lsdException w:name="Medium List 2 Accent 6" w:semiHidden="0" w:uiPriority="66" w:unhideWhenUsed="0"/>
-    <w:lsdException w:name="Medium Grid 1 Accent 6" w:semiHidden="0" w:uiPriority="67" w:unhideWhenUsed="0"/>
-    <w:lsdException w:name="Medium Grid 2 Accent 6" w:semiHidden="0" w:uiPriority="68" w:unhideWhenUsed="0"/>
-    <w:lsdException w:name="Medium Grid 3 Accent 6" w:semiHidden="0" w:uiPriority="69" w:unhideWhenUsed="0"/>
-    <w:lsdException w:name="Dark List Accent 6" w:semiHidden="0" w:uiPriority="70" w:unhideWhenUsed="0"/>
-    <w:lsdException w:name="Colorful Shading Accent 6" w:semiHidden="0" w:uiPriority="71" w:unhideWhenUsed="0"/>
-    <w:lsdException w:name="Colorful List Accent 6" w:semiHidden="0" w:uiPriority="72" w:unhideWhenUsed="0"/>
-    <w:lsdException w:name="Colorful Grid Accent 6" w:semiHidden="0" w:uiPriority="73" w:unhideWhenUsed="0"/>
-    <w:lsdException w:name="Subtle Emphasis" w:semiHidden="0" w:uiPriority="19" w:unhideWhenUsed="0" w:qFormat="1"/>
-    <w:lsdException w:name="Intense Emphasis" w:semiHidden="0" w:uiPriority="21" w:unhideWhenUsed="0" w:qFormat="1"/>
-    <w:lsdException w:name="Subtle Reference" w:semiHidden="0" w:uiPriority="31" w:unhideWhenUsed="0" w:qFormat="1"/>
-    <w:lsdException w:name="Intense Reference" w:semiHidden="0" w:uiPriority="32" w:unhideWhenUsed="0" w:qFormat="1"/>
-    <w:lsdException w:name="Book Title" w:semiHidden="0" w:uiPriority="33" w:unhideWhenUsed="0" w:qFormat="1"/>
-    <w:lsdException w:name="Bibliography" w:uiPriority="37"/>
-    <w:lsdException w:name="TOC Heading" w:uiPriority="39" w:qFormat="1"/>
+  <w:latentStyles w:defLockedState="0" w:defUIPriority="99" w:defSemiHidden="0" w:defUnhideWhenUsed="0" w:defQFormat="0" w:count="380">
+    <w:lsdException w:name="Normal" w:uiPriority="0" w:qFormat="1"/>
+    <w:lsdException w:name="heading 1" w:uiPriority="9" w:qFormat="1"/>
+    <w:lsdException w:name="heading 2" w:semiHidden="1" w:uiPriority="9" w:unhideWhenUsed="1" w:qFormat="1"/>
+    <w:lsdException w:name="heading 3" w:semiHidden="1" w:uiPriority="9" w:unhideWhenUsed="1" w:qFormat="1"/>
+    <w:lsdException w:name="heading 4" w:semiHidden="1" w:uiPriority="9" w:unhideWhenUsed="1" w:qFormat="1"/>
+    <w:lsdException w:name="heading 5" w:semiHidden="1" w:uiPriority="9" w:unhideWhenUsed="1" w:qFormat="1"/>
+    <w:lsdException w:name="heading 6" w:semiHidden="1" w:uiPriority="9" w:unhideWhenUsed="1" w:qFormat="1"/>
+    <w:lsdException w:name="heading 7" w:semiHidden="1" w:uiPriority="9" w:unhideWhenUsed="1" w:qFormat="1"/>
+    <w:lsdException w:name="heading 8" w:semiHidden="1" w:uiPriority="9" w:unhideWhenUsed="1" w:qFormat="1"/>
+    <w:lsdException w:name="heading 9" w:semiHidden="1" w:uiPriority="9" w:unhideWhenUsed="1" w:qFormat="1"/>
+    <w:lsdException w:name="index 1" w:semiHidden="1" w:unhideWhenUsed="1"/>
+    <w:lsdException w:name="index 2" w:semiHidden="1" w:unhideWhenUsed="1"/>
+    <w:lsdException w:name="index 3" w:semiHidden="1" w:unhideWhenUsed="1"/>
+    <w:lsdException w:name="index 4" w:semiHidden="1" w:unhideWhenUsed="1"/>
+    <w:lsdException w:name="index 5" w:semiHidden="1" w:unhideWhenUsed="1"/>
+    <w:lsdException w:name="index 6" w:semiHidden="1" w:unhideWhenUsed="1"/>
+    <w:lsdException w:name="index 7" w:semiHidden="1" w:unhideWhenUsed="1"/>
+    <w:lsdException w:name="index 8" w:semiHidden="1" w:unhideWhenUsed="1"/>
+    <w:lsdException w:name="index 9" w:semiHidden="1" w:unhideWhenUsed="1"/>
+    <w:lsdException w:name="toc 1" w:semiHidden="1" w:uiPriority="39" w:unhideWhenUsed="1"/>
+    <w:lsdException w:name="toc 2" w:semiHidden="1" w:uiPriority="39" w:unhideWhenUsed="1"/>
+    <w:lsdException w:name="toc 3" w:semiHidden="1" w:uiPriority="39" w:unhideWhenUsed="1"/>
+    <w:lsdException w:name="toc 4" w:semiHidden="1" w:uiPriority="39" w:unhideWhenUsed="1"/>
+    <w:lsdException w:name="toc 5" w:semiHidden="1" w:uiPriority="39" w:unhideWhenUsed="1"/>
+    <w:lsdException w:name="toc 6" w:semiHidden="1" w:uiPriority="39" w:unhideWhenUsed="1"/>
+    <w:lsdException w:name="toc 7" w:semiHidden="1" w:uiPriority="39" w:unhideWhenUsed="1"/>
+    <w:lsdException w:name="toc 8" w:semiHidden="1" w:uiPriority="39" w:unhideWhenUsed="1"/>
+    <w:lsdException w:name="toc 9" w:semiHidden="1" w:uiPriority="39" w:unhideWhenUsed="1"/>
+    <w:lsdException w:name="Normal Indent" w:semiHidden="1" w:unhideWhenUsed="1"/>
+    <w:lsdException w:name="footnote text" w:semiHidden="1" w:unhideWhenUsed="1"/>
+    <w:lsdException w:name="annotation text" w:semiHidden="1" w:unhideWhenUsed="1"/>
+    <w:lsdException w:name="header" w:semiHidden="1" w:unhideWhenUsed="1"/>
+    <w:lsdException w:name="footer" w:semiHidden="1" w:unhideWhenUsed="1"/>
+    <w:lsdException w:name="index heading" w:semiHidden="1" w:unhideWhenUsed="1"/>
+    <w:lsdException w:name="caption" w:semiHidden="1" w:uiPriority="35" w:unhideWhenUsed="1" w:qFormat="1"/>
+    <w:lsdException w:name="table of figures" w:semiHidden="1" w:unhideWhenUsed="1"/>
+    <w:lsdException w:name="envelope address" w:semiHidden="1" w:unhideWhenUsed="1"/>
+    <w:lsdException w:name="envelope return" w:semiHidden="1" w:unhideWhenUsed="1"/>
+    <w:lsdException w:name="footnote reference" w:semiHidden="1" w:unhideWhenUsed="1"/>
+    <w:lsdException w:name="annotation reference" w:semiHidden="1" w:unhideWhenUsed="1"/>
+    <w:lsdException w:name="line number" w:semiHidden="1" w:unhideWhenUsed="1"/>
+    <w:lsdException w:name="page number" w:semiHidden="1" w:unhideWhenUsed="1"/>
+    <w:lsdException w:name="endnote reference" w:semiHidden="1" w:unhideWhenUsed="1"/>
+    <w:lsdException w:name="endnote text" w:semiHidden="1" w:unhideWhenUsed="1"/>
+    <w:lsdException w:name="table of authorities" w:semiHidden="1" w:unhideWhenUsed="1"/>
+    <w:lsdException w:name="macro" w:semiHidden="1" w:unhideWhenUsed="1"/>
+    <w:lsdException w:name="toa heading" w:semiHidden="1" w:unhideWhenUsed="1"/>
+    <w:lsdException w:name="List" w:semiHidden="1" w:unhideWhenUsed="1"/>
+    <w:lsdException w:name="List Bullet" w:semiHidden="1" w:unhideWhenUsed="1"/>
+    <w:lsdException w:name="List Number" w:semiHidden="1" w:unhideWhenUsed="1"/>
+    <w:lsdException w:name="List 2" w:semiHidden="1" w:unhideWhenUsed="1"/>
+    <w:lsdException w:name="List 3" w:semiHidden="1" w:unhideWhenUsed="1"/>
+    <w:lsdException w:name="List 4" w:semiHidden="1" w:unhideWhenUsed="1"/>
+    <w:lsdException w:name="List 5" w:semiHidden="1" w:unhideWhenUsed="1"/>
+    <w:lsdException w:name="List Bullet 2" w:semiHidden="1" w:unhideWhenUsed="1"/>
+    <w:lsdException w:name="List Bullet 3" w:semiHidden="1" w:unhideWhenUsed="1"/>
+    <w:lsdException w:name="List Bullet 4" w:semiHidden="1" w:unhideWhenUsed="1"/>
+    <w:lsdException w:name="List Bullet 5" w:semiHidden="1" w:unhideWhenUsed="1"/>
+    <w:lsdException w:name="List Number 2" w:semiHidden="1" w:unhideWhenUsed="1"/>
+    <w:lsdException w:name="List Number 3" w:semiHidden="1" w:unhideWhenUsed="1"/>
+    <w:lsdException w:name="List Number 4" w:semiHidden="1" w:unhideWhenUsed="1"/>
+    <w:lsdException w:name="List Number 5" w:semiHidden="1" w:unhideWhenUsed="1"/>
+    <w:lsdException w:name="Title" w:uiPriority="10" w:qFormat="1"/>
+    <w:lsdException w:name="Closing" w:semiHidden="1" w:unhideWhenUsed="1"/>
+    <w:lsdException w:name="Signature" w:semiHidden="1" w:unhideWhenUsed="1"/>
+    <w:lsdException w:name="Default Paragraph Font" w:semiHidden="1" w:uiPriority="1" w:unhideWhenUsed="1"/>
+    <w:lsdException w:name="Body Text" w:semiHidden="1" w:unhideWhenUsed="1"/>
+    <w:lsdException w:name="Body Text Indent" w:semiHidden="1" w:unhideWhenUsed="1"/>
+    <w:lsdException w:name="List Continue" w:semiHidden="1" w:unhideWhenUsed="1"/>
+    <w:lsdException w:name="List Continue 2" w:semiHidden="1" w:unhideWhenUsed="1"/>
+    <w:lsdException w:name="List Continue 3" w:semiHidden="1" w:unhideWhenUsed="1"/>
+    <w:lsdException w:name="List Continue 4" w:semiHidden="1" w:unhideWhenUsed="1"/>
+    <w:lsdException w:name="List Continue 5" w:semiHidden="1" w:unhideWhenUsed="1"/>
+    <w:lsdException w:name="Message Header" w:semiHidden="1" w:unhideWhenUsed="1"/>
+    <w:lsdException w:name="Subtitle" w:uiPriority="11" w:qFormat="1"/>
+    <w:lsdException w:name="Salutation" w:semiHidden="1" w:unhideWhenUsed="1"/>
+    <w:lsdException w:name="Date" w:semiHidden="1" w:unhideWhenUsed="1"/>
+    <w:lsdException w:name="Body Text First Indent" w:semiHidden="1" w:unhideWhenUsed="1"/>
+    <w:lsdException w:name="Body Text First Indent 2" w:semiHidden="1" w:unhideWhenUsed="1"/>
+    <w:lsdException w:name="Note Heading" w:semiHidden="1" w:unhideWhenUsed="1"/>
+    <w:lsdException w:name="Body Text 2" w:semiHidden="1" w:unhideWhenUsed="1"/>
+    <w:lsdException w:name="Body Text 3" w:semiHidden="1" w:unhideWhenUsed="1"/>
+    <w:lsdException w:name="Body Text Indent 2" w:semiHidden="1" w:unhideWhenUsed="1"/>
+    <w:lsdException w:name="Body Text Indent 3" w:semiHidden="1" w:unhideWhenUsed="1"/>
+    <w:lsdException w:name="Block Text" w:semiHidden="1" w:unhideWhenUsed="1"/>
+    <w:lsdException w:name="Hyperlink" w:semiHidden="1" w:unhideWhenUsed="1"/>
+    <w:lsdException w:name="FollowedHyperlink" w:semiHidden="1" w:unhideWhenUsed="1"/>
+    <w:lsdException w:name="Strong" w:uiPriority="22" w:qFormat="1"/>
+    <w:lsdException w:name="Emphasis" w:uiPriority="20" w:qFormat="1"/>
+    <w:lsdException w:name="Document Map" w:semiHidden="1" w:unhideWhenUsed="1"/>
+    <w:lsdException w:name="Plain Text" w:semiHidden="1" w:unhideWhenUsed="1"/>
+    <w:lsdException w:name="E-mail Signature" w:semiHidden="1" w:unhideWhenUsed="1"/>
+    <w:lsdException w:name="HTML Top of Form" w:semiHidden="1" w:unhideWhenUsed="1"/>
+    <w:lsdException w:name="HTML Bottom of Form" w:semiHidden="1" w:unhideWhenUsed="1"/>
+    <w:lsdException w:name="Normal (Web)" w:semiHidden="1" w:unhideWhenUsed="1"/>
+    <w:lsdException w:name="HTML Acronym" w:semiHidden="1" w:unhideWhenUsed="1"/>
+    <w:lsdException w:name="HTML Address" w:semiHidden="1" w:unhideWhenUsed="1"/>
+    <w:lsdException w:name="HTML Cite" w:semiHidden="1" w:unhideWhenUsed="1"/>
+    <w:lsdException w:name="HTML Code" w:semiHidden="1" w:unhideWhenUsed="1"/>
+    <w:lsdException w:name="HTML Definition" w:semiHidden="1" w:unhideWhenUsed="1"/>
+    <w:lsdException w:name="HTML Keyboard" w:semiHidden="1" w:unhideWhenUsed="1"/>
+    <w:lsdException w:name="HTML Preformatted" w:semiHidden="1" w:unhideWhenUsed="1"/>
+    <w:lsdException w:name="HTML Sample" w:semiHidden="1" w:unhideWhenUsed="1"/>
+    <w:lsdException w:name="HTML Typewriter" w:semiHidden="1" w:unhideWhenUsed="1"/>
+    <w:lsdException w:name="HTML Variable" w:semiHidden="1" w:unhideWhenUsed="1"/>
+    <w:lsdException w:name="Normal Table" w:semiHidden="1" w:unhideWhenUsed="1"/>
+    <w:lsdException w:name="annotation subject" w:semiHidden="1" w:unhideWhenUsed="1"/>
+    <w:lsdException w:name="No List" w:semiHidden="1" w:unhideWhenUsed="1"/>
+    <w:lsdException w:name="Outline List 1" w:semiHidden="1" w:unhideWhenUsed="1"/>
+    <w:lsdException w:name="Outline List 2" w:semiHidden="1" w:unhideWhenUsed="1"/>
+    <w:lsdException w:name="Outline List 3" w:semiHidden="1" w:unhideWhenUsed="1"/>
+    <w:lsdException w:name="Table Simple 1" w:semiHidden="1" w:unhideWhenUsed="1"/>
+    <w:lsdException w:name="Table Simple 2" w:semiHidden="1" w:unhideWhenUsed="1"/>
+    <w:lsdException w:name="Table Simple 3" w:semiHidden="1" w:unhideWhenUsed="1"/>
+    <w:lsdException w:name="Table Classic 1" w:semiHidden="1" w:unhideWhenUsed="1"/>
+    <w:lsdException w:name="Table Classic 2" w:semiHidden="1" w:unhideWhenUsed="1"/>
+    <w:lsdException w:name="Table Classic 3" w:semiHidden="1" w:unhideWhenUsed="1"/>
+    <w:lsdException w:name="Table Classic 4" w:semiHidden="1" w:unhideWhenUsed="1"/>
+    <w:lsdException w:name="Table Colorful 1" w:semiHidden="1" w:unhideWhenUsed="1"/>
+    <w:lsdException w:name="Table Colorful 2" w:semiHidden="1" w:unhideWhenUsed="1"/>
+    <w:lsdException w:name="Table Colorful 3" w:semiHidden="1" w:unhideWhenUsed="1"/>
+    <w:lsdException w:name="Table Columns 1" w:semiHidden="1" w:unhideWhenUsed="1"/>
+    <w:lsdException w:name="Table Columns 2" w:semiHidden="1" w:unhideWhenUsed="1"/>
+    <w:lsdException w:name="Table Columns 3" w:semiHidden="1" w:unhideWhenUsed="1"/>
+    <w:lsdException w:name="Table Columns 4" w:semiHidden="1" w:unhideWhenUsed="1"/>
+    <w:lsdException w:name="Table Columns 5" w:semiHidden="1" w:unhideWhenUsed="1"/>
+    <w:lsdException w:name="Table Grid 1" w:semiHidden="1" w:unhideWhenUsed="1"/>
+    <w:lsdException w:name="Table Grid 2" w:semiHidden="1" w:unhideWhenUsed="1"/>
+    <w:lsdException w:name="Table Grid 3" w:semiHidden="1" w:unhideWhenUsed="1"/>
+    <w:lsdException w:name="Table Grid 4" w:semiHidden="1" w:unhideWhenUsed="1"/>
+    <w:lsdException w:name="Table Grid 5" w:semiHidden="1" w:unhideWhenUsed="1"/>
+    <w:lsdException w:name="Table Grid 6" w:semiHidden="1" w:unhideWhenUsed="1"/>
+    <w:lsdException w:name="Table Grid 7" w:semiHidden="1" w:unhideWhenUsed="1"/>
+    <w:lsdException w:name="Table Grid 8" w:semiHidden="1" w:unhideWhenUsed="1"/>
+    <w:lsdException w:name="Table List 1" w:semiHidden="1" w:unhideWhenUsed="1"/>
+    <w:lsdException w:name="Table List 2" w:semiHidden="1" w:unhideWhenUsed="1"/>
+    <w:lsdException w:name="Table List 3" w:semiHidden="1" w:unhideWhenUsed="1"/>
+    <w:lsdException w:name="Table List 4" w:semiHidden="1" w:unhideWhenUsed="1"/>
+    <w:lsdException w:name="Table List 5" w:semiHidden="1" w:unhideWhenUsed="1"/>
+    <w:lsdException w:name="Table List 6" w:semiHidden="1" w:unhideWhenUsed="1"/>
+    <w:lsdException w:name="Table List 7" w:semiHidden="1" w:unhideWhenUsed="1"/>
+    <w:lsdException w:name="Table List 8" w:semiHidden="1" w:unhideWhenUsed="1"/>
+    <w:lsdException w:name="Table 3D effects 1" w:semiHidden="1" w:unhideWhenUsed="1"/>
+    <w:lsdException w:name="Table 3D effects 2" w:semiHidden="1" w:unhideWhenUsed="1"/>
+    <w:lsdException w:name="Table 3D effects 3" w:semiHidden="1" w:unhideWhenUsed="1"/>
+    <w:lsdException w:name="Table Contemporary" w:semiHidden="1" w:unhideWhenUsed="1"/>
+    <w:lsdException w:name="Table Elegant" w:semiHidden="1" w:unhideWhenUsed="1"/>
+    <w:lsdException w:name="Table Professional" w:semiHidden="1" w:unhideWhenUsed="1"/>
+    <w:lsdException w:name="Table Subtle 1" w:semiHidden="1" w:unhideWhenUsed="1"/>
+    <w:lsdException w:name="Table Subtle 2" w:semiHidden="1" w:unhideWhenUsed="1"/>
+    <w:lsdException w:name="Table Web 1" w:semiHidden="1" w:unhideWhenUsed="1"/>
+    <w:lsdException w:name="Table Web 2" w:semiHidden="1" w:unhideWhenUsed="1"/>
+    <w:lsdException w:name="Table Web 3" w:semiHidden="1" w:unhideWhenUsed="1"/>
+    <w:lsdException w:name="Balloon Text" w:semiHidden="1" w:unhideWhenUsed="1"/>
+    <w:lsdException w:name="Table Grid" w:uiPriority="59"/>
+    <w:lsdException w:name="Table Theme" w:semiHidden="1" w:unhideWhenUsed="1"/>
+    <w:lsdException w:name="Placeholder Text" w:semiHidden="1"/>
+    <w:lsdException w:name="No Spacing" w:uiPriority="1" w:qFormat="1"/>
+    <w:lsdException w:name="Light Shading" w:uiPriority="60"/>
+    <w:lsdException w:name="Light List" w:uiPriority="61"/>
+    <w:lsdException w:name="Light Grid" w:uiPriority="62"/>
+    <w:lsdException w:name="Medium Shading 1" w:uiPriority="63"/>
+    <w:lsdException w:name="Medium Shading 2" w:uiPriority="64"/>
+    <w:lsdException w:name="Medium List 1" w:uiPriority="65"/>
+    <w:lsdException w:name="Medium List 2" w:uiPriority="66"/>
+    <w:lsdException w:name="Medium Grid 1" w:uiPriority="67"/>
+    <w:lsdException w:name="Medium Grid 2" w:uiPriority="68"/>
+    <w:lsdException w:name="Medium Grid 3" w:uiPriority="69"/>
+    <w:lsdException w:name="Dark List" w:uiPriority="70"/>
+    <w:lsdException w:name="Colorful Shading" w:uiPriority="71"/>
+    <w:lsdException w:name="Colorful List" w:uiPriority="72"/>
+    <w:lsdException w:name="Colorful Grid" w:uiPriority="73"/>
+    <w:lsdException w:name="Light Shading Accent 1" w:uiPriority="60"/>
+    <w:lsdException w:name="Light List Accent 1" w:uiPriority="61"/>
+    <w:lsdException w:name="Light Grid Accent 1" w:uiPriority="62"/>
+    <w:lsdException w:name="Medium Shading 1 Accent 1" w:uiPriority="63"/>
+    <w:lsdException w:name="Medium Shading 2 Accent 1" w:uiPriority="64"/>
+    <w:lsdException w:name="Medium List 1 Accent 1" w:uiPriority="65"/>
+    <w:lsdException w:name="Revision" w:semiHidden="1"/>
+    <w:lsdException w:name="List Paragraph" w:uiPriority="34" w:qFormat="1"/>
+    <w:lsdException w:name="Quote" w:uiPriority="29" w:qFormat="1"/>
+    <w:lsdException w:name="Intense Quote" w:uiPriority="30" w:qFormat="1"/>
+    <w:lsdException w:name="Medium List 2 Accent 1" w:uiPriority="66"/>
+    <w:lsdException w:name="Medium Grid 1 Accent 1" w:uiPriority="67"/>
+    <w:lsdException w:name="Medium Grid 2 Accent 1" w:uiPriority="68"/>
+    <w:lsdException w:name="Medium Grid 3 Accent 1" w:uiPriority="69"/>
+    <w:lsdException w:name="Dark List Accent 1" w:uiPriority="70"/>
+    <w:lsdException w:name="Colorful Shading Accent 1" w:uiPriority="71"/>
+    <w:lsdException w:name="Colorful List Accent 1" w:uiPriority="72"/>
+    <w:lsdException w:name="Colorful Grid Accent 1" w:uiPriority="73"/>
+    <w:lsdException w:name="Light Shading Accent 2" w:uiPriority="60"/>
+    <w:lsdException w:name="Light List Accent 2" w:uiPriority="61"/>
+    <w:lsdException w:name="Light Grid Accent 2" w:uiPriority="62"/>
+    <w:lsdException w:name="Medium Shading 1 Accent 2" w:uiPriority="63"/>
+    <w:lsdException w:name="Medium Shading 2 Accent 2" w:uiPriority="64"/>
+    <w:lsdException w:name="Medium List 1 Accent 2" w:uiPriority="65"/>
+    <w:lsdException w:name="Medium List 2 Accent 2" w:uiPriority="66"/>
+    <w:lsdException w:name="Medium Grid 1 Accent 2" w:uiPriority="67"/>
+    <w:lsdException w:name="Medium Grid 2 Accent 2" w:uiPriority="68"/>
+    <w:lsdException w:name="Medium Grid 3 Accent 2" w:uiPriority="69"/>
+    <w:lsdException w:name="Dark List Accent 2" w:uiPriority="70"/>
+    <w:lsdException w:name="Colorful Shading Accent 2" w:uiPriority="71"/>
+    <w:lsdException w:name="Colorful List Accent 2" w:uiPriority="72"/>
+    <w:lsdException w:name="Colorful Grid Accent 2" w:uiPriority="73"/>
+    <w:lsdException w:name="Light Shading Accent 3" w:uiPriority="60"/>
+    <w:lsdException w:name="Light List Accent 3" w:uiPriority="61"/>
+    <w:lsdException w:name="Light Grid Accent 3" w:uiPriority="62"/>
+    <w:lsdException w:name="Medium Shading 1 Accent 3" w:uiPriority="63"/>
+    <w:lsdException w:name="Medium Shading 2 Accent 3" w:uiPriority="64"/>
+    <w:lsdException w:name="Medium List 1 Accent 3" w:uiPriority="65"/>
+    <w:lsdException w:name="Medium List 2 Accent 3" w:uiPriority="66"/>
+    <w:lsdException w:name="Medium Grid 1 Accent 3" w:uiPriority="67"/>
+    <w:lsdException w:name="Medium Grid 2 Accent 3" w:uiPriority="68"/>
+    <w:lsdException w:name="Medium Grid 3 Accent 3" w:uiPriority="69"/>
+    <w:lsdException w:name="Dark List Accent 3" w:uiPriority="70"/>
+    <w:lsdException w:name="Colorful Shading Accent 3" w:uiPriority="71"/>
+    <w:lsdException w:name="Colorful List Accent 3" w:uiPriority="72"/>
+    <w:lsdException w:name="Colorful Grid Accent 3" w:uiPriority="73"/>
+    <w:lsdException w:name="Light Shading Accent 4" w:uiPriority="60"/>
+    <w:lsdException w:name="Light List Accent 4" w:uiPriority="61"/>
+    <w:lsdException w:name="Light Grid Accent 4" w:uiPriority="62"/>
+    <w:lsdException w:name="Medium Shading 1 Accent 4" w:uiPriority="63"/>
+    <w:lsdException w:name="Medium Shading 2 Accent 4" w:uiPriority="64"/>
+    <w:lsdException w:name="Medium List 1 Accent 4" w:uiPriority="65"/>
+    <w:lsdException w:name="Medium List 2 Accent 4" w:uiPriority="66"/>
+    <w:lsdException w:name="Medium Grid 1 Accent 4" w:uiPriority="67"/>
+    <w:lsdException w:name="Medium Grid 2 Accent 4" w:uiPriority="68"/>
+    <w:lsdException w:name="Medium Grid 3 Accent 4" w:uiPriority="69"/>
+    <w:lsdException w:name="Dark List Accent 4" w:uiPriority="70"/>
+    <w:lsdException w:name="Colorful Shading Accent 4" w:uiPriority="71"/>
+    <w:lsdException w:name="Colorful List Accent 4" w:uiPriority="72"/>
+    <w:lsdException w:name="Colorful Grid Accent 4" w:uiPriority="73"/>
+    <w:lsdException w:name="Light Shading Accent 5" w:uiPriority="60"/>
+    <w:lsdException w:name="Light List Accent 5" w:uiPriority="61"/>
+    <w:lsdException w:name="Light Grid Accent 5" w:uiPriority="62"/>
+    <w:lsdException w:name="Medium Shading 1 Accent 5" w:uiPriority="63"/>
+    <w:lsdException w:name="Medium Shading 2 Accent 5" w:uiPriority="64"/>
+    <w:lsdException w:name="Medium List 1 Accent 5" w:uiPriority="65"/>
+    <w:lsdException w:name="Medium List 2 Accent 5" w:uiPriority="66"/>
+    <w:lsdException w:name="Medium Grid 1 Accent 5" w:uiPriority="67"/>
+    <w:lsdException w:name="Medium Grid 2 Accent 5" w:uiPriority="68"/>
+    <w:lsdException w:name="Medium Grid 3 Accent 5" w:uiPriority="69"/>
+    <w:lsdException w:name="Dark List Accent 5" w:uiPriority="70"/>
+    <w:lsdException w:name="Colorful Shading Accent 5" w:uiPriority="71"/>
+    <w:lsdException w:name="Colorful List Accent 5" w:uiPriority="72"/>
+    <w:lsdException w:name="Colorful Grid Accent 5" w:uiPriority="73"/>
+    <w:lsdException w:name="Light Shading Accent 6" w:uiPriority="60"/>
+    <w:lsdException w:name="Light List Accent 6" w:uiPriority="61"/>
+    <w:lsdException w:name="Light Grid Accent 6" w:uiPriority="62"/>
+    <w:lsdException w:name="Medium Shading 1 Accent 6" w:uiPriority="63"/>
+    <w:lsdException w:name="Medium Shading 2 Accent 6" w:uiPriority="64"/>
+    <w:lsdException w:name="Medium List 1 Accent 6" w:uiPriority="65"/>
+    <w:lsdException w:name="Medium List 2 Accent 6" w:uiPriority="66"/>
+    <w:lsdException w:name="Medium Grid 1 Accent 6" w:uiPriority="67"/>
+    <w:lsdException w:name="Medium Grid 2 Accent 6" w:uiPriority="68"/>
+    <w:lsdException w:name="Medium Grid 3 Accent 6" w:uiPriority="69"/>
+    <w:lsdException w:name="Dark List Accent 6" w:uiPriority="70"/>
+    <w:lsdException w:name="Colorful Shading Accent 6" w:uiPriority="71"/>
+    <w:lsdException w:name="Colorful List Accent 6" w:uiPriority="72"/>
+    <w:lsdException w:name="Colorful Grid Accent 6" w:uiPriority="73"/>
+    <w:lsdException w:name="Subtle Emphasis" w:uiPriority="19" w:qFormat="1"/>
+    <w:lsdException w:name="Intense Emphasis" w:uiPriority="21" w:qFormat="1"/>
+    <w:lsdException w:name="Subtle Reference" w:uiPriority="31" w:qFormat="1"/>
+    <w:lsdException w:name="Intense Reference" w:uiPriority="32" w:qFormat="1"/>
+    <w:lsdException w:name="Book Title" w:uiPriority="33" w:qFormat="1"/>
+    <w:lsdException w:name="Bibliography" w:semiHidden="1" w:uiPriority="37" w:unhideWhenUsed="1"/>
+    <w:lsdException w:name="TOC Heading" w:semiHidden="1" w:uiPriority="39" w:unhideWhenUsed="1" w:qFormat="1"/>
+    <w:lsdException w:name="Plain Table 1" w:uiPriority="41"/>
+    <w:lsdException w:name="Plain Table 2" w:uiPriority="42"/>
+    <w:lsdException w:name="Plain Table 3" w:uiPriority="43"/>
+    <w:lsdException w:name="Plain Table 4" w:uiPriority="44"/>
+    <w:lsdException w:name="Plain Table 5" w:uiPriority="45"/>
+    <w:lsdException w:name="Grid Table Light" w:uiPriority="40"/>
+    <w:lsdException w:name="Grid Table 1 Light" w:uiPriority="46"/>
+    <w:lsdException w:name="Grid Table 2" w:uiPriority="47"/>
+    <w:lsdException w:name="Grid Table 3" w:uiPriority="48"/>
+    <w:lsdException w:name="Grid Table 4" w:uiPriority="49"/>
+    <w:lsdException w:name="Grid Table 5 Dark" w:uiPriority="50"/>
+    <w:lsdException w:name="Grid Table 6 Colorful" w:uiPriority="51"/>
+    <w:lsdException w:name="Grid Table 7 Colorful" w:uiPriority="52"/>
+    <w:lsdException w:name="Grid Table 1 Light Accent 1" w:uiPriority="46"/>
+    <w:lsdException w:name="Grid Table 2 Accent 1" w:uiPriority="47"/>
+    <w:lsdException w:name="Grid Table 3 Accent 1" w:uiPriority="48"/>
+    <w:lsdException w:name="Grid Table 4 Accent 1" w:uiPriority="49"/>
+    <w:lsdException w:name="Grid Table 5 Dark Accent 1" w:uiPriority="50"/>
+    <w:lsdException w:name="Grid Table 6 Colorful Accent 1" w:uiPriority="51"/>
+    <w:lsdException w:name="Grid Table 7 Colorful Accent 1" w:uiPriority="52"/>
+    <w:lsdException w:name="Grid Table 1 Light Accent 2" w:uiPriority="46"/>
+    <w:lsdException w:name="Grid Table 2 Accent 2" w:uiPriority="47"/>
+    <w:lsdException w:name="Grid Table 3 Accent 2" w:uiPriority="48"/>
+    <w:lsdException w:name="Grid Table 4 Accent 2" w:uiPriority="49"/>
+    <w:lsdException w:name="Grid Table 5 Dark Accent 2" w:uiPriority="50"/>
+    <w:lsdException w:name="Grid Table 6 Colorful Accent 2" w:uiPriority="51"/>
+    <w:lsdException w:name="Grid Table 7 Colorful Accent 2" w:uiPriority="52"/>
+    <w:lsdException w:name="Grid Table 1 Light Accent 3" w:uiPriority="46"/>
+    <w:lsdException w:name="Grid Table 2 Accent 3" w:uiPriority="47"/>
+    <w:lsdException w:name="Grid Table 3 Accent 3" w:uiPriority="48"/>
+    <w:lsdException w:name="Grid Table 4 Accent 3" w:uiPriority="49"/>
+    <w:lsdException w:name="Grid Table 5 Dark Accent 3" w:uiPriority="50"/>
+    <w:lsdException w:name="Grid Table 6 Colorful Accent 3" w:uiPriority="51"/>
+    <w:lsdException w:name="Grid Table 7 Colorful Accent 3" w:uiPriority="52"/>
+    <w:lsdException w:name="Grid Table 1 Light Accent 4" w:uiPriority="46"/>
+    <w:lsdException w:name="Grid Table 2 Accent 4" w:uiPriority="47"/>
+    <w:lsdException w:name="Grid Table 3 Accent 4" w:uiPriority="48"/>
+    <w:lsdException w:name="Grid Table 4 Accent 4" w:uiPriority="49"/>
+    <w:lsdException w:name="Grid Table 5 Dark Accent 4" w:uiPriority="50"/>
+    <w:lsdException w:name="Grid Table 6 Colorful Accent 4" w:uiPriority="51"/>
+    <w:lsdException w:name="Grid Table 7 Colorful Accent 4" w:uiPriority="52"/>
+    <w:lsdException w:name="Grid Table 1 Light Accent 5" w:uiPriority="46"/>
+    <w:lsdException w:name="Grid Table 2 Accent 5" w:uiPriority="47"/>
+    <w:lsdException w:name="Grid Table 3 Accent 5" w:uiPriority="48"/>
+    <w:lsdException w:name="Grid Table 4 Accent 5" w:uiPriority="49"/>
+    <w:lsdException w:name="Grid Table 5 Dark Accent 5" w:uiPriority="50"/>
+    <w:lsdException w:name="Grid Table 6 Colorful Accent 5" w:uiPriority="51"/>
+    <w:lsdException w:name="Grid Table 7 Colorful Accent 5" w:uiPriority="52"/>
+    <w:lsdException w:name="Grid Table 1 Light Accent 6" w:uiPriority="46"/>
+    <w:lsdException w:name="Grid Table 2 Accent 6" w:uiPriority="47"/>
+    <w:lsdException w:name="Grid Table 3 Accent 6" w:uiPriority="48"/>
+    <w:lsdException w:name="Grid Table 4 Accent 6" w:uiPriority="49"/>
+    <w:lsdException w:name="Grid Table 5 Dark Accent 6" w:uiPriority="50"/>
+    <w:lsdException w:name="Grid Table 6 Colorful Accent 6" w:uiPriority="51"/>
+    <w:lsdException w:name="Grid Table 7 Colorful Accent 6" w:uiPriority="52"/>
+    <w:lsdException w:name="List Table 1 Light" w:uiPriority="46"/>
+    <w:lsdException w:name="List Table 2" w:uiPriority="47"/>
+    <w:lsdException w:name="List Table 3" w:uiPriority="48"/>
+    <w:lsdException w:name="List Table 4" w:uiPriority="49"/>
+    <w:lsdException w:name="List Table 5 Dark" w:uiPriority="50"/>
+    <w:lsdException w:name="List Table 6 Colorful" w:uiPriority="51"/>
+    <w:lsdException w:name="List Table 7 Colorful" w:uiPriority="52"/>
+    <w:lsdException w:name="List Table 1 Light Accent 1" w:uiPriority="46"/>
+    <w:lsdException w:name="List Table 2 Accent 1" w:uiPriority="47"/>
+    <w:lsdException w:name="List Table 3 Accent 1" w:uiPriority="48"/>
+    <w:lsdException w:name="List Table 4 Accent 1" w:uiPriority="49"/>
+    <w:lsdException w:name="List Table 5 Dark Accent 1" w:uiPriority="50"/>
+    <w:lsdException w:name="List Table 6 Colorful Accent 1" w:uiPriority="51"/>
+    <w:lsdException w:name="List Table 7 Colorful Accent 1" w:uiPriority="52"/>
+    <w:lsdException w:name="List Table 1 Light Accent 2" w:uiPriority="46"/>
+    <w:lsdException w:name="List Table 2 Accent 2" w:uiPriority="47"/>
+    <w:lsdException w:name="List Table 3 Accent 2" w:uiPriority="48"/>
+    <w:lsdException w:name="List Table 4 Accent 2" w:uiPriority="49"/>
+    <w:lsdException w:name="List Table 5 Dark Accent 2" w:uiPriority="50"/>
+    <w:lsdException w:name="List Table 6 Colorful Accent 2" w:uiPriority="51"/>
+    <w:lsdException w:name="List Table 7 Colorful Accent 2" w:uiPriority="52"/>
+    <w:lsdException w:name="List Table 1 Light Accent 3" w:uiPriority="46"/>
+    <w:lsdException w:name="List Table 2 Accent 3" w:uiPriority="47"/>
+    <w:lsdException w:name="List Table 3 Accent 3" w:uiPriority="48"/>
+    <w:lsdException w:name="List Table 4 Accent 3" w:uiPriority="49"/>
+    <w:lsdException w:name="List Table 5 Dark Accent 3" w:uiPriority="50"/>
+    <w:lsdException w:name="List Table 6 Colorful Accent 3" w:uiPriority="51"/>
+    <w:lsdException w:name="List Table 7 Colorful Accent 3" w:uiPriority="52"/>
+    <w:lsdException w:name="List Table 1 Light Accent 4" w:uiPriority="46"/>
+    <w:lsdException w:name="List Table 2 Accent 4" w:uiPriority="47"/>
+    <w:lsdException w:name="List Table 3 Accent 4" w:uiPriority="48"/>
+    <w:lsdException w:name="List Table 4 Accent 4" w:uiPriority="49"/>
+    <w:lsdException w:name="List Table 5 Dark Accent 4" w:uiPriority="50"/>
+    <w:lsdException w:name="List Table 6 Colorful Accent 4" w:uiPriority="51"/>
+    <w:lsdException w:name="List Table 7 Colorful Accent 4" w:uiPriority="52"/>
+    <w:lsdException w:name="List Table 1 Light Accent 5" w:uiPriority="46"/>
+    <w:lsdException w:name="List Table 2 Accent 5" w:uiPriority="47"/>
+    <w:lsdException w:name="List Table 3 Accent 5" w:uiPriority="48"/>
+    <w:lsdException w:name="List Table 4 Accent 5" w:uiPriority="49"/>
+    <w:lsdException w:name="List Table 5 Dark Accent 5" w:uiPriority="50"/>
+    <w:lsdException w:name="List Table 6 Colorful Accent 5" w:uiPriority="51"/>
+    <w:lsdException w:name="List Table 7 Colorful Accent 5" w:uiPriority="52"/>
+    <w:lsdException w:name="List Table 1 Light Accent 6" w:uiPriority="46"/>
+    <w:lsdException w:name="List Table 2 Accent 6" w:uiPriority="47"/>
+    <w:lsdException w:name="List Table 3 Accent 6" w:uiPriority="48"/>
+    <w:lsdException w:name="List Table 4 Accent 6" w:uiPriority="49"/>
+    <w:lsdException w:name="List Table 5 Dark Accent 6" w:uiPriority="50"/>
+    <w:lsdException w:name="List Table 6 Colorful Accent 6" w:uiPriority="51"/>
+    <w:lsdException w:name="List Table 7 Colorful Accent 6" w:uiPriority="52"/>
   </w:latentStyles>
   <w:style w:type="paragraph" w:default="1" w:styleId="Normal">
     <w:name w:val="Normal"/>
@@ -17709,7 +17316,7 @@
 </file>
 
 <file path=customXml/itemProps1.xml><?xml version="1.0" encoding="utf-8"?>
-<ds:datastoreItem xmlns:ds="http://schemas.openxmlformats.org/officeDocument/2006/customXml" ds:itemID="{EA6A55E9-4DEE-A64F-A646-6E29B399B2F9}">
+<ds:datastoreItem xmlns:ds="http://schemas.openxmlformats.org/officeDocument/2006/customXml" ds:itemID="{0CA6CE3B-A704-3A45-AFE6-DE4130433933}">
   <ds:schemaRefs>
     <ds:schemaRef ds:uri="http://schemas.openxmlformats.org/officeDocument/2006/bibliography"/>
   </ds:schemaRefs>

</xml_diff>